<commit_message>
inserimento dei wireframe riguardanti il web
</commit_message>
<xml_diff>
--- a/documento specifica requisiti.docx
+++ b/documento specifica requisiti.docx
@@ -152,9 +152,6 @@
                   </w:rPr>
                   <w:alias w:val="Società"/>
                   <w:id w:val="15676123"/>
-                  <w:placeholder>
-                    <w:docPart w:val="65B84B9E5ED947B6AD9D09DB779F3288"/>
-                  </w:placeholder>
                   <w:dataBinding w:prefixMappings="xmlns:ns0='http://schemas.openxmlformats.org/officeDocument/2006/extended-properties'" w:xpath="/ns0:Properties[1]/ns0:Company[1]" w:storeItemID="{6668398D-A668-4E3E-A5EB-62B293D839F1}"/>
                   <w:text/>
                 </w:sdtPr>
@@ -1482,6 +1479,76 @@
     </w:p>
     <w:p>
       <w:pPr>
+        <w:spacing w:after="0"/>
+        <w:rPr>
+          <w:rFonts w:ascii="Malgun Gothic Semilight" w:eastAsia="Malgun Gothic Semilight" w:hAnsi="Malgun Gothic Semilight" w:cs="Malgun Gothic Semilight"/>
+          <w:b/>
+          <w:sz w:val="18"/>
+        </w:rPr>
+      </w:pPr>
+      <w:r>
+        <w:rPr>
+          <w:rFonts w:ascii="Malgun Gothic Semilight" w:eastAsia="Malgun Gothic Semilight" w:hAnsi="Malgun Gothic Semilight" w:cs="Malgun Gothic Semilight"/>
+          <w:b/>
+          <w:sz w:val="18"/>
+        </w:rPr>
+        <w:t xml:space="preserve"> </w:t>
+      </w:r>
+      <w:r>
+        <w:rPr>
+          <w:rFonts w:ascii="Malgun Gothic Semilight" w:eastAsia="Malgun Gothic Semilight" w:hAnsi="Malgun Gothic Semilight" w:cs="Malgun Gothic Semilight"/>
+          <w:b/>
+          <w:sz w:val="18"/>
+        </w:rPr>
+        <w:t xml:space="preserve">4. </w:t>
+      </w:r>
+      <w:r>
+        <w:rPr>
+          <w:rFonts w:ascii="Malgun Gothic Semilight" w:eastAsia="Malgun Gothic Semilight" w:hAnsi="Malgun Gothic Semilight" w:cs="Malgun Gothic Semilight"/>
+          <w:b/>
+          <w:sz w:val="18"/>
+        </w:rPr>
+        <w:t>SCENARI D’USO</w:t>
+      </w:r>
+      <w:r>
+        <w:rPr>
+          <w:rFonts w:ascii="Malgun Gothic Semilight" w:eastAsia="Malgun Gothic Semilight" w:hAnsi="Malgun Gothic Semilight" w:cs="Malgun Gothic Semilight"/>
+          <w:b/>
+          <w:sz w:val="18"/>
+        </w:rPr>
+        <w:t xml:space="preserve"> </w:t>
+      </w:r>
+    </w:p>
+    <w:p>
+      <w:pPr>
+        <w:spacing w:after="0"/>
+        <w:rPr>
+          <w:rFonts w:ascii="Malgun Gothic Semilight" w:eastAsia="Malgun Gothic Semilight" w:hAnsi="Malgun Gothic Semilight" w:cs="Malgun Gothic Semilight"/>
+          <w:b/>
+          <w:sz w:val="18"/>
+        </w:rPr>
+      </w:pPr>
+      <w:proofErr w:type="spellStart"/>
+      <w:r>
+        <w:rPr>
+          <w:rFonts w:ascii="Malgun Gothic Semilight" w:eastAsia="Malgun Gothic Semilight" w:hAnsi="Malgun Gothic Semilight" w:cs="Malgun Gothic Semilight"/>
+          <w:b/>
+          <w:sz w:val="18"/>
+        </w:rPr>
+        <w:t>android</w:t>
+      </w:r>
+      <w:proofErr w:type="spellEnd"/>
+      <w:r>
+        <w:rPr>
+          <w:rFonts w:ascii="Malgun Gothic Semilight" w:eastAsia="Malgun Gothic Semilight" w:hAnsi="Malgun Gothic Semilight" w:cs="Malgun Gothic Semilight"/>
+          <w:b/>
+          <w:sz w:val="18"/>
+        </w:rPr>
+        <w:t xml:space="preserve"> </w:t>
+      </w:r>
+    </w:p>
+    <w:p>
+      <w:pPr>
         <w:rPr>
           <w:rFonts w:ascii="Malgun Gothic Semilight" w:eastAsia="Malgun Gothic Semilight" w:hAnsi="Malgun Gothic Semilight" w:cs="Malgun Gothic Semilight"/>
           <w:b/>
@@ -1497,13 +1564,13 @@
           <w:lang w:eastAsia="it-IT"/>
         </w:rPr>
         <w:drawing>
-          <wp:anchor distT="0" distB="0" distL="114300" distR="114300" simplePos="0" relativeHeight="251666432" behindDoc="0" locked="0" layoutInCell="1" allowOverlap="1" wp14:anchorId="5FE4C18C" wp14:editId="65E20EFE">
+          <wp:anchor distT="0" distB="0" distL="114300" distR="114300" simplePos="0" relativeHeight="251666432" behindDoc="0" locked="0" layoutInCell="1" allowOverlap="1" wp14:anchorId="621E376F" wp14:editId="3C418088">
             <wp:simplePos x="0" y="0"/>
             <wp:positionH relativeFrom="column">
               <wp:posOffset>4186555</wp:posOffset>
             </wp:positionH>
             <wp:positionV relativeFrom="paragraph">
-              <wp:posOffset>239395</wp:posOffset>
+              <wp:posOffset>179705</wp:posOffset>
             </wp:positionV>
             <wp:extent cx="1068070" cy="1898650"/>
             <wp:effectExtent l="0" t="0" r="0" b="6350"/>
@@ -1561,13 +1628,13 @@
           <w:lang w:eastAsia="it-IT"/>
         </w:rPr>
         <w:drawing>
-          <wp:anchor distT="0" distB="0" distL="114300" distR="114300" simplePos="0" relativeHeight="251670528" behindDoc="0" locked="0" layoutInCell="1" allowOverlap="1" wp14:anchorId="35CF1E1B" wp14:editId="65C2CFEB">
+          <wp:anchor distT="0" distB="0" distL="114300" distR="114300" simplePos="0" relativeHeight="251670528" behindDoc="0" locked="0" layoutInCell="1" allowOverlap="1" wp14:anchorId="610691F3" wp14:editId="541A0A24">
             <wp:simplePos x="0" y="0"/>
             <wp:positionH relativeFrom="column">
               <wp:posOffset>1979295</wp:posOffset>
             </wp:positionH>
             <wp:positionV relativeFrom="paragraph">
-              <wp:posOffset>242570</wp:posOffset>
+              <wp:posOffset>182880</wp:posOffset>
             </wp:positionV>
             <wp:extent cx="995045" cy="1811020"/>
             <wp:effectExtent l="0" t="0" r="0" b="0"/>
@@ -1625,13 +1692,13 @@
           <w:lang w:eastAsia="it-IT"/>
         </w:rPr>
         <w:drawing>
-          <wp:anchor distT="0" distB="0" distL="114300" distR="114300" simplePos="0" relativeHeight="251668480" behindDoc="1" locked="0" layoutInCell="1" allowOverlap="1" wp14:anchorId="7DAF499A" wp14:editId="48A793FA">
+          <wp:anchor distT="0" distB="0" distL="114300" distR="114300" simplePos="0" relativeHeight="251668480" behindDoc="1" locked="0" layoutInCell="1" allowOverlap="1" wp14:anchorId="51A3FB20" wp14:editId="1AE5E121">
             <wp:simplePos x="0" y="0"/>
             <wp:positionH relativeFrom="column">
               <wp:posOffset>922020</wp:posOffset>
             </wp:positionH>
             <wp:positionV relativeFrom="paragraph">
-              <wp:posOffset>240665</wp:posOffset>
+              <wp:posOffset>180975</wp:posOffset>
             </wp:positionV>
             <wp:extent cx="1032510" cy="1891665"/>
             <wp:effectExtent l="0" t="0" r="0" b="0"/>
@@ -1697,13 +1764,13 @@
           <w:lang w:eastAsia="it-IT"/>
         </w:rPr>
         <w:drawing>
-          <wp:anchor distT="0" distB="0" distL="114300" distR="114300" simplePos="0" relativeHeight="251673600" behindDoc="0" locked="0" layoutInCell="1" allowOverlap="1" wp14:anchorId="286303FD" wp14:editId="799CC910">
+          <wp:anchor distT="0" distB="0" distL="114300" distR="114300" simplePos="0" relativeHeight="251673600" behindDoc="0" locked="0" layoutInCell="1" allowOverlap="1" wp14:anchorId="3EC44AD1" wp14:editId="0B771AA8">
             <wp:simplePos x="0" y="0"/>
             <wp:positionH relativeFrom="column">
               <wp:posOffset>-186690</wp:posOffset>
             </wp:positionH>
             <wp:positionV relativeFrom="paragraph">
-              <wp:posOffset>2181860</wp:posOffset>
+              <wp:posOffset>2122170</wp:posOffset>
             </wp:positionV>
             <wp:extent cx="1064895" cy="1988820"/>
             <wp:effectExtent l="0" t="0" r="1905" b="0"/>
@@ -1761,13 +1828,13 @@
           <w:lang w:eastAsia="it-IT"/>
         </w:rPr>
         <w:drawing>
-          <wp:anchor distT="0" distB="0" distL="114300" distR="114300" simplePos="0" relativeHeight="251669504" behindDoc="1" locked="0" layoutInCell="1" allowOverlap="1" wp14:anchorId="0EDA67F2" wp14:editId="6BD26F93">
+          <wp:anchor distT="0" distB="0" distL="114300" distR="114300" simplePos="0" relativeHeight="251669504" behindDoc="1" locked="0" layoutInCell="1" allowOverlap="1" wp14:anchorId="31159360" wp14:editId="23C38FDB">
             <wp:simplePos x="0" y="0"/>
             <wp:positionH relativeFrom="column">
               <wp:posOffset>-213995</wp:posOffset>
             </wp:positionH>
             <wp:positionV relativeFrom="paragraph">
-              <wp:posOffset>229235</wp:posOffset>
+              <wp:posOffset>169545</wp:posOffset>
             </wp:positionV>
             <wp:extent cx="1091565" cy="1905000"/>
             <wp:effectExtent l="0" t="0" r="0" b="0"/>
@@ -1828,97 +1895,18 @@
         <w:rPr>
           <w:rFonts w:ascii="Malgun Gothic Semilight" w:eastAsia="Malgun Gothic Semilight" w:hAnsi="Malgun Gothic Semilight" w:cs="Malgun Gothic Semilight"/>
           <w:b/>
-          <w:sz w:val="18"/>
-        </w:rPr>
-        <w:t xml:space="preserve"> </w:t>
-      </w:r>
-      <w:r>
-        <w:rPr>
-          <w:rFonts w:ascii="Malgun Gothic Semilight" w:eastAsia="Malgun Gothic Semilight" w:hAnsi="Malgun Gothic Semilight" w:cs="Malgun Gothic Semilight"/>
-          <w:b/>
-          <w:sz w:val="18"/>
-        </w:rPr>
-        <w:t xml:space="preserve">4. </w:t>
-      </w:r>
-      <w:r>
-        <w:rPr>
-          <w:rFonts w:ascii="Malgun Gothic Semilight" w:eastAsia="Malgun Gothic Semilight" w:hAnsi="Malgun Gothic Semilight" w:cs="Malgun Gothic Semilight"/>
-          <w:b/>
-          <w:sz w:val="18"/>
-        </w:rPr>
-        <w:t>SCENARI D’USO</w:t>
-      </w:r>
-    </w:p>
-    <w:p>
-      <w:pPr>
-        <w:rPr>
-          <w:rFonts w:ascii="Malgun Gothic Semilight" w:eastAsia="Malgun Gothic Semilight" w:hAnsi="Malgun Gothic Semilight" w:cs="Malgun Gothic Semilight"/>
-          <w:b/>
-          <w:sz w:val="18"/>
-        </w:rPr>
-      </w:pPr>
-    </w:p>
-    <w:p>
-      <w:pPr>
-        <w:rPr>
-          <w:rFonts w:ascii="Malgun Gothic Semilight" w:eastAsia="Malgun Gothic Semilight" w:hAnsi="Malgun Gothic Semilight" w:cs="Malgun Gothic Semilight"/>
-          <w:b/>
-          <w:sz w:val="18"/>
-        </w:rPr>
-      </w:pPr>
-    </w:p>
-    <w:p>
-      <w:pPr>
-        <w:rPr>
-          <w:rFonts w:ascii="Malgun Gothic Semilight" w:eastAsia="Malgun Gothic Semilight" w:hAnsi="Malgun Gothic Semilight" w:cs="Malgun Gothic Semilight"/>
-          <w:b/>
-          <w:sz w:val="18"/>
-        </w:rPr>
-      </w:pPr>
-    </w:p>
-    <w:p>
-      <w:pPr>
-        <w:rPr>
-          <w:rFonts w:ascii="Malgun Gothic Semilight" w:eastAsia="Malgun Gothic Semilight" w:hAnsi="Malgun Gothic Semilight" w:cs="Malgun Gothic Semilight"/>
-          <w:b/>
-          <w:sz w:val="18"/>
-        </w:rPr>
-      </w:pPr>
-    </w:p>
-    <w:p>
-      <w:pPr>
-        <w:rPr>
-          <w:rFonts w:ascii="Malgun Gothic Semilight" w:eastAsia="Malgun Gothic Semilight" w:hAnsi="Malgun Gothic Semilight" w:cs="Malgun Gothic Semilight"/>
-          <w:b/>
-          <w:sz w:val="18"/>
-        </w:rPr>
-      </w:pPr>
-    </w:p>
-    <w:p>
-      <w:pPr>
-        <w:rPr>
-          <w:rFonts w:ascii="Malgun Gothic Semilight" w:eastAsia="Malgun Gothic Semilight" w:hAnsi="Malgun Gothic Semilight" w:cs="Malgun Gothic Semilight"/>
-          <w:b/>
-          <w:sz w:val="18"/>
-        </w:rPr>
-      </w:pPr>
-      <w:bookmarkStart w:id="0" w:name="_GoBack"/>
-      <w:r>
-        <w:rPr>
-          <w:rFonts w:ascii="Malgun Gothic Semilight" w:eastAsia="Malgun Gothic Semilight" w:hAnsi="Malgun Gothic Semilight" w:cs="Malgun Gothic Semilight"/>
-          <w:b/>
           <w:noProof/>
           <w:sz w:val="18"/>
           <w:lang w:eastAsia="it-IT"/>
         </w:rPr>
         <w:drawing>
-          <wp:anchor distT="0" distB="0" distL="114300" distR="114300" simplePos="0" relativeHeight="251667456" behindDoc="0" locked="0" layoutInCell="1" allowOverlap="1" wp14:anchorId="2DA7FAF7" wp14:editId="20538E61">
+          <wp:anchor distT="0" distB="0" distL="114300" distR="114300" simplePos="0" relativeHeight="251667456" behindDoc="0" locked="0" layoutInCell="1" allowOverlap="1" wp14:anchorId="6BF927E1" wp14:editId="507BE03E">
             <wp:simplePos x="0" y="0"/>
             <wp:positionH relativeFrom="column">
-              <wp:posOffset>2092960</wp:posOffset>
+              <wp:posOffset>3087370</wp:posOffset>
             </wp:positionH>
             <wp:positionV relativeFrom="paragraph">
-              <wp:posOffset>43815</wp:posOffset>
+              <wp:posOffset>2110105</wp:posOffset>
             </wp:positionV>
             <wp:extent cx="1033780" cy="1914525"/>
             <wp:effectExtent l="0" t="0" r="0" b="9525"/>
@@ -1967,7 +1955,6 @@
           </wp:anchor>
         </w:drawing>
       </w:r>
-      <w:bookmarkEnd w:id="0"/>
       <w:r>
         <w:rPr>
           <w:rFonts w:ascii="Malgun Gothic Semilight" w:eastAsia="Malgun Gothic Semilight" w:hAnsi="Malgun Gothic Semilight" w:cs="Malgun Gothic Semilight"/>
@@ -1977,13 +1964,13 @@
           <w:lang w:eastAsia="it-IT"/>
         </w:rPr>
         <w:drawing>
-          <wp:anchor distT="0" distB="0" distL="114300" distR="114300" simplePos="0" relativeHeight="251671552" behindDoc="0" locked="0" layoutInCell="1" allowOverlap="1" wp14:anchorId="75CED119" wp14:editId="1A38AFF5">
+          <wp:anchor distT="0" distB="0" distL="114300" distR="114300" simplePos="0" relativeHeight="251671552" behindDoc="0" locked="0" layoutInCell="1" allowOverlap="1" wp14:anchorId="1A7F90EC" wp14:editId="2AE76C87">
             <wp:simplePos x="0" y="0"/>
             <wp:positionH relativeFrom="column">
-              <wp:posOffset>958215</wp:posOffset>
+              <wp:posOffset>1952625</wp:posOffset>
             </wp:positionH>
             <wp:positionV relativeFrom="paragraph">
-              <wp:posOffset>1958975</wp:posOffset>
+              <wp:posOffset>4025265</wp:posOffset>
             </wp:positionV>
             <wp:extent cx="1069340" cy="1953260"/>
             <wp:effectExtent l="0" t="0" r="0" b="8890"/>
@@ -2041,13 +2028,13 @@
           <w:lang w:eastAsia="it-IT"/>
         </w:rPr>
         <w:drawing>
-          <wp:anchor distT="0" distB="0" distL="114300" distR="114300" simplePos="0" relativeHeight="251672576" behindDoc="0" locked="0" layoutInCell="1" allowOverlap="1" wp14:anchorId="0BC317DC" wp14:editId="5676FBD5">
+          <wp:anchor distT="0" distB="0" distL="114300" distR="114300" simplePos="0" relativeHeight="251672576" behindDoc="0" locked="0" layoutInCell="1" allowOverlap="1" wp14:anchorId="735842A8" wp14:editId="1C022CDB">
             <wp:simplePos x="0" y="0"/>
             <wp:positionH relativeFrom="column">
-              <wp:posOffset>958850</wp:posOffset>
+              <wp:posOffset>1953260</wp:posOffset>
             </wp:positionH>
             <wp:positionV relativeFrom="paragraph">
-              <wp:posOffset>7620</wp:posOffset>
+              <wp:posOffset>2073910</wp:posOffset>
             </wp:positionV>
             <wp:extent cx="1070610" cy="1949450"/>
             <wp:effectExtent l="0" t="0" r="0" b="0"/>
@@ -2258,6 +2245,887 @@
           <w:sz w:val="18"/>
         </w:rPr>
       </w:pPr>
+    </w:p>
+    <w:p>
+      <w:pPr>
+        <w:rPr>
+          <w:rFonts w:ascii="Malgun Gothic Semilight" w:eastAsia="Malgun Gothic Semilight" w:hAnsi="Malgun Gothic Semilight" w:cs="Malgun Gothic Semilight"/>
+          <w:b/>
+          <w:sz w:val="18"/>
+        </w:rPr>
+      </w:pPr>
+    </w:p>
+    <w:p>
+      <w:pPr>
+        <w:rPr>
+          <w:rFonts w:ascii="Malgun Gothic Semilight" w:eastAsia="Malgun Gothic Semilight" w:hAnsi="Malgun Gothic Semilight" w:cs="Malgun Gothic Semilight"/>
+          <w:b/>
+          <w:sz w:val="18"/>
+        </w:rPr>
+      </w:pPr>
+    </w:p>
+    <w:p>
+      <w:pPr>
+        <w:rPr>
+          <w:rFonts w:ascii="Malgun Gothic Semilight" w:eastAsia="Malgun Gothic Semilight" w:hAnsi="Malgun Gothic Semilight" w:cs="Malgun Gothic Semilight"/>
+          <w:b/>
+          <w:sz w:val="18"/>
+        </w:rPr>
+      </w:pPr>
+      <w:r>
+        <w:rPr>
+          <w:rFonts w:ascii="Malgun Gothic Semilight" w:eastAsia="Malgun Gothic Semilight" w:hAnsi="Malgun Gothic Semilight" w:cs="Malgun Gothic Semilight"/>
+          <w:b/>
+          <w:noProof/>
+          <w:sz w:val="18"/>
+          <w:lang w:eastAsia="it-IT"/>
+        </w:rPr>
+        <w:lastRenderedPageBreak/>
+        <w:drawing>
+          <wp:anchor distT="0" distB="0" distL="114300" distR="114300" simplePos="0" relativeHeight="251675648" behindDoc="1" locked="0" layoutInCell="1" allowOverlap="1" wp14:anchorId="578B414B" wp14:editId="1454BFED">
+            <wp:simplePos x="0" y="0"/>
+            <wp:positionH relativeFrom="column">
+              <wp:posOffset>3048635</wp:posOffset>
+            </wp:positionH>
+            <wp:positionV relativeFrom="paragraph">
+              <wp:posOffset>300355</wp:posOffset>
+            </wp:positionV>
+            <wp:extent cx="2137410" cy="1328420"/>
+            <wp:effectExtent l="0" t="0" r="0" b="5080"/>
+            <wp:wrapTight wrapText="bothSides">
+              <wp:wrapPolygon edited="0">
+                <wp:start x="0" y="0"/>
+                <wp:lineTo x="0" y="21373"/>
+                <wp:lineTo x="21369" y="21373"/>
+                <wp:lineTo x="21369" y="0"/>
+                <wp:lineTo x="0" y="0"/>
+              </wp:wrapPolygon>
+            </wp:wrapTight>
+            <wp:docPr id="3" name="Immagine 3"/>
+            <wp:cNvGraphicFramePr>
+              <a:graphicFrameLocks xmlns:a="http://schemas.openxmlformats.org/drawingml/2006/main" noChangeAspect="1"/>
+            </wp:cNvGraphicFramePr>
+            <a:graphic xmlns:a="http://schemas.openxmlformats.org/drawingml/2006/main">
+              <a:graphicData uri="http://schemas.openxmlformats.org/drawingml/2006/picture">
+                <pic:pic xmlns:pic="http://schemas.openxmlformats.org/drawingml/2006/picture">
+                  <pic:nvPicPr>
+                    <pic:cNvPr id="0" name="sito - i miei viaggi.PNG"/>
+                    <pic:cNvPicPr/>
+                  </pic:nvPicPr>
+                  <pic:blipFill>
+                    <a:blip r:embed="rId19" cstate="print">
+                      <a:extLst>
+                        <a:ext uri="{28A0092B-C50C-407E-A947-70E740481C1C}">
+                          <a14:useLocalDpi xmlns:a14="http://schemas.microsoft.com/office/drawing/2010/main" val="0"/>
+                        </a:ext>
+                      </a:extLst>
+                    </a:blip>
+                    <a:stretch>
+                      <a:fillRect/>
+                    </a:stretch>
+                  </pic:blipFill>
+                  <pic:spPr>
+                    <a:xfrm>
+                      <a:off x="0" y="0"/>
+                      <a:ext cx="2137410" cy="1328420"/>
+                    </a:xfrm>
+                    <a:prstGeom prst="rect">
+                      <a:avLst/>
+                    </a:prstGeom>
+                  </pic:spPr>
+                </pic:pic>
+              </a:graphicData>
+            </a:graphic>
+            <wp14:sizeRelH relativeFrom="page">
+              <wp14:pctWidth>0</wp14:pctWidth>
+            </wp14:sizeRelH>
+            <wp14:sizeRelV relativeFrom="page">
+              <wp14:pctHeight>0</wp14:pctHeight>
+            </wp14:sizeRelV>
+          </wp:anchor>
+        </w:drawing>
+      </w:r>
+      <w:r>
+        <w:rPr>
+          <w:rFonts w:ascii="Malgun Gothic Semilight" w:eastAsia="Malgun Gothic Semilight" w:hAnsi="Malgun Gothic Semilight" w:cs="Malgun Gothic Semilight"/>
+          <w:b/>
+          <w:noProof/>
+          <w:sz w:val="18"/>
+          <w:lang w:eastAsia="it-IT"/>
+        </w:rPr>
+        <w:drawing>
+          <wp:anchor distT="0" distB="0" distL="114300" distR="114300" simplePos="0" relativeHeight="251674624" behindDoc="1" locked="0" layoutInCell="1" allowOverlap="1" wp14:anchorId="1253AD3C" wp14:editId="2F298AE0">
+            <wp:simplePos x="0" y="0"/>
+            <wp:positionH relativeFrom="column">
+              <wp:posOffset>-279400</wp:posOffset>
+            </wp:positionH>
+            <wp:positionV relativeFrom="paragraph">
+              <wp:posOffset>353060</wp:posOffset>
+            </wp:positionV>
+            <wp:extent cx="2080260" cy="1274445"/>
+            <wp:effectExtent l="0" t="0" r="0" b="1905"/>
+            <wp:wrapTight wrapText="bothSides">
+              <wp:wrapPolygon edited="0">
+                <wp:start x="0" y="0"/>
+                <wp:lineTo x="0" y="21309"/>
+                <wp:lineTo x="21363" y="21309"/>
+                <wp:lineTo x="21363" y="0"/>
+                <wp:lineTo x="0" y="0"/>
+              </wp:wrapPolygon>
+            </wp:wrapTight>
+            <wp:docPr id="2" name="Immagine 2"/>
+            <wp:cNvGraphicFramePr>
+              <a:graphicFrameLocks xmlns:a="http://schemas.openxmlformats.org/drawingml/2006/main" noChangeAspect="1"/>
+            </wp:cNvGraphicFramePr>
+            <a:graphic xmlns:a="http://schemas.openxmlformats.org/drawingml/2006/main">
+              <a:graphicData uri="http://schemas.openxmlformats.org/drawingml/2006/picture">
+                <pic:pic xmlns:pic="http://schemas.openxmlformats.org/drawingml/2006/picture">
+                  <pic:nvPicPr>
+                    <pic:cNvPr id="0" name="sito - home.PNG"/>
+                    <pic:cNvPicPr/>
+                  </pic:nvPicPr>
+                  <pic:blipFill>
+                    <a:blip r:embed="rId20" cstate="print">
+                      <a:extLst>
+                        <a:ext uri="{28A0092B-C50C-407E-A947-70E740481C1C}">
+                          <a14:useLocalDpi xmlns:a14="http://schemas.microsoft.com/office/drawing/2010/main" val="0"/>
+                        </a:ext>
+                      </a:extLst>
+                    </a:blip>
+                    <a:stretch>
+                      <a:fillRect/>
+                    </a:stretch>
+                  </pic:blipFill>
+                  <pic:spPr>
+                    <a:xfrm>
+                      <a:off x="0" y="0"/>
+                      <a:ext cx="2080260" cy="1274445"/>
+                    </a:xfrm>
+                    <a:prstGeom prst="rect">
+                      <a:avLst/>
+                    </a:prstGeom>
+                  </pic:spPr>
+                </pic:pic>
+              </a:graphicData>
+            </a:graphic>
+            <wp14:sizeRelH relativeFrom="page">
+              <wp14:pctWidth>0</wp14:pctWidth>
+            </wp14:sizeRelH>
+            <wp14:sizeRelV relativeFrom="page">
+              <wp14:pctHeight>0</wp14:pctHeight>
+            </wp14:sizeRelV>
+          </wp:anchor>
+        </w:drawing>
+      </w:r>
+      <w:r>
+        <w:rPr>
+          <w:rFonts w:ascii="Malgun Gothic Semilight" w:eastAsia="Malgun Gothic Semilight" w:hAnsi="Malgun Gothic Semilight" w:cs="Malgun Gothic Semilight"/>
+          <w:b/>
+          <w:sz w:val="18"/>
+        </w:rPr>
+        <w:t xml:space="preserve">web </w:t>
+      </w:r>
+    </w:p>
+    <w:p>
+      <w:pPr>
+        <w:rPr>
+          <w:rFonts w:ascii="Malgun Gothic Semilight" w:eastAsia="Malgun Gothic Semilight" w:hAnsi="Malgun Gothic Semilight" w:cs="Malgun Gothic Semilight"/>
+          <w:b/>
+          <w:sz w:val="18"/>
+        </w:rPr>
+      </w:pPr>
+      <w:r>
+        <w:rPr>
+          <w:rFonts w:ascii="Malgun Gothic Semilight" w:eastAsia="Malgun Gothic Semilight" w:hAnsi="Malgun Gothic Semilight" w:cs="Malgun Gothic Semilight"/>
+          <w:b/>
+          <w:noProof/>
+          <w:sz w:val="18"/>
+          <w:lang w:eastAsia="it-IT"/>
+        </w:rPr>
+        <mc:AlternateContent>
+          <mc:Choice Requires="wps">
+            <w:drawing>
+              <wp:anchor distT="0" distB="0" distL="114300" distR="114300" simplePos="0" relativeHeight="251685888" behindDoc="0" locked="0" layoutInCell="1" allowOverlap="1">
+                <wp:simplePos x="0" y="0"/>
+                <wp:positionH relativeFrom="column">
+                  <wp:posOffset>2642721</wp:posOffset>
+                </wp:positionH>
+                <wp:positionV relativeFrom="paragraph">
+                  <wp:posOffset>5555466</wp:posOffset>
+                </wp:positionV>
+                <wp:extent cx="424927" cy="865990"/>
+                <wp:effectExtent l="38100" t="38100" r="51435" b="48895"/>
+                <wp:wrapNone/>
+                <wp:docPr id="22" name="Connettore 2 22"/>
+                <wp:cNvGraphicFramePr/>
+                <a:graphic xmlns:a="http://schemas.openxmlformats.org/drawingml/2006/main">
+                  <a:graphicData uri="http://schemas.microsoft.com/office/word/2010/wordprocessingShape">
+                    <wps:wsp>
+                      <wps:cNvCnPr/>
+                      <wps:spPr>
+                        <a:xfrm flipV="1">
+                          <a:off x="0" y="0"/>
+                          <a:ext cx="424927" cy="865990"/>
+                        </a:xfrm>
+                        <a:prstGeom prst="straightConnector1">
+                          <a:avLst/>
+                        </a:prstGeom>
+                        <a:ln>
+                          <a:solidFill>
+                            <a:schemeClr val="accent2">
+                              <a:lumMod val="60000"/>
+                              <a:lumOff val="40000"/>
+                            </a:schemeClr>
+                          </a:solidFill>
+                          <a:headEnd type="arrow"/>
+                          <a:tailEnd type="arrow"/>
+                        </a:ln>
+                      </wps:spPr>
+                      <wps:style>
+                        <a:lnRef idx="1">
+                          <a:schemeClr val="accent1"/>
+                        </a:lnRef>
+                        <a:fillRef idx="0">
+                          <a:schemeClr val="accent1"/>
+                        </a:fillRef>
+                        <a:effectRef idx="0">
+                          <a:schemeClr val="accent1"/>
+                        </a:effectRef>
+                        <a:fontRef idx="minor">
+                          <a:schemeClr val="tx1"/>
+                        </a:fontRef>
+                      </wps:style>
+                      <wps:bodyPr/>
+                    </wps:wsp>
+                  </a:graphicData>
+                </a:graphic>
+              </wp:anchor>
+            </w:drawing>
+          </mc:Choice>
+          <mc:Fallback>
+            <w:pict>
+              <v:shapetype id="_x0000_t32" coordsize="21600,21600" o:spt="32" o:oned="t" path="m,l21600,21600e" filled="f">
+                <v:path arrowok="t" fillok="f" o:connecttype="none"/>
+                <o:lock v:ext="edit" shapetype="t"/>
+              </v:shapetype>
+              <v:shape id="Connettore 2 22" o:spid="_x0000_s1026" type="#_x0000_t32" style="position:absolute;margin-left:208.1pt;margin-top:437.45pt;width:33.45pt;height:68.2pt;flip:y;z-index:251685888;visibility:visible;mso-wrap-style:square;mso-wrap-distance-left:9pt;mso-wrap-distance-top:0;mso-wrap-distance-right:9pt;mso-wrap-distance-bottom:0;mso-position-horizontal:absolute;mso-position-horizontal-relative:text;mso-position-vertical:absolute;mso-position-vertical-relative:text" o:gfxdata="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" strokecolor="#d99594 [1941]">
+                <v:stroke startarrow="open" endarrow="open"/>
+              </v:shape>
+            </w:pict>
+          </mc:Fallback>
+        </mc:AlternateContent>
+      </w:r>
+      <w:r>
+        <w:rPr>
+          <w:rFonts w:ascii="Malgun Gothic Semilight" w:eastAsia="Malgun Gothic Semilight" w:hAnsi="Malgun Gothic Semilight" w:cs="Malgun Gothic Semilight"/>
+          <w:b/>
+          <w:noProof/>
+          <w:sz w:val="18"/>
+          <w:lang w:eastAsia="it-IT"/>
+        </w:rPr>
+        <mc:AlternateContent>
+          <mc:Choice Requires="wps">
+            <w:drawing>
+              <wp:anchor distT="0" distB="0" distL="114300" distR="114300" simplePos="0" relativeHeight="251682816" behindDoc="0" locked="0" layoutInCell="1" allowOverlap="1" wp14:anchorId="48819A59" wp14:editId="2F0B113D">
+                <wp:simplePos x="0" y="0"/>
+                <wp:positionH relativeFrom="column">
+                  <wp:posOffset>1195705</wp:posOffset>
+                </wp:positionH>
+                <wp:positionV relativeFrom="paragraph">
+                  <wp:posOffset>2499995</wp:posOffset>
+                </wp:positionV>
+                <wp:extent cx="951865" cy="3194685"/>
+                <wp:effectExtent l="57150" t="38100" r="57785" b="62865"/>
+                <wp:wrapNone/>
+                <wp:docPr id="20" name="Connettore 2 20"/>
+                <wp:cNvGraphicFramePr/>
+                <a:graphic xmlns:a="http://schemas.openxmlformats.org/drawingml/2006/main">
+                  <a:graphicData uri="http://schemas.microsoft.com/office/word/2010/wordprocessingShape">
+                    <wps:wsp>
+                      <wps:cNvCnPr/>
+                      <wps:spPr>
+                        <a:xfrm flipV="1">
+                          <a:off x="0" y="0"/>
+                          <a:ext cx="951865" cy="3194685"/>
+                        </a:xfrm>
+                        <a:prstGeom prst="straightConnector1">
+                          <a:avLst/>
+                        </a:prstGeom>
+                        <a:ln>
+                          <a:solidFill>
+                            <a:schemeClr val="accent3">
+                              <a:lumMod val="60000"/>
+                              <a:lumOff val="40000"/>
+                            </a:schemeClr>
+                          </a:solidFill>
+                          <a:headEnd type="arrow"/>
+                          <a:tailEnd type="arrow"/>
+                        </a:ln>
+                      </wps:spPr>
+                      <wps:style>
+                        <a:lnRef idx="1">
+                          <a:schemeClr val="accent1"/>
+                        </a:lnRef>
+                        <a:fillRef idx="0">
+                          <a:schemeClr val="accent1"/>
+                        </a:fillRef>
+                        <a:effectRef idx="0">
+                          <a:schemeClr val="accent1"/>
+                        </a:effectRef>
+                        <a:fontRef idx="minor">
+                          <a:schemeClr val="tx1"/>
+                        </a:fontRef>
+                      </wps:style>
+                      <wps:bodyPr/>
+                    </wps:wsp>
+                  </a:graphicData>
+                </a:graphic>
+                <wp14:sizeRelH relativeFrom="margin">
+                  <wp14:pctWidth>0</wp14:pctWidth>
+                </wp14:sizeRelH>
+                <wp14:sizeRelV relativeFrom="margin">
+                  <wp14:pctHeight>0</wp14:pctHeight>
+                </wp14:sizeRelV>
+              </wp:anchor>
+            </w:drawing>
+          </mc:Choice>
+          <mc:Fallback>
+            <w:pict>
+              <v:shape id="Connettore 2 20" o:spid="_x0000_s1026" type="#_x0000_t32" style="position:absolute;margin-left:94.15pt;margin-top:196.85pt;width:74.95pt;height:251.55pt;flip:y;z-index:251682816;visibility:visible;mso-wrap-style:square;mso-width-percent:0;mso-height-percent:0;mso-wrap-distance-left:9pt;mso-wrap-distance-top:0;mso-wrap-distance-right:9pt;mso-wrap-distance-bottom:0;mso-position-horizontal:absolute;mso-position-horizontal-relative:text;mso-position-vertical:absolute;mso-position-vertical-relative:text;mso-width-percent:0;mso-height-percent:0;mso-width-relative:margin;mso-height-relative:margin" o:gfxdata="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" strokecolor="#c2d69b [1942]">
+                <v:stroke startarrow="open" endarrow="open"/>
+              </v:shape>
+            </w:pict>
+          </mc:Fallback>
+        </mc:AlternateContent>
+      </w:r>
+      <w:r>
+        <w:rPr>
+          <w:rFonts w:ascii="Malgun Gothic Semilight" w:eastAsia="Malgun Gothic Semilight" w:hAnsi="Malgun Gothic Semilight" w:cs="Malgun Gothic Semilight"/>
+          <w:b/>
+          <w:noProof/>
+          <w:sz w:val="18"/>
+          <w:lang w:eastAsia="it-IT"/>
+        </w:rPr>
+        <mc:AlternateContent>
+          <mc:Choice Requires="wps">
+            <w:drawing>
+              <wp:anchor distT="0" distB="0" distL="114300" distR="114300" simplePos="0" relativeHeight="251684864" behindDoc="0" locked="0" layoutInCell="1" allowOverlap="1" wp14:anchorId="4D8120F0" wp14:editId="6DD96842">
+                <wp:simplePos x="0" y="0"/>
+                <wp:positionH relativeFrom="column">
+                  <wp:posOffset>1728321</wp:posOffset>
+                </wp:positionH>
+                <wp:positionV relativeFrom="paragraph">
+                  <wp:posOffset>1273922</wp:posOffset>
+                </wp:positionV>
+                <wp:extent cx="64545" cy="4539467"/>
+                <wp:effectExtent l="95250" t="38100" r="69215" b="52070"/>
+                <wp:wrapNone/>
+                <wp:docPr id="21" name="Connettore 2 21"/>
+                <wp:cNvGraphicFramePr/>
+                <a:graphic xmlns:a="http://schemas.openxmlformats.org/drawingml/2006/main">
+                  <a:graphicData uri="http://schemas.microsoft.com/office/word/2010/wordprocessingShape">
+                    <wps:wsp>
+                      <wps:cNvCnPr/>
+                      <wps:spPr>
+                        <a:xfrm flipV="1">
+                          <a:off x="0" y="0"/>
+                          <a:ext cx="64545" cy="4539467"/>
+                        </a:xfrm>
+                        <a:prstGeom prst="straightConnector1">
+                          <a:avLst/>
+                        </a:prstGeom>
+                        <a:ln>
+                          <a:headEnd type="arrow"/>
+                          <a:tailEnd type="arrow"/>
+                        </a:ln>
+                      </wps:spPr>
+                      <wps:style>
+                        <a:lnRef idx="1">
+                          <a:schemeClr val="accent1"/>
+                        </a:lnRef>
+                        <a:fillRef idx="0">
+                          <a:schemeClr val="accent1"/>
+                        </a:fillRef>
+                        <a:effectRef idx="0">
+                          <a:schemeClr val="accent1"/>
+                        </a:effectRef>
+                        <a:fontRef idx="minor">
+                          <a:schemeClr val="tx1"/>
+                        </a:fontRef>
+                      </wps:style>
+                      <wps:bodyPr/>
+                    </wps:wsp>
+                  </a:graphicData>
+                </a:graphic>
+                <wp14:sizeRelH relativeFrom="margin">
+                  <wp14:pctWidth>0</wp14:pctWidth>
+                </wp14:sizeRelH>
+                <wp14:sizeRelV relativeFrom="margin">
+                  <wp14:pctHeight>0</wp14:pctHeight>
+                </wp14:sizeRelV>
+              </wp:anchor>
+            </w:drawing>
+          </mc:Choice>
+          <mc:Fallback>
+            <w:pict>
+              <v:shape id="Connettore 2 21" o:spid="_x0000_s1026" type="#_x0000_t32" style="position:absolute;margin-left:136.1pt;margin-top:100.3pt;width:5.1pt;height:357.45pt;flip:y;z-index:251684864;visibility:visible;mso-wrap-style:square;mso-width-percent:0;mso-height-percent:0;mso-wrap-distance-left:9pt;mso-wrap-distance-top:0;mso-wrap-distance-right:9pt;mso-wrap-distance-bottom:0;mso-position-horizontal:absolute;mso-position-horizontal-relative:text;mso-position-vertical:absolute;mso-position-vertical-relative:text;mso-width-percent:0;mso-height-percent:0;mso-width-relative:margin;mso-height-relative:margin" o:gfxdata="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" strokecolor="#4579b8 [3044]">
+                <v:stroke startarrow="open" endarrow="open"/>
+              </v:shape>
+            </w:pict>
+          </mc:Fallback>
+        </mc:AlternateContent>
+      </w:r>
+      <w:r>
+        <w:rPr>
+          <w:rFonts w:ascii="Malgun Gothic Semilight" w:eastAsia="Malgun Gothic Semilight" w:hAnsi="Malgun Gothic Semilight" w:cs="Malgun Gothic Semilight"/>
+          <w:b/>
+          <w:noProof/>
+          <w:sz w:val="18"/>
+          <w:lang w:eastAsia="it-IT"/>
+        </w:rPr>
+        <w:drawing>
+          <wp:anchor distT="0" distB="0" distL="114300" distR="114300" simplePos="0" relativeHeight="251681792" behindDoc="1" locked="0" layoutInCell="1" allowOverlap="1" wp14:anchorId="566F84BB" wp14:editId="0F43E024">
+            <wp:simplePos x="0" y="0"/>
+            <wp:positionH relativeFrom="column">
+              <wp:posOffset>140970</wp:posOffset>
+            </wp:positionH>
+            <wp:positionV relativeFrom="paragraph">
+              <wp:posOffset>5811520</wp:posOffset>
+            </wp:positionV>
+            <wp:extent cx="2500630" cy="1563370"/>
+            <wp:effectExtent l="0" t="0" r="0" b="0"/>
+            <wp:wrapTight wrapText="bothSides">
+              <wp:wrapPolygon edited="0">
+                <wp:start x="0" y="0"/>
+                <wp:lineTo x="0" y="21319"/>
+                <wp:lineTo x="21392" y="21319"/>
+                <wp:lineTo x="21392" y="0"/>
+                <wp:lineTo x="0" y="0"/>
+              </wp:wrapPolygon>
+            </wp:wrapTight>
+            <wp:docPr id="19" name="Immagine 19"/>
+            <wp:cNvGraphicFramePr>
+              <a:graphicFrameLocks xmlns:a="http://schemas.openxmlformats.org/drawingml/2006/main" noChangeAspect="1"/>
+            </wp:cNvGraphicFramePr>
+            <a:graphic xmlns:a="http://schemas.openxmlformats.org/drawingml/2006/main">
+              <a:graphicData uri="http://schemas.openxmlformats.org/drawingml/2006/picture">
+                <pic:pic xmlns:pic="http://schemas.openxmlformats.org/drawingml/2006/picture">
+                  <pic:nvPicPr>
+                    <pic:cNvPr id="0" name="sito - mezzo.PNG"/>
+                    <pic:cNvPicPr/>
+                  </pic:nvPicPr>
+                  <pic:blipFill>
+                    <a:blip r:embed="rId21" cstate="print">
+                      <a:extLst>
+                        <a:ext uri="{28A0092B-C50C-407E-A947-70E740481C1C}">
+                          <a14:useLocalDpi xmlns:a14="http://schemas.microsoft.com/office/drawing/2010/main" val="0"/>
+                        </a:ext>
+                      </a:extLst>
+                    </a:blip>
+                    <a:stretch>
+                      <a:fillRect/>
+                    </a:stretch>
+                  </pic:blipFill>
+                  <pic:spPr>
+                    <a:xfrm>
+                      <a:off x="0" y="0"/>
+                      <a:ext cx="2500630" cy="1563370"/>
+                    </a:xfrm>
+                    <a:prstGeom prst="rect">
+                      <a:avLst/>
+                    </a:prstGeom>
+                  </pic:spPr>
+                </pic:pic>
+              </a:graphicData>
+            </a:graphic>
+            <wp14:sizeRelH relativeFrom="page">
+              <wp14:pctWidth>0</wp14:pctWidth>
+            </wp14:sizeRelH>
+            <wp14:sizeRelV relativeFrom="page">
+              <wp14:pctHeight>0</wp14:pctHeight>
+            </wp14:sizeRelV>
+          </wp:anchor>
+        </w:drawing>
+      </w:r>
+      <w:r>
+        <w:rPr>
+          <w:rFonts w:ascii="Malgun Gothic Semilight" w:eastAsia="Malgun Gothic Semilight" w:hAnsi="Malgun Gothic Semilight" w:cs="Malgun Gothic Semilight"/>
+          <w:b/>
+          <w:noProof/>
+          <w:sz w:val="18"/>
+          <w:lang w:eastAsia="it-IT"/>
+        </w:rPr>
+        <w:drawing>
+          <wp:anchor distT="0" distB="0" distL="114300" distR="114300" simplePos="0" relativeHeight="251680768" behindDoc="1" locked="0" layoutInCell="1" allowOverlap="1" wp14:anchorId="234A76D2" wp14:editId="7ABD2CD4">
+            <wp:simplePos x="0" y="0"/>
+            <wp:positionH relativeFrom="column">
+              <wp:posOffset>2148205</wp:posOffset>
+            </wp:positionH>
+            <wp:positionV relativeFrom="paragraph">
+              <wp:posOffset>4172585</wp:posOffset>
+            </wp:positionV>
+            <wp:extent cx="2191385" cy="1381760"/>
+            <wp:effectExtent l="0" t="0" r="0" b="8890"/>
+            <wp:wrapTight wrapText="bothSides">
+              <wp:wrapPolygon edited="0">
+                <wp:start x="0" y="0"/>
+                <wp:lineTo x="0" y="21441"/>
+                <wp:lineTo x="21406" y="21441"/>
+                <wp:lineTo x="21406" y="0"/>
+                <wp:lineTo x="0" y="0"/>
+              </wp:wrapPolygon>
+            </wp:wrapTight>
+            <wp:docPr id="8" name="Immagine 8"/>
+            <wp:cNvGraphicFramePr>
+              <a:graphicFrameLocks xmlns:a="http://schemas.openxmlformats.org/drawingml/2006/main" noChangeAspect="1"/>
+            </wp:cNvGraphicFramePr>
+            <a:graphic xmlns:a="http://schemas.openxmlformats.org/drawingml/2006/main">
+              <a:graphicData uri="http://schemas.openxmlformats.org/drawingml/2006/picture">
+                <pic:pic xmlns:pic="http://schemas.openxmlformats.org/drawingml/2006/picture">
+                  <pic:nvPicPr>
+                    <pic:cNvPr id="0" name="sito - alloggio view.PNG"/>
+                    <pic:cNvPicPr/>
+                  </pic:nvPicPr>
+                  <pic:blipFill>
+                    <a:blip r:embed="rId22" cstate="print">
+                      <a:extLst>
+                        <a:ext uri="{28A0092B-C50C-407E-A947-70E740481C1C}">
+                          <a14:useLocalDpi xmlns:a14="http://schemas.microsoft.com/office/drawing/2010/main" val="0"/>
+                        </a:ext>
+                      </a:extLst>
+                    </a:blip>
+                    <a:stretch>
+                      <a:fillRect/>
+                    </a:stretch>
+                  </pic:blipFill>
+                  <pic:spPr>
+                    <a:xfrm>
+                      <a:off x="0" y="0"/>
+                      <a:ext cx="2191385" cy="1381760"/>
+                    </a:xfrm>
+                    <a:prstGeom prst="rect">
+                      <a:avLst/>
+                    </a:prstGeom>
+                  </pic:spPr>
+                </pic:pic>
+              </a:graphicData>
+            </a:graphic>
+            <wp14:sizeRelH relativeFrom="page">
+              <wp14:pctWidth>0</wp14:pctWidth>
+            </wp14:sizeRelH>
+            <wp14:sizeRelV relativeFrom="page">
+              <wp14:pctHeight>0</wp14:pctHeight>
+            </wp14:sizeRelV>
+          </wp:anchor>
+        </w:drawing>
+      </w:r>
+      <w:r>
+        <w:rPr>
+          <w:rFonts w:ascii="Malgun Gothic Semilight" w:eastAsia="Malgun Gothic Semilight" w:hAnsi="Malgun Gothic Semilight" w:cs="Malgun Gothic Semilight"/>
+          <w:b/>
+          <w:noProof/>
+          <w:sz w:val="18"/>
+          <w:lang w:eastAsia="it-IT"/>
+        </w:rPr>
+        <w:drawing>
+          <wp:anchor distT="0" distB="0" distL="114300" distR="114300" simplePos="0" relativeHeight="251679744" behindDoc="1" locked="0" layoutInCell="1" allowOverlap="1" wp14:anchorId="466DB95A" wp14:editId="7A6C80BE">
+            <wp:simplePos x="0" y="0"/>
+            <wp:positionH relativeFrom="column">
+              <wp:posOffset>2160905</wp:posOffset>
+            </wp:positionH>
+            <wp:positionV relativeFrom="paragraph">
+              <wp:posOffset>2768600</wp:posOffset>
+            </wp:positionV>
+            <wp:extent cx="2148205" cy="1338580"/>
+            <wp:effectExtent l="0" t="0" r="4445" b="0"/>
+            <wp:wrapTight wrapText="bothSides">
+              <wp:wrapPolygon edited="0">
+                <wp:start x="0" y="0"/>
+                <wp:lineTo x="0" y="21211"/>
+                <wp:lineTo x="21453" y="21211"/>
+                <wp:lineTo x="21453" y="0"/>
+                <wp:lineTo x="0" y="0"/>
+              </wp:wrapPolygon>
+            </wp:wrapTight>
+            <wp:docPr id="7" name="Immagine 7"/>
+            <wp:cNvGraphicFramePr>
+              <a:graphicFrameLocks xmlns:a="http://schemas.openxmlformats.org/drawingml/2006/main" noChangeAspect="1"/>
+            </wp:cNvGraphicFramePr>
+            <a:graphic xmlns:a="http://schemas.openxmlformats.org/drawingml/2006/main">
+              <a:graphicData uri="http://schemas.openxmlformats.org/drawingml/2006/picture">
+                <pic:pic xmlns:pic="http://schemas.openxmlformats.org/drawingml/2006/picture">
+                  <pic:nvPicPr>
+                    <pic:cNvPr id="0" name="sito - ricerca.PNG"/>
+                    <pic:cNvPicPr/>
+                  </pic:nvPicPr>
+                  <pic:blipFill>
+                    <a:blip r:embed="rId23" cstate="print">
+                      <a:extLst>
+                        <a:ext uri="{28A0092B-C50C-407E-A947-70E740481C1C}">
+                          <a14:useLocalDpi xmlns:a14="http://schemas.microsoft.com/office/drawing/2010/main" val="0"/>
+                        </a:ext>
+                      </a:extLst>
+                    </a:blip>
+                    <a:stretch>
+                      <a:fillRect/>
+                    </a:stretch>
+                  </pic:blipFill>
+                  <pic:spPr>
+                    <a:xfrm>
+                      <a:off x="0" y="0"/>
+                      <a:ext cx="2148205" cy="1338580"/>
+                    </a:xfrm>
+                    <a:prstGeom prst="rect">
+                      <a:avLst/>
+                    </a:prstGeom>
+                  </pic:spPr>
+                </pic:pic>
+              </a:graphicData>
+            </a:graphic>
+            <wp14:sizeRelH relativeFrom="page">
+              <wp14:pctWidth>0</wp14:pctWidth>
+            </wp14:sizeRelH>
+            <wp14:sizeRelV relativeFrom="page">
+              <wp14:pctHeight>0</wp14:pctHeight>
+            </wp14:sizeRelV>
+          </wp:anchor>
+        </w:drawing>
+      </w:r>
+      <w:r>
+        <w:rPr>
+          <w:rFonts w:ascii="Malgun Gothic Semilight" w:eastAsia="Malgun Gothic Semilight" w:hAnsi="Malgun Gothic Semilight" w:cs="Malgun Gothic Semilight"/>
+          <w:b/>
+          <w:noProof/>
+          <w:sz w:val="18"/>
+          <w:lang w:eastAsia="it-IT"/>
+        </w:rPr>
+        <w:drawing>
+          <wp:anchor distT="0" distB="0" distL="114300" distR="114300" simplePos="0" relativeHeight="251678720" behindDoc="1" locked="0" layoutInCell="1" allowOverlap="1" wp14:anchorId="2F93EB11" wp14:editId="58ADB055">
+            <wp:simplePos x="0" y="0"/>
+            <wp:positionH relativeFrom="column">
+              <wp:posOffset>2158365</wp:posOffset>
+            </wp:positionH>
+            <wp:positionV relativeFrom="paragraph">
+              <wp:posOffset>1348740</wp:posOffset>
+            </wp:positionV>
+            <wp:extent cx="2185035" cy="1365885"/>
+            <wp:effectExtent l="0" t="0" r="5715" b="5715"/>
+            <wp:wrapTight wrapText="bothSides">
+              <wp:wrapPolygon edited="0">
+                <wp:start x="0" y="0"/>
+                <wp:lineTo x="0" y="21389"/>
+                <wp:lineTo x="21468" y="21389"/>
+                <wp:lineTo x="21468" y="0"/>
+                <wp:lineTo x="0" y="0"/>
+              </wp:wrapPolygon>
+            </wp:wrapTight>
+            <wp:docPr id="6" name="Immagine 6"/>
+            <wp:cNvGraphicFramePr>
+              <a:graphicFrameLocks xmlns:a="http://schemas.openxmlformats.org/drawingml/2006/main" noChangeAspect="1"/>
+            </wp:cNvGraphicFramePr>
+            <a:graphic xmlns:a="http://schemas.openxmlformats.org/drawingml/2006/main">
+              <a:graphicData uri="http://schemas.openxmlformats.org/drawingml/2006/picture">
+                <pic:pic xmlns:pic="http://schemas.openxmlformats.org/drawingml/2006/picture">
+                  <pic:nvPicPr>
+                    <pic:cNvPr id="0" name="sito - pianifica viaggio.PNG"/>
+                    <pic:cNvPicPr/>
+                  </pic:nvPicPr>
+                  <pic:blipFill>
+                    <a:blip r:embed="rId24" cstate="print">
+                      <a:extLst>
+                        <a:ext uri="{28A0092B-C50C-407E-A947-70E740481C1C}">
+                          <a14:useLocalDpi xmlns:a14="http://schemas.microsoft.com/office/drawing/2010/main" val="0"/>
+                        </a:ext>
+                      </a:extLst>
+                    </a:blip>
+                    <a:stretch>
+                      <a:fillRect/>
+                    </a:stretch>
+                  </pic:blipFill>
+                  <pic:spPr>
+                    <a:xfrm>
+                      <a:off x="0" y="0"/>
+                      <a:ext cx="2185035" cy="1365885"/>
+                    </a:xfrm>
+                    <a:prstGeom prst="rect">
+                      <a:avLst/>
+                    </a:prstGeom>
+                  </pic:spPr>
+                </pic:pic>
+              </a:graphicData>
+            </a:graphic>
+            <wp14:sizeRelH relativeFrom="page">
+              <wp14:pctWidth>0</wp14:pctWidth>
+            </wp14:sizeRelH>
+            <wp14:sizeRelV relativeFrom="page">
+              <wp14:pctHeight>0</wp14:pctHeight>
+            </wp14:sizeRelV>
+          </wp:anchor>
+        </w:drawing>
+      </w:r>
+      <w:r>
+        <w:rPr>
+          <w:rFonts w:ascii="Malgun Gothic Semilight" w:eastAsia="Malgun Gothic Semilight" w:hAnsi="Malgun Gothic Semilight" w:cs="Malgun Gothic Semilight"/>
+          <w:b/>
+          <w:noProof/>
+          <w:sz w:val="18"/>
+          <w:lang w:eastAsia="it-IT"/>
+        </w:rPr>
+        <w:drawing>
+          <wp:anchor distT="0" distB="0" distL="114300" distR="114300" simplePos="0" relativeHeight="251677696" behindDoc="1" locked="0" layoutInCell="1" allowOverlap="1" wp14:anchorId="1A529FD2" wp14:editId="6ECA0730">
+            <wp:simplePos x="0" y="0"/>
+            <wp:positionH relativeFrom="column">
+              <wp:posOffset>-574675</wp:posOffset>
+            </wp:positionH>
+            <wp:positionV relativeFrom="paragraph">
+              <wp:posOffset>2794635</wp:posOffset>
+            </wp:positionV>
+            <wp:extent cx="2197100" cy="1376680"/>
+            <wp:effectExtent l="0" t="0" r="0" b="0"/>
+            <wp:wrapTight wrapText="bothSides">
+              <wp:wrapPolygon edited="0">
+                <wp:start x="0" y="0"/>
+                <wp:lineTo x="0" y="21221"/>
+                <wp:lineTo x="21350" y="21221"/>
+                <wp:lineTo x="21350" y="0"/>
+                <wp:lineTo x="0" y="0"/>
+              </wp:wrapPolygon>
+            </wp:wrapTight>
+            <wp:docPr id="5" name="Immagine 5"/>
+            <wp:cNvGraphicFramePr>
+              <a:graphicFrameLocks xmlns:a="http://schemas.openxmlformats.org/drawingml/2006/main" noChangeAspect="1"/>
+            </wp:cNvGraphicFramePr>
+            <a:graphic xmlns:a="http://schemas.openxmlformats.org/drawingml/2006/main">
+              <a:graphicData uri="http://schemas.openxmlformats.org/drawingml/2006/picture">
+                <pic:pic xmlns:pic="http://schemas.openxmlformats.org/drawingml/2006/picture">
+                  <pic:nvPicPr>
+                    <pic:cNvPr id="0" name="sito - cambia passw.PNG"/>
+                    <pic:cNvPicPr/>
+                  </pic:nvPicPr>
+                  <pic:blipFill>
+                    <a:blip r:embed="rId25" cstate="print">
+                      <a:extLst>
+                        <a:ext uri="{28A0092B-C50C-407E-A947-70E740481C1C}">
+                          <a14:useLocalDpi xmlns:a14="http://schemas.microsoft.com/office/drawing/2010/main" val="0"/>
+                        </a:ext>
+                      </a:extLst>
+                    </a:blip>
+                    <a:stretch>
+                      <a:fillRect/>
+                    </a:stretch>
+                  </pic:blipFill>
+                  <pic:spPr>
+                    <a:xfrm>
+                      <a:off x="0" y="0"/>
+                      <a:ext cx="2197100" cy="1376680"/>
+                    </a:xfrm>
+                    <a:prstGeom prst="rect">
+                      <a:avLst/>
+                    </a:prstGeom>
+                  </pic:spPr>
+                </pic:pic>
+              </a:graphicData>
+            </a:graphic>
+            <wp14:sizeRelH relativeFrom="page">
+              <wp14:pctWidth>0</wp14:pctWidth>
+            </wp14:sizeRelH>
+            <wp14:sizeRelV relativeFrom="page">
+              <wp14:pctHeight>0</wp14:pctHeight>
+            </wp14:sizeRelV>
+          </wp:anchor>
+        </w:drawing>
+      </w:r>
+      <w:r>
+        <w:rPr>
+          <w:rFonts w:ascii="Malgun Gothic Semilight" w:eastAsia="Malgun Gothic Semilight" w:hAnsi="Malgun Gothic Semilight" w:cs="Malgun Gothic Semilight"/>
+          <w:b/>
+          <w:noProof/>
+          <w:sz w:val="18"/>
+          <w:lang w:eastAsia="it-IT"/>
+        </w:rPr>
+        <w:drawing>
+          <wp:anchor distT="0" distB="0" distL="114300" distR="114300" simplePos="0" relativeHeight="251676672" behindDoc="1" locked="0" layoutInCell="1" allowOverlap="1" wp14:anchorId="5782BCB7" wp14:editId="4D8E911F">
+            <wp:simplePos x="0" y="0"/>
+            <wp:positionH relativeFrom="column">
+              <wp:posOffset>-579120</wp:posOffset>
+            </wp:positionH>
+            <wp:positionV relativeFrom="paragraph">
+              <wp:posOffset>1346835</wp:posOffset>
+            </wp:positionV>
+            <wp:extent cx="2200275" cy="1365885"/>
+            <wp:effectExtent l="0" t="0" r="9525" b="5715"/>
+            <wp:wrapTight wrapText="bothSides">
+              <wp:wrapPolygon edited="0">
+                <wp:start x="0" y="0"/>
+                <wp:lineTo x="0" y="21389"/>
+                <wp:lineTo x="21506" y="21389"/>
+                <wp:lineTo x="21506" y="0"/>
+                <wp:lineTo x="0" y="0"/>
+              </wp:wrapPolygon>
+            </wp:wrapTight>
+            <wp:docPr id="4" name="Immagine 4"/>
+            <wp:cNvGraphicFramePr>
+              <a:graphicFrameLocks xmlns:a="http://schemas.openxmlformats.org/drawingml/2006/main" noChangeAspect="1"/>
+            </wp:cNvGraphicFramePr>
+            <a:graphic xmlns:a="http://schemas.openxmlformats.org/drawingml/2006/main">
+              <a:graphicData uri="http://schemas.openxmlformats.org/drawingml/2006/picture">
+                <pic:pic xmlns:pic="http://schemas.openxmlformats.org/drawingml/2006/picture">
+                  <pic:nvPicPr>
+                    <pic:cNvPr id="0" name="sito - mio profilo.PNG"/>
+                    <pic:cNvPicPr/>
+                  </pic:nvPicPr>
+                  <pic:blipFill>
+                    <a:blip r:embed="rId26" cstate="print">
+                      <a:extLst>
+                        <a:ext uri="{28A0092B-C50C-407E-A947-70E740481C1C}">
+                          <a14:useLocalDpi xmlns:a14="http://schemas.microsoft.com/office/drawing/2010/main" val="0"/>
+                        </a:ext>
+                      </a:extLst>
+                    </a:blip>
+                    <a:stretch>
+                      <a:fillRect/>
+                    </a:stretch>
+                  </pic:blipFill>
+                  <pic:spPr>
+                    <a:xfrm>
+                      <a:off x="0" y="0"/>
+                      <a:ext cx="2200275" cy="1365885"/>
+                    </a:xfrm>
+                    <a:prstGeom prst="rect">
+                      <a:avLst/>
+                    </a:prstGeom>
+                  </pic:spPr>
+                </pic:pic>
+              </a:graphicData>
+            </a:graphic>
+            <wp14:sizeRelH relativeFrom="page">
+              <wp14:pctWidth>0</wp14:pctWidth>
+            </wp14:sizeRelH>
+            <wp14:sizeRelV relativeFrom="page">
+              <wp14:pctHeight>0</wp14:pctHeight>
+            </wp14:sizeRelV>
+          </wp:anchor>
+        </w:drawing>
+      </w:r>
+      <w:r>
+        <w:rPr>
+          <w:rFonts w:ascii="Malgun Gothic Semilight" w:eastAsia="Malgun Gothic Semilight" w:hAnsi="Malgun Gothic Semilight" w:cs="Malgun Gothic Semilight"/>
+          <w:b/>
+          <w:sz w:val="18"/>
+        </w:rPr>
+        <w:br w:type="page"/>
+      </w:r>
+    </w:p>
+    <w:p>
+      <w:pPr>
+        <w:rPr>
+          <w:rFonts w:ascii="Malgun Gothic Semilight" w:eastAsia="Malgun Gothic Semilight" w:hAnsi="Malgun Gothic Semilight" w:cs="Malgun Gothic Semilight"/>
+          <w:b/>
+          <w:sz w:val="18"/>
+        </w:rPr>
+      </w:pPr>
+      <w:bookmarkStart w:id="0" w:name="_GoBack"/>
+      <w:bookmarkEnd w:id="0"/>
       <w:r>
         <w:rPr>
           <w:rFonts w:ascii="Malgun Gothic Semilight" w:eastAsia="Malgun Gothic Semilight" w:hAnsi="Malgun Gothic Semilight" w:cs="Malgun Gothic Semilight"/>
@@ -2311,7 +3179,7 @@
           <w:sz w:val="18"/>
         </w:rPr>
       </w:pPr>
-      <w:hyperlink r:id="rId19" w:history="1">
+      <w:hyperlink r:id="rId27" w:history="1">
         <w:r>
           <w:rPr>
             <w:rStyle w:val="Collegamentoipertestuale"/>
@@ -2334,7 +3202,7 @@
           <w:sz w:val="18"/>
         </w:rPr>
       </w:pPr>
-      <w:hyperlink r:id="rId20" w:history="1">
+      <w:hyperlink r:id="rId28" w:history="1">
         <w:r>
           <w:rPr>
             <w:rStyle w:val="Collegamentoipertestuale"/>
@@ -2357,7 +3225,7 @@
           <w:sz w:val="18"/>
         </w:rPr>
       </w:pPr>
-      <w:hyperlink r:id="rId21" w:history="1">
+      <w:hyperlink r:id="rId29" w:history="1">
         <w:r>
           <w:rPr>
             <w:rStyle w:val="Collegamentoipertestuale"/>
@@ -2380,7 +3248,7 @@
           <w:sz w:val="18"/>
         </w:rPr>
       </w:pPr>
-      <w:hyperlink r:id="rId22" w:history="1">
+      <w:hyperlink r:id="rId30" w:history="1">
         <w:r>
           <w:rPr>
             <w:rStyle w:val="Collegamentoipertestuale"/>
@@ -3891,14 +4759,7 @@
                 <w:rFonts w:ascii="Malgun Gothic Semilight" w:eastAsia="Malgun Gothic Semilight" w:hAnsi="Malgun Gothic Semilight" w:cs="Malgun Gothic Semilight"/>
                 <w:sz w:val="18"/>
               </w:rPr>
-              <w:t xml:space="preserve">Selezione </w:t>
-            </w:r>
-            <w:r>
-              <w:rPr>
-                <w:rFonts w:ascii="Malgun Gothic Semilight" w:eastAsia="Malgun Gothic Semilight" w:hAnsi="Malgun Gothic Semilight" w:cs="Malgun Gothic Semilight"/>
-                <w:sz w:val="18"/>
-              </w:rPr>
-              <w:t>struttura di pernottamento</w:t>
+              <w:t>Selezione struttura di pernottamento</w:t>
             </w:r>
           </w:p>
         </w:tc>
@@ -4376,7 +5237,7 @@
                     <pic:cNvPicPr/>
                   </pic:nvPicPr>
                   <pic:blipFill>
-                    <a:blip r:embed="rId23">
+                    <a:blip r:embed="rId31">
                       <a:extLst>
                         <a:ext uri="{28A0092B-C50C-407E-A947-70E740481C1C}">
                           <a14:useLocalDpi xmlns:a14="http://schemas.microsoft.com/office/drawing/2010/main" val="0"/>
@@ -4587,7 +5448,7 @@
                     <pic:cNvPicPr/>
                   </pic:nvPicPr>
                   <pic:blipFill rotWithShape="1">
-                    <a:blip r:embed="rId24">
+                    <a:blip r:embed="rId32">
                       <a:extLst>
                         <a:ext uri="{28A0092B-C50C-407E-A947-70E740481C1C}">
                           <a14:useLocalDpi xmlns:a14="http://schemas.microsoft.com/office/drawing/2010/main" val="0"/>
@@ -5979,8 +6840,8 @@
       </w:r>
     </w:p>
     <w:sectPr>
-      <w:headerReference w:type="default" r:id="rId25"/>
-      <w:footerReference w:type="default" r:id="rId26"/>
+      <w:headerReference w:type="default" r:id="rId33"/>
+      <w:footerReference w:type="default" r:id="rId34"/>
       <w:pgSz w:w="11906" w:h="16838"/>
       <w:pgMar w:top="1417" w:right="1134" w:bottom="1134" w:left="1134" w:header="708" w:footer="708" w:gutter="0"/>
       <w:pgNumType w:start="0"/>
@@ -6047,7 +6908,7 @@
           <w:rPr>
             <w:noProof/>
           </w:rPr>
-          <w:t>6</w:t>
+          <w:t>7</w:t>
         </w:r>
         <w:r>
           <w:fldChar w:fldCharType="end"/>
@@ -7998,44 +8859,7 @@
 </file>
 
 <file path=word/glossary/document.xml><?xml version="1.0" encoding="utf-8"?>
-<w:glossaryDocument xmlns:wpc="http://schemas.microsoft.com/office/word/2010/wordprocessingCanvas" xmlns:mc="http://schemas.openxmlformats.org/markup-compatibility/2006" xmlns:o="urn:schemas-microsoft-com:office:office" xmlns:r="http://schemas.openxmlformats.org/officeDocument/2006/relationships" xmlns:m="http://schemas.openxmlformats.org/officeDocument/2006/math" xmlns:v="urn:schemas-microsoft-com:vml" xmlns:wp14="http://schemas.microsoft.com/office/word/2010/wordprocessingDrawing" xmlns:wp="http://schemas.openxmlformats.org/drawingml/2006/wordprocessingDrawing" xmlns:w10="urn:schemas-microsoft-com:office:word" xmlns:w="http://schemas.openxmlformats.org/wordprocessingml/2006/main" xmlns:w14="http://schemas.microsoft.com/office/word/2010/wordml" xmlns:wpg="http://schemas.microsoft.com/office/word/2010/wordprocessingGroup" xmlns:wpi="http://schemas.microsoft.com/office/word/2010/wordprocessingInk" xmlns:wne="http://schemas.microsoft.com/office/word/2006/wordml" xmlns:wps="http://schemas.microsoft.com/office/word/2010/wordprocessingShape" mc:Ignorable="w14 wp14">
-  <w:docParts>
-    <w:docPart>
-      <w:docPartPr>
-        <w:name w:val="E4D68CF8055740C6B8B658781295ABA8"/>
-        <w:category>
-          <w:name w:val="Generale"/>
-          <w:gallery w:val="placeholder"/>
-        </w:category>
-        <w:types>
-          <w:type w:val="bbPlcHdr"/>
-        </w:types>
-        <w:behaviors>
-          <w:behavior w:val="content"/>
-        </w:behaviors>
-        <w:guid w:val="{705A5318-B386-4D1B-BAE9-EA6D79AAFBDF}"/>
-      </w:docPartPr>
-      <w:docPartBody>
-        <w:p>
-          <w:pPr>
-            <w:pStyle w:val="E4D68CF8055740C6B8B658781295ABA8"/>
-          </w:pPr>
-          <w:r>
-            <w:rPr>
-              <w:rFonts w:asciiTheme="majorHAnsi" w:eastAsiaTheme="majorEastAsia" w:hAnsiTheme="majorHAnsi" w:cstheme="majorBidi"/>
-              <w:b/>
-              <w:bCs/>
-              <w:color w:val="FFFFFF" w:themeColor="background1"/>
-              <w:sz w:val="72"/>
-              <w:szCs w:val="72"/>
-            </w:rPr>
-            <w:t>[Anno]</w:t>
-          </w:r>
-        </w:p>
-      </w:docPartBody>
-    </w:docPart>
-  </w:docParts>
-</w:glossaryDocument>
+<w:glossaryDocument xmlns:wpc="http://schemas.microsoft.com/office/word/2010/wordprocessingCanvas" xmlns:mc="http://schemas.openxmlformats.org/markup-compatibility/2006" xmlns:o="urn:schemas-microsoft-com:office:office" xmlns:r="http://schemas.openxmlformats.org/officeDocument/2006/relationships" xmlns:m="http://schemas.openxmlformats.org/officeDocument/2006/math" xmlns:v="urn:schemas-microsoft-com:vml" xmlns:wp14="http://schemas.microsoft.com/office/word/2010/wordprocessingDrawing" xmlns:wp="http://schemas.openxmlformats.org/drawingml/2006/wordprocessingDrawing" xmlns:w10="urn:schemas-microsoft-com:office:word" xmlns:w="http://schemas.openxmlformats.org/wordprocessingml/2006/main" xmlns:w14="http://schemas.microsoft.com/office/word/2010/wordml" xmlns:wpg="http://schemas.microsoft.com/office/word/2010/wordprocessingGroup" xmlns:wpi="http://schemas.microsoft.com/office/word/2010/wordprocessingInk" xmlns:wne="http://schemas.microsoft.com/office/word/2006/wordml" xmlns:wps="http://schemas.microsoft.com/office/word/2010/wordprocessingShape" mc:Ignorable="w14 wp14"/>
 </file>
 
 <file path=word/glossary/fontTable.xml><?xml version="1.0" encoding="utf-8"?>
@@ -8114,6 +8938,7 @@
   </w:compat>
   <w:rsids>
     <w:rsidRoot w:val="00B27A42"/>
+    <w:rsid w:val="002946FA"/>
     <w:rsid w:val="004424E3"/>
     <w:rsid w:val="00724D83"/>
     <w:rsid w:val="0072553F"/>
@@ -8982,7 +9807,7 @@
 </file>
 
 <file path=customXml/itemProps2.xml><?xml version="1.0" encoding="utf-8"?>
-<ds:datastoreItem xmlns:ds="http://schemas.openxmlformats.org/officeDocument/2006/customXml" ds:itemID="{D520908D-3998-4781-8365-7FA068BB9930}">
+<ds:datastoreItem xmlns:ds="http://schemas.openxmlformats.org/officeDocument/2006/customXml" ds:itemID="{3AFE3801-0671-4C50-9C60-E803B5F0EB6B}">
   <ds:schemaRefs>
     <ds:schemaRef ds:uri="http://schemas.openxmlformats.org/officeDocument/2006/bibliography"/>
   </ds:schemaRefs>

</xml_diff>

<commit_message>
inserimento nuova schermata di start
</commit_message>
<xml_diff>
--- a/documento specifica requisiti.docx
+++ b/documento specifica requisiti.docx
@@ -64,9 +64,6 @@
                 </w:rPr>
                 <w:alias w:val="Anno"/>
                 <w:id w:val="15676118"/>
-                <w:placeholder>
-                  <w:docPart w:val="E4D68CF8055740C6B8B658781295ABA8"/>
-                </w:placeholder>
                 <w:dataBinding w:prefixMappings="xmlns:ns0='http://schemas.microsoft.com/office/2006/coverPageProps'" w:xpath="/ns0:CoverPageProperties[1]/ns0:PublishDate[1]" w:storeItemID="{55AF091B-3C7A-41E3-B477-F2FDAA23CFDA}"/>
                 <w:date w:fullDate="2017-01-01T00:00:00Z">
                   <w:dateFormat w:val="yyyy"/>
@@ -986,28 +983,6 @@
       <w:pPr>
         <w:pStyle w:val="Paragrafoelenco"/>
         <w:numPr>
-          <w:ilvl w:val="1"/>
-          <w:numId w:val="2"/>
-        </w:numPr>
-        <w:rPr>
-          <w:rFonts w:ascii="Malgun Gothic Semilight" w:eastAsia="Malgun Gothic Semilight" w:hAnsi="Malgun Gothic Semilight" w:cs="Malgun Gothic Semilight"/>
-          <w:color w:val="FF0000"/>
-          <w:sz w:val="18"/>
-        </w:rPr>
-      </w:pPr>
-      <w:r>
-        <w:rPr>
-          <w:rFonts w:ascii="Malgun Gothic Semilight" w:eastAsia="Malgun Gothic Semilight" w:hAnsi="Malgun Gothic Semilight" w:cs="Malgun Gothic Semilight"/>
-          <w:color w:val="FF0000"/>
-          <w:sz w:val="18"/>
-        </w:rPr>
-        <w:t>Visualizzazione dei luoghi di interesse</w:t>
-      </w:r>
-    </w:p>
-    <w:p>
-      <w:pPr>
-        <w:pStyle w:val="Paragrafoelenco"/>
-        <w:numPr>
           <w:ilvl w:val="0"/>
           <w:numId w:val="2"/>
         </w:numPr>
@@ -1492,6 +1467,7 @@
           <w:b/>
           <w:sz w:val="18"/>
         </w:rPr>
+        <w:lastRenderedPageBreak/>
         <w:t xml:space="preserve"> </w:t>
       </w:r>
       <w:r>
@@ -2083,6 +2059,15 @@
           </wp:anchor>
         </w:drawing>
       </w:r>
+    </w:p>
+    <w:p>
+      <w:pPr>
+        <w:rPr>
+          <w:rFonts w:ascii="Malgun Gothic Semilight" w:eastAsia="Malgun Gothic Semilight" w:hAnsi="Malgun Gothic Semilight" w:cs="Malgun Gothic Semilight"/>
+          <w:b/>
+          <w:sz w:val="18"/>
+        </w:rPr>
+      </w:pPr>
     </w:p>
     <w:p>
       <w:pPr>
@@ -3124,8 +3109,6 @@
           <w:sz w:val="18"/>
         </w:rPr>
       </w:pPr>
-      <w:bookmarkStart w:id="0" w:name="_GoBack"/>
-      <w:bookmarkEnd w:id="0"/>
       <w:r>
         <w:rPr>
           <w:rFonts w:ascii="Malgun Gothic Semilight" w:eastAsia="Malgun Gothic Semilight" w:hAnsi="Malgun Gothic Semilight" w:cs="Malgun Gothic Semilight"/>
@@ -3356,28 +3339,6 @@
     </w:p>
     <w:p>
       <w:pPr>
-        <w:pStyle w:val="Paragrafoelenco"/>
-        <w:numPr>
-          <w:ilvl w:val="0"/>
-          <w:numId w:val="2"/>
-        </w:numPr>
-        <w:rPr>
-          <w:rFonts w:ascii="Malgun Gothic Semilight" w:eastAsia="Malgun Gothic Semilight" w:hAnsi="Malgun Gothic Semilight" w:cs="Malgun Gothic Semilight"/>
-          <w:color w:val="FF0000"/>
-          <w:sz w:val="18"/>
-        </w:rPr>
-      </w:pPr>
-      <w:r>
-        <w:rPr>
-          <w:rFonts w:ascii="Malgun Gothic Semilight" w:eastAsia="Malgun Gothic Semilight" w:hAnsi="Malgun Gothic Semilight" w:cs="Malgun Gothic Semilight"/>
-          <w:color w:val="FF0000"/>
-          <w:sz w:val="18"/>
-        </w:rPr>
-        <w:t xml:space="preserve">Collegamento con i social network </w:t>
-      </w:r>
-    </w:p>
-    <w:p>
-      <w:pPr>
         <w:rPr>
           <w:rFonts w:ascii="Malgun Gothic Semilight" w:eastAsia="Malgun Gothic Semilight" w:hAnsi="Malgun Gothic Semilight" w:cs="Malgun Gothic Semilight"/>
           <w:b/>
@@ -3816,6 +3777,15 @@
         </w:rPr>
         <w:t xml:space="preserve"> area dedicata alla visualizzazione di tutte le specifiche selezionate nelle pagine precedenti. </w:t>
       </w:r>
+    </w:p>
+    <w:p>
+      <w:pPr>
+        <w:spacing w:after="0"/>
+        <w:rPr>
+          <w:rFonts w:ascii="Malgun Gothic Semilight" w:eastAsia="Malgun Gothic Semilight" w:hAnsi="Malgun Gothic Semilight" w:cs="Malgun Gothic Semilight"/>
+          <w:sz w:val="18"/>
+        </w:rPr>
+      </w:pPr>
     </w:p>
     <w:p>
       <w:pPr>
@@ -4376,28 +4346,67 @@
             <w:r>
               <w:rPr>
                 <w:rFonts w:ascii="Malgun Gothic Semilight" w:eastAsia="Malgun Gothic Semilight" w:hAnsi="Malgun Gothic Semilight" w:cs="Malgun Gothic Semilight"/>
+                <w:sz w:val="18"/>
+              </w:rPr>
+              <w:t>Selezione del tasto: “registrati”</w:t>
+            </w:r>
+          </w:p>
+        </w:tc>
+      </w:tr>
+      <w:tr>
+        <w:trPr>
+          <w:cnfStyle w:val="000000100000" w:firstRow="0" w:lastRow="0" w:firstColumn="0" w:lastColumn="0" w:oddVBand="0" w:evenVBand="0" w:oddHBand="1" w:evenHBand="0" w:firstRowFirstColumn="0" w:firstRowLastColumn="0" w:lastRowFirstColumn="0" w:lastRowLastColumn="0"/>
+        </w:trPr>
+        <w:tc>
+          <w:tcPr>
+            <w:cnfStyle w:val="001000000000" w:firstRow="0" w:lastRow="0" w:firstColumn="1" w:lastColumn="0" w:oddVBand="0" w:evenVBand="0" w:oddHBand="0" w:evenHBand="0" w:firstRowFirstColumn="0" w:firstRowLastColumn="0" w:lastRowFirstColumn="0" w:lastRowLastColumn="0"/>
+            <w:tcW w:w="9606" w:type="dxa"/>
+            <w:shd w:val="clear" w:color="auto" w:fill="943634" w:themeFill="accent2" w:themeFillShade="BF"/>
+          </w:tcPr>
+          <w:p>
+            <w:pPr>
+              <w:jc w:val="center"/>
+              <w:rPr>
+                <w:rFonts w:ascii="Malgun Gothic Semilight" w:eastAsia="Malgun Gothic Semilight" w:hAnsi="Malgun Gothic Semilight" w:cs="Malgun Gothic Semilight"/>
                 <w:color w:val="FF0000"/>
                 <w:sz w:val="18"/>
               </w:rPr>
-              <w:t xml:space="preserve">Possibilità di accedere con </w:t>
+            </w:pPr>
+            <w:r>
+              <w:rPr>
+                <w:rFonts w:ascii="Malgun Gothic Semilight" w:eastAsia="Malgun Gothic Semilight" w:hAnsi="Malgun Gothic Semilight" w:cs="Malgun Gothic Semilight"/>
+                <w:color w:val="FFFFFF" w:themeColor="background1"/>
+                <w:sz w:val="18"/>
+              </w:rPr>
+              <w:t>HOME</w:t>
             </w:r>
-            <w:proofErr w:type="spellStart"/>
+          </w:p>
+        </w:tc>
+      </w:tr>
+      <w:tr>
+        <w:trPr>
+          <w:cnfStyle w:val="000000010000" w:firstRow="0" w:lastRow="0" w:firstColumn="0" w:lastColumn="0" w:oddVBand="0" w:evenVBand="0" w:oddHBand="0" w:evenHBand="1" w:firstRowFirstColumn="0" w:firstRowLastColumn="0" w:lastRowFirstColumn="0" w:lastRowLastColumn="0"/>
+        </w:trPr>
+        <w:tc>
+          <w:tcPr>
+            <w:cnfStyle w:val="001000000000" w:firstRow="0" w:lastRow="0" w:firstColumn="1" w:lastColumn="0" w:oddVBand="0" w:evenVBand="0" w:oddHBand="0" w:evenHBand="0" w:firstRowFirstColumn="0" w:firstRowLastColumn="0" w:lastRowFirstColumn="0" w:lastRowLastColumn="0"/>
+            <w:tcW w:w="9606" w:type="dxa"/>
+            <w:shd w:val="clear" w:color="auto" w:fill="auto"/>
+          </w:tcPr>
+          <w:p>
+            <w:pPr>
+              <w:rPr>
+                <w:rFonts w:ascii="Malgun Gothic Semilight" w:eastAsia="Malgun Gothic Semilight" w:hAnsi="Malgun Gothic Semilight" w:cs="Malgun Gothic Semilight"/>
+                <w:color w:val="FF0000"/>
+                <w:sz w:val="18"/>
+              </w:rPr>
+            </w:pPr>
             <w:r>
               <w:rPr>
                 <w:rFonts w:ascii="Malgun Gothic Semilight" w:eastAsia="Malgun Gothic Semilight" w:hAnsi="Malgun Gothic Semilight" w:cs="Malgun Gothic Semilight"/>
-                <w:color w:val="FF0000"/>
-                <w:sz w:val="18"/>
-              </w:rPr>
-              <w:t>Facebook</w:t>
-            </w:r>
-            <w:proofErr w:type="spellEnd"/>
-            <w:r>
-              <w:rPr>
-                <w:rFonts w:ascii="Malgun Gothic Semilight" w:eastAsia="Malgun Gothic Semilight" w:hAnsi="Malgun Gothic Semilight" w:cs="Malgun Gothic Semilight"/>
-                <w:color w:val="FF0000"/>
-                <w:sz w:val="18"/>
-              </w:rPr>
-              <w:t xml:space="preserve"> </w:t>
+                <w:sz w:val="18"/>
+              </w:rPr>
+              <w:t xml:space="preserve">Visualizzazione dei prossimi viaggi organizzati </w:t>
             </w:r>
           </w:p>
         </w:tc>
@@ -4416,7 +4425,6 @@
             <w:pPr>
               <w:rPr>
                 <w:rFonts w:ascii="Malgun Gothic Semilight" w:eastAsia="Malgun Gothic Semilight" w:hAnsi="Malgun Gothic Semilight" w:cs="Malgun Gothic Semilight"/>
-                <w:color w:val="FF0000"/>
                 <w:sz w:val="18"/>
               </w:rPr>
             </w:pPr>
@@ -4425,7 +4433,172 @@
                 <w:rFonts w:ascii="Malgun Gothic Semilight" w:eastAsia="Malgun Gothic Semilight" w:hAnsi="Malgun Gothic Semilight" w:cs="Malgun Gothic Semilight"/>
                 <w:sz w:val="18"/>
               </w:rPr>
-              <w:t>Selezione del tasto: “registrati”</w:t>
+              <w:t xml:space="preserve">Visualizzazione di offerte per piani di viaggio </w:t>
+            </w:r>
+          </w:p>
+        </w:tc>
+      </w:tr>
+      <w:tr>
+        <w:trPr>
+          <w:cnfStyle w:val="000000010000" w:firstRow="0" w:lastRow="0" w:firstColumn="0" w:lastColumn="0" w:oddVBand="0" w:evenVBand="0" w:oddHBand="0" w:evenHBand="1" w:firstRowFirstColumn="0" w:firstRowLastColumn="0" w:lastRowFirstColumn="0" w:lastRowLastColumn="0"/>
+        </w:trPr>
+        <w:tc>
+          <w:tcPr>
+            <w:cnfStyle w:val="001000000000" w:firstRow="0" w:lastRow="0" w:firstColumn="1" w:lastColumn="0" w:oddVBand="0" w:evenVBand="0" w:oddHBand="0" w:evenHBand="0" w:firstRowFirstColumn="0" w:firstRowLastColumn="0" w:lastRowFirstColumn="0" w:lastRowLastColumn="0"/>
+            <w:tcW w:w="9606" w:type="dxa"/>
+            <w:shd w:val="clear" w:color="auto" w:fill="auto"/>
+          </w:tcPr>
+          <w:p>
+            <w:pPr>
+              <w:rPr>
+                <w:rFonts w:ascii="Malgun Gothic Semilight" w:eastAsia="Malgun Gothic Semilight" w:hAnsi="Malgun Gothic Semilight" w:cs="Malgun Gothic Semilight"/>
+                <w:sz w:val="18"/>
+              </w:rPr>
+            </w:pPr>
+            <w:r>
+              <w:rPr>
+                <w:rFonts w:ascii="Malgun Gothic Semilight" w:eastAsia="Malgun Gothic Semilight" w:hAnsi="Malgun Gothic Semilight" w:cs="Malgun Gothic Semilight"/>
+                <w:sz w:val="18"/>
+              </w:rPr>
+              <w:t xml:space="preserve">Visualizzazione di banner pubblicitari </w:t>
+            </w:r>
+          </w:p>
+        </w:tc>
+      </w:tr>
+      <w:tr>
+        <w:trPr>
+          <w:cnfStyle w:val="000000100000" w:firstRow="0" w:lastRow="0" w:firstColumn="0" w:lastColumn="0" w:oddVBand="0" w:evenVBand="0" w:oddHBand="1" w:evenHBand="0" w:firstRowFirstColumn="0" w:firstRowLastColumn="0" w:lastRowFirstColumn="0" w:lastRowLastColumn="0"/>
+        </w:trPr>
+        <w:tc>
+          <w:tcPr>
+            <w:cnfStyle w:val="001000000000" w:firstRow="0" w:lastRow="0" w:firstColumn="1" w:lastColumn="0" w:oddVBand="0" w:evenVBand="0" w:oddHBand="0" w:evenHBand="0" w:firstRowFirstColumn="0" w:firstRowLastColumn="0" w:lastRowFirstColumn="0" w:lastRowLastColumn="0"/>
+            <w:tcW w:w="9606" w:type="dxa"/>
+            <w:shd w:val="clear" w:color="auto" w:fill="943634" w:themeFill="accent2" w:themeFillShade="BF"/>
+          </w:tcPr>
+          <w:p>
+            <w:pPr>
+              <w:jc w:val="center"/>
+              <w:rPr>
+                <w:rFonts w:ascii="Malgun Gothic Semilight" w:eastAsia="Malgun Gothic Semilight" w:hAnsi="Malgun Gothic Semilight" w:cs="Malgun Gothic Semilight"/>
+                <w:color w:val="FFFFFF" w:themeColor="background1"/>
+                <w:sz w:val="18"/>
+              </w:rPr>
+            </w:pPr>
+            <w:r>
+              <w:rPr>
+                <w:rFonts w:ascii="Malgun Gothic Semilight" w:eastAsia="Malgun Gothic Semilight" w:hAnsi="Malgun Gothic Semilight" w:cs="Malgun Gothic Semilight"/>
+                <w:color w:val="FFFFFF" w:themeColor="background1"/>
+                <w:sz w:val="18"/>
+              </w:rPr>
+              <w:t>CREA PIANO</w:t>
+            </w:r>
+          </w:p>
+        </w:tc>
+      </w:tr>
+      <w:tr>
+        <w:trPr>
+          <w:cnfStyle w:val="000000010000" w:firstRow="0" w:lastRow="0" w:firstColumn="0" w:lastColumn="0" w:oddVBand="0" w:evenVBand="0" w:oddHBand="0" w:evenHBand="1" w:firstRowFirstColumn="0" w:firstRowLastColumn="0" w:lastRowFirstColumn="0" w:lastRowLastColumn="0"/>
+        </w:trPr>
+        <w:tc>
+          <w:tcPr>
+            <w:cnfStyle w:val="001000000000" w:firstRow="0" w:lastRow="0" w:firstColumn="1" w:lastColumn="0" w:oddVBand="0" w:evenVBand="0" w:oddHBand="0" w:evenHBand="0" w:firstRowFirstColumn="0" w:firstRowLastColumn="0" w:lastRowFirstColumn="0" w:lastRowLastColumn="0"/>
+            <w:tcW w:w="9606" w:type="dxa"/>
+            <w:shd w:val="clear" w:color="auto" w:fill="auto"/>
+          </w:tcPr>
+          <w:p>
+            <w:pPr>
+              <w:rPr>
+                <w:rFonts w:ascii="Malgun Gothic Semilight" w:eastAsia="Malgun Gothic Semilight" w:hAnsi="Malgun Gothic Semilight" w:cs="Malgun Gothic Semilight"/>
+                <w:sz w:val="18"/>
+              </w:rPr>
+            </w:pPr>
+            <w:r>
+              <w:rPr>
+                <w:rFonts w:ascii="Malgun Gothic Semilight" w:eastAsia="Malgun Gothic Semilight" w:hAnsi="Malgun Gothic Semilight" w:cs="Malgun Gothic Semilight"/>
+                <w:sz w:val="18"/>
+              </w:rPr>
+              <w:t>Inserimento data di partenza</w:t>
+            </w:r>
+          </w:p>
+        </w:tc>
+      </w:tr>
+      <w:tr>
+        <w:trPr>
+          <w:cnfStyle w:val="000000100000" w:firstRow="0" w:lastRow="0" w:firstColumn="0" w:lastColumn="0" w:oddVBand="0" w:evenVBand="0" w:oddHBand="1" w:evenHBand="0" w:firstRowFirstColumn="0" w:firstRowLastColumn="0" w:lastRowFirstColumn="0" w:lastRowLastColumn="0"/>
+        </w:trPr>
+        <w:tc>
+          <w:tcPr>
+            <w:cnfStyle w:val="001000000000" w:firstRow="0" w:lastRow="0" w:firstColumn="1" w:lastColumn="0" w:oddVBand="0" w:evenVBand="0" w:oddHBand="0" w:evenHBand="0" w:firstRowFirstColumn="0" w:firstRowLastColumn="0" w:lastRowFirstColumn="0" w:lastRowLastColumn="0"/>
+            <w:tcW w:w="9606" w:type="dxa"/>
+            <w:shd w:val="clear" w:color="auto" w:fill="auto"/>
+          </w:tcPr>
+          <w:p>
+            <w:pPr>
+              <w:rPr>
+                <w:rFonts w:ascii="Malgun Gothic Semilight" w:eastAsia="Malgun Gothic Semilight" w:hAnsi="Malgun Gothic Semilight" w:cs="Malgun Gothic Semilight"/>
+                <w:sz w:val="18"/>
+              </w:rPr>
+            </w:pPr>
+            <w:r>
+              <w:rPr>
+                <w:rFonts w:ascii="Malgun Gothic Semilight" w:eastAsia="Malgun Gothic Semilight" w:hAnsi="Malgun Gothic Semilight" w:cs="Malgun Gothic Semilight"/>
+                <w:sz w:val="18"/>
+              </w:rPr>
+              <w:t xml:space="preserve">Inserimento data d’arrivo </w:t>
+            </w:r>
+          </w:p>
+        </w:tc>
+      </w:tr>
+      <w:tr>
+        <w:trPr>
+          <w:cnfStyle w:val="000000010000" w:firstRow="0" w:lastRow="0" w:firstColumn="0" w:lastColumn="0" w:oddVBand="0" w:evenVBand="0" w:oddHBand="0" w:evenHBand="1" w:firstRowFirstColumn="0" w:firstRowLastColumn="0" w:lastRowFirstColumn="0" w:lastRowLastColumn="0"/>
+        </w:trPr>
+        <w:tc>
+          <w:tcPr>
+            <w:cnfStyle w:val="001000000000" w:firstRow="0" w:lastRow="0" w:firstColumn="1" w:lastColumn="0" w:oddVBand="0" w:evenVBand="0" w:oddHBand="0" w:evenHBand="0" w:firstRowFirstColumn="0" w:firstRowLastColumn="0" w:lastRowFirstColumn="0" w:lastRowLastColumn="0"/>
+            <w:tcW w:w="9606" w:type="dxa"/>
+            <w:shd w:val="clear" w:color="auto" w:fill="auto"/>
+          </w:tcPr>
+          <w:p>
+            <w:pPr>
+              <w:rPr>
+                <w:rFonts w:ascii="Malgun Gothic Semilight" w:eastAsia="Malgun Gothic Semilight" w:hAnsi="Malgun Gothic Semilight" w:cs="Malgun Gothic Semilight"/>
+                <w:sz w:val="18"/>
+              </w:rPr>
+            </w:pPr>
+            <w:r>
+              <w:rPr>
+                <w:rFonts w:ascii="Malgun Gothic Semilight" w:eastAsia="Malgun Gothic Semilight" w:hAnsi="Malgun Gothic Semilight" w:cs="Malgun Gothic Semilight"/>
+                <w:sz w:val="18"/>
+              </w:rPr>
+              <w:t>Ricerca della struttura di pernottamento  (tramite l’icona +)</w:t>
+            </w:r>
+          </w:p>
+        </w:tc>
+      </w:tr>
+      <w:tr>
+        <w:trPr>
+          <w:cnfStyle w:val="000000100000" w:firstRow="0" w:lastRow="0" w:firstColumn="0" w:lastColumn="0" w:oddVBand="0" w:evenVBand="0" w:oddHBand="1" w:evenHBand="0" w:firstRowFirstColumn="0" w:firstRowLastColumn="0" w:lastRowFirstColumn="0" w:lastRowLastColumn="0"/>
+        </w:trPr>
+        <w:tc>
+          <w:tcPr>
+            <w:cnfStyle w:val="001000000000" w:firstRow="0" w:lastRow="0" w:firstColumn="1" w:lastColumn="0" w:oddVBand="0" w:evenVBand="0" w:oddHBand="0" w:evenHBand="0" w:firstRowFirstColumn="0" w:firstRowLastColumn="0" w:lastRowFirstColumn="0" w:lastRowLastColumn="0"/>
+            <w:tcW w:w="9606" w:type="dxa"/>
+            <w:shd w:val="clear" w:color="auto" w:fill="auto"/>
+          </w:tcPr>
+          <w:p>
+            <w:pPr>
+              <w:rPr>
+                <w:rFonts w:ascii="Malgun Gothic Semilight" w:eastAsia="Malgun Gothic Semilight" w:hAnsi="Malgun Gothic Semilight" w:cs="Malgun Gothic Semilight"/>
+                <w:sz w:val="18"/>
+              </w:rPr>
+            </w:pPr>
+            <w:r>
+              <w:rPr>
+                <w:rFonts w:ascii="Malgun Gothic Semilight" w:eastAsia="Malgun Gothic Semilight" w:hAnsi="Malgun Gothic Semilight" w:cs="Malgun Gothic Semilight"/>
+                <w:sz w:val="18"/>
+              </w:rPr>
+              <w:t>Conferma del pino dopo aver selezionato le altre specifiche</w:t>
             </w:r>
           </w:p>
         </w:tc>
@@ -4445,7 +4618,7 @@
               <w:jc w:val="center"/>
               <w:rPr>
                 <w:rFonts w:ascii="Malgun Gothic Semilight" w:eastAsia="Malgun Gothic Semilight" w:hAnsi="Malgun Gothic Semilight" w:cs="Malgun Gothic Semilight"/>
-                <w:color w:val="FF0000"/>
+                <w:color w:val="FFFFFF" w:themeColor="background1"/>
                 <w:sz w:val="18"/>
               </w:rPr>
             </w:pPr>
@@ -4455,7 +4628,7 @@
                 <w:color w:val="FFFFFF" w:themeColor="background1"/>
                 <w:sz w:val="18"/>
               </w:rPr>
-              <w:t>HOME</w:t>
+              <w:t>RICERCA</w:t>
             </w:r>
           </w:p>
         </w:tc>
@@ -4474,7 +4647,6 @@
             <w:pPr>
               <w:rPr>
                 <w:rFonts w:ascii="Malgun Gothic Semilight" w:eastAsia="Malgun Gothic Semilight" w:hAnsi="Malgun Gothic Semilight" w:cs="Malgun Gothic Semilight"/>
-                <w:color w:val="FF0000"/>
                 <w:sz w:val="18"/>
               </w:rPr>
             </w:pPr>
@@ -4483,7 +4655,7 @@
                 <w:rFonts w:ascii="Malgun Gothic Semilight" w:eastAsia="Malgun Gothic Semilight" w:hAnsi="Malgun Gothic Semilight" w:cs="Malgun Gothic Semilight"/>
                 <w:sz w:val="18"/>
               </w:rPr>
-              <w:t xml:space="preserve">Visualizzazione dei prossimi viaggi organizzati </w:t>
+              <w:t>Visualizzazione delle proposte in base alle proprie esigenze (segnalate nell’area di ricerca)</w:t>
             </w:r>
           </w:p>
         </w:tc>
@@ -4510,284 +4682,7 @@
                 <w:rFonts w:ascii="Malgun Gothic Semilight" w:eastAsia="Malgun Gothic Semilight" w:hAnsi="Malgun Gothic Semilight" w:cs="Malgun Gothic Semilight"/>
                 <w:sz w:val="18"/>
               </w:rPr>
-              <w:t xml:space="preserve">Visualizzazione di offerte per piani di viaggio </w:t>
-            </w:r>
-          </w:p>
-        </w:tc>
-      </w:tr>
-      <w:tr>
-        <w:trPr>
-          <w:cnfStyle w:val="000000100000" w:firstRow="0" w:lastRow="0" w:firstColumn="0" w:lastColumn="0" w:oddVBand="0" w:evenVBand="0" w:oddHBand="1" w:evenHBand="0" w:firstRowFirstColumn="0" w:firstRowLastColumn="0" w:lastRowFirstColumn="0" w:lastRowLastColumn="0"/>
-        </w:trPr>
-        <w:tc>
-          <w:tcPr>
-            <w:cnfStyle w:val="001000000000" w:firstRow="0" w:lastRow="0" w:firstColumn="1" w:lastColumn="0" w:oddVBand="0" w:evenVBand="0" w:oddHBand="0" w:evenHBand="0" w:firstRowFirstColumn="0" w:firstRowLastColumn="0" w:lastRowFirstColumn="0" w:lastRowLastColumn="0"/>
-            <w:tcW w:w="9606" w:type="dxa"/>
-            <w:shd w:val="clear" w:color="auto" w:fill="auto"/>
-          </w:tcPr>
-          <w:p>
-            <w:pPr>
-              <w:rPr>
-                <w:rFonts w:ascii="Malgun Gothic Semilight" w:eastAsia="Malgun Gothic Semilight" w:hAnsi="Malgun Gothic Semilight" w:cs="Malgun Gothic Semilight"/>
-                <w:sz w:val="18"/>
-              </w:rPr>
-            </w:pPr>
-            <w:r>
-              <w:rPr>
-                <w:rFonts w:ascii="Malgun Gothic Semilight" w:eastAsia="Malgun Gothic Semilight" w:hAnsi="Malgun Gothic Semilight" w:cs="Malgun Gothic Semilight"/>
-                <w:sz w:val="18"/>
-              </w:rPr>
-              <w:t xml:space="preserve">Visualizzazione di banner pubblicitari </w:t>
-            </w:r>
-          </w:p>
-        </w:tc>
-      </w:tr>
-      <w:tr>
-        <w:trPr>
-          <w:cnfStyle w:val="000000010000" w:firstRow="0" w:lastRow="0" w:firstColumn="0" w:lastColumn="0" w:oddVBand="0" w:evenVBand="0" w:oddHBand="0" w:evenHBand="1" w:firstRowFirstColumn="0" w:firstRowLastColumn="0" w:lastRowFirstColumn="0" w:lastRowLastColumn="0"/>
-        </w:trPr>
-        <w:tc>
-          <w:tcPr>
-            <w:cnfStyle w:val="001000000000" w:firstRow="0" w:lastRow="0" w:firstColumn="1" w:lastColumn="0" w:oddVBand="0" w:evenVBand="0" w:oddHBand="0" w:evenHBand="0" w:firstRowFirstColumn="0" w:firstRowLastColumn="0" w:lastRowFirstColumn="0" w:lastRowLastColumn="0"/>
-            <w:tcW w:w="9606" w:type="dxa"/>
-            <w:shd w:val="clear" w:color="auto" w:fill="943634" w:themeFill="accent2" w:themeFillShade="BF"/>
-          </w:tcPr>
-          <w:p>
-            <w:pPr>
-              <w:jc w:val="center"/>
-              <w:rPr>
-                <w:rFonts w:ascii="Malgun Gothic Semilight" w:eastAsia="Malgun Gothic Semilight" w:hAnsi="Malgun Gothic Semilight" w:cs="Malgun Gothic Semilight"/>
-                <w:color w:val="FFFFFF" w:themeColor="background1"/>
-                <w:sz w:val="18"/>
-              </w:rPr>
-            </w:pPr>
-            <w:r>
-              <w:rPr>
-                <w:rFonts w:ascii="Malgun Gothic Semilight" w:eastAsia="Malgun Gothic Semilight" w:hAnsi="Malgun Gothic Semilight" w:cs="Malgun Gothic Semilight"/>
-                <w:color w:val="FFFFFF" w:themeColor="background1"/>
-                <w:sz w:val="18"/>
-              </w:rPr>
-              <w:t>CREA PIANO</w:t>
-            </w:r>
-          </w:p>
-        </w:tc>
-      </w:tr>
-      <w:tr>
-        <w:trPr>
-          <w:cnfStyle w:val="000000100000" w:firstRow="0" w:lastRow="0" w:firstColumn="0" w:lastColumn="0" w:oddVBand="0" w:evenVBand="0" w:oddHBand="1" w:evenHBand="0" w:firstRowFirstColumn="0" w:firstRowLastColumn="0" w:lastRowFirstColumn="0" w:lastRowLastColumn="0"/>
-        </w:trPr>
-        <w:tc>
-          <w:tcPr>
-            <w:cnfStyle w:val="001000000000" w:firstRow="0" w:lastRow="0" w:firstColumn="1" w:lastColumn="0" w:oddVBand="0" w:evenVBand="0" w:oddHBand="0" w:evenHBand="0" w:firstRowFirstColumn="0" w:firstRowLastColumn="0" w:lastRowFirstColumn="0" w:lastRowLastColumn="0"/>
-            <w:tcW w:w="9606" w:type="dxa"/>
-            <w:shd w:val="clear" w:color="auto" w:fill="auto"/>
-          </w:tcPr>
-          <w:p>
-            <w:pPr>
-              <w:rPr>
-                <w:rFonts w:ascii="Malgun Gothic Semilight" w:eastAsia="Malgun Gothic Semilight" w:hAnsi="Malgun Gothic Semilight" w:cs="Malgun Gothic Semilight"/>
-                <w:sz w:val="18"/>
-              </w:rPr>
-            </w:pPr>
-            <w:r>
-              <w:rPr>
-                <w:rFonts w:ascii="Malgun Gothic Semilight" w:eastAsia="Malgun Gothic Semilight" w:hAnsi="Malgun Gothic Semilight" w:cs="Malgun Gothic Semilight"/>
-                <w:sz w:val="18"/>
-              </w:rPr>
-              <w:t>Inserimento data di partenza</w:t>
-            </w:r>
-          </w:p>
-        </w:tc>
-      </w:tr>
-      <w:tr>
-        <w:trPr>
-          <w:cnfStyle w:val="000000010000" w:firstRow="0" w:lastRow="0" w:firstColumn="0" w:lastColumn="0" w:oddVBand="0" w:evenVBand="0" w:oddHBand="0" w:evenHBand="1" w:firstRowFirstColumn="0" w:firstRowLastColumn="0" w:lastRowFirstColumn="0" w:lastRowLastColumn="0"/>
-        </w:trPr>
-        <w:tc>
-          <w:tcPr>
-            <w:cnfStyle w:val="001000000000" w:firstRow="0" w:lastRow="0" w:firstColumn="1" w:lastColumn="0" w:oddVBand="0" w:evenVBand="0" w:oddHBand="0" w:evenHBand="0" w:firstRowFirstColumn="0" w:firstRowLastColumn="0" w:lastRowFirstColumn="0" w:lastRowLastColumn="0"/>
-            <w:tcW w:w="9606" w:type="dxa"/>
-            <w:shd w:val="clear" w:color="auto" w:fill="auto"/>
-          </w:tcPr>
-          <w:p>
-            <w:pPr>
-              <w:rPr>
-                <w:rFonts w:ascii="Malgun Gothic Semilight" w:eastAsia="Malgun Gothic Semilight" w:hAnsi="Malgun Gothic Semilight" w:cs="Malgun Gothic Semilight"/>
-                <w:sz w:val="18"/>
-              </w:rPr>
-            </w:pPr>
-            <w:r>
-              <w:rPr>
-                <w:rFonts w:ascii="Malgun Gothic Semilight" w:eastAsia="Malgun Gothic Semilight" w:hAnsi="Malgun Gothic Semilight" w:cs="Malgun Gothic Semilight"/>
-                <w:sz w:val="18"/>
-              </w:rPr>
-              <w:t xml:space="preserve">Inserimento data d’arrivo </w:t>
-            </w:r>
-          </w:p>
-        </w:tc>
-      </w:tr>
-      <w:tr>
-        <w:trPr>
-          <w:cnfStyle w:val="000000100000" w:firstRow="0" w:lastRow="0" w:firstColumn="0" w:lastColumn="0" w:oddVBand="0" w:evenVBand="0" w:oddHBand="1" w:evenHBand="0" w:firstRowFirstColumn="0" w:firstRowLastColumn="0" w:lastRowFirstColumn="0" w:lastRowLastColumn="0"/>
-        </w:trPr>
-        <w:tc>
-          <w:tcPr>
-            <w:cnfStyle w:val="001000000000" w:firstRow="0" w:lastRow="0" w:firstColumn="1" w:lastColumn="0" w:oddVBand="0" w:evenVBand="0" w:oddHBand="0" w:evenHBand="0" w:firstRowFirstColumn="0" w:firstRowLastColumn="0" w:lastRowFirstColumn="0" w:lastRowLastColumn="0"/>
-            <w:tcW w:w="9606" w:type="dxa"/>
-            <w:shd w:val="clear" w:color="auto" w:fill="auto"/>
-          </w:tcPr>
-          <w:p>
-            <w:pPr>
-              <w:rPr>
-                <w:rFonts w:ascii="Malgun Gothic Semilight" w:eastAsia="Malgun Gothic Semilight" w:hAnsi="Malgun Gothic Semilight" w:cs="Malgun Gothic Semilight"/>
-                <w:sz w:val="18"/>
-              </w:rPr>
-            </w:pPr>
-            <w:r>
-              <w:rPr>
-                <w:rFonts w:ascii="Malgun Gothic Semilight" w:eastAsia="Malgun Gothic Semilight" w:hAnsi="Malgun Gothic Semilight" w:cs="Malgun Gothic Semilight"/>
-                <w:sz w:val="18"/>
-              </w:rPr>
-              <w:t>Ricerca della struttura di pernottamento  (tramite l’icona +)</w:t>
-            </w:r>
-          </w:p>
-        </w:tc>
-      </w:tr>
-      <w:tr>
-        <w:trPr>
-          <w:cnfStyle w:val="000000010000" w:firstRow="0" w:lastRow="0" w:firstColumn="0" w:lastColumn="0" w:oddVBand="0" w:evenVBand="0" w:oddHBand="0" w:evenHBand="1" w:firstRowFirstColumn="0" w:firstRowLastColumn="0" w:lastRowFirstColumn="0" w:lastRowLastColumn="0"/>
-        </w:trPr>
-        <w:tc>
-          <w:tcPr>
-            <w:cnfStyle w:val="001000000000" w:firstRow="0" w:lastRow="0" w:firstColumn="1" w:lastColumn="0" w:oddVBand="0" w:evenVBand="0" w:oddHBand="0" w:evenHBand="0" w:firstRowFirstColumn="0" w:firstRowLastColumn="0" w:lastRowFirstColumn="0" w:lastRowLastColumn="0"/>
-            <w:tcW w:w="9606" w:type="dxa"/>
-            <w:shd w:val="clear" w:color="auto" w:fill="auto"/>
-          </w:tcPr>
-          <w:p>
-            <w:pPr>
-              <w:rPr>
-                <w:rFonts w:ascii="Malgun Gothic Semilight" w:eastAsia="Malgun Gothic Semilight" w:hAnsi="Malgun Gothic Semilight" w:cs="Malgun Gothic Semilight"/>
-                <w:sz w:val="18"/>
-              </w:rPr>
-            </w:pPr>
-            <w:r>
-              <w:rPr>
-                <w:rFonts w:ascii="Malgun Gothic Semilight" w:eastAsia="Malgun Gothic Semilight" w:hAnsi="Malgun Gothic Semilight" w:cs="Malgun Gothic Semilight"/>
-                <w:sz w:val="18"/>
-              </w:rPr>
-              <w:t>Conferma del pino dopo aver selezionato le altre specifiche</w:t>
-            </w:r>
-          </w:p>
-        </w:tc>
-      </w:tr>
-      <w:tr>
-        <w:trPr>
-          <w:cnfStyle w:val="000000100000" w:firstRow="0" w:lastRow="0" w:firstColumn="0" w:lastColumn="0" w:oddVBand="0" w:evenVBand="0" w:oddHBand="1" w:evenHBand="0" w:firstRowFirstColumn="0" w:firstRowLastColumn="0" w:lastRowFirstColumn="0" w:lastRowLastColumn="0"/>
-        </w:trPr>
-        <w:tc>
-          <w:tcPr>
-            <w:cnfStyle w:val="001000000000" w:firstRow="0" w:lastRow="0" w:firstColumn="1" w:lastColumn="0" w:oddVBand="0" w:evenVBand="0" w:oddHBand="0" w:evenHBand="0" w:firstRowFirstColumn="0" w:firstRowLastColumn="0" w:lastRowFirstColumn="0" w:lastRowLastColumn="0"/>
-            <w:tcW w:w="9606" w:type="dxa"/>
-            <w:shd w:val="clear" w:color="auto" w:fill="943634" w:themeFill="accent2" w:themeFillShade="BF"/>
-          </w:tcPr>
-          <w:p>
-            <w:pPr>
-              <w:jc w:val="center"/>
-              <w:rPr>
-                <w:rFonts w:ascii="Malgun Gothic Semilight" w:eastAsia="Malgun Gothic Semilight" w:hAnsi="Malgun Gothic Semilight" w:cs="Malgun Gothic Semilight"/>
-                <w:color w:val="FFFFFF" w:themeColor="background1"/>
-                <w:sz w:val="18"/>
-              </w:rPr>
-            </w:pPr>
-            <w:r>
-              <w:rPr>
-                <w:rFonts w:ascii="Malgun Gothic Semilight" w:eastAsia="Malgun Gothic Semilight" w:hAnsi="Malgun Gothic Semilight" w:cs="Malgun Gothic Semilight"/>
-                <w:color w:val="FFFFFF" w:themeColor="background1"/>
-                <w:sz w:val="18"/>
-              </w:rPr>
-              <w:t>RICERCA</w:t>
-            </w:r>
-          </w:p>
-        </w:tc>
-      </w:tr>
-      <w:tr>
-        <w:trPr>
-          <w:cnfStyle w:val="000000010000" w:firstRow="0" w:lastRow="0" w:firstColumn="0" w:lastColumn="0" w:oddVBand="0" w:evenVBand="0" w:oddHBand="0" w:evenHBand="1" w:firstRowFirstColumn="0" w:firstRowLastColumn="0" w:lastRowFirstColumn="0" w:lastRowLastColumn="0"/>
-        </w:trPr>
-        <w:tc>
-          <w:tcPr>
-            <w:cnfStyle w:val="001000000000" w:firstRow="0" w:lastRow="0" w:firstColumn="1" w:lastColumn="0" w:oddVBand="0" w:evenVBand="0" w:oddHBand="0" w:evenHBand="0" w:firstRowFirstColumn="0" w:firstRowLastColumn="0" w:lastRowFirstColumn="0" w:lastRowLastColumn="0"/>
-            <w:tcW w:w="9606" w:type="dxa"/>
-            <w:shd w:val="clear" w:color="auto" w:fill="auto"/>
-          </w:tcPr>
-          <w:p>
-            <w:pPr>
-              <w:rPr>
-                <w:rFonts w:ascii="Malgun Gothic Semilight" w:eastAsia="Malgun Gothic Semilight" w:hAnsi="Malgun Gothic Semilight" w:cs="Malgun Gothic Semilight"/>
-                <w:sz w:val="18"/>
-              </w:rPr>
-            </w:pPr>
-            <w:r>
-              <w:rPr>
-                <w:rFonts w:ascii="Malgun Gothic Semilight" w:eastAsia="Malgun Gothic Semilight" w:hAnsi="Malgun Gothic Semilight" w:cs="Malgun Gothic Semilight"/>
-                <w:sz w:val="18"/>
-              </w:rPr>
-              <w:t>Visualizzazione delle proposte in base alle proprie esigenze (segnalate nell’area di ricerca)</w:t>
-            </w:r>
-          </w:p>
-        </w:tc>
-      </w:tr>
-      <w:tr>
-        <w:trPr>
-          <w:cnfStyle w:val="000000100000" w:firstRow="0" w:lastRow="0" w:firstColumn="0" w:lastColumn="0" w:oddVBand="0" w:evenVBand="0" w:oddHBand="1" w:evenHBand="0" w:firstRowFirstColumn="0" w:firstRowLastColumn="0" w:lastRowFirstColumn="0" w:lastRowLastColumn="0"/>
-        </w:trPr>
-        <w:tc>
-          <w:tcPr>
-            <w:cnfStyle w:val="001000000000" w:firstRow="0" w:lastRow="0" w:firstColumn="1" w:lastColumn="0" w:oddVBand="0" w:evenVBand="0" w:oddHBand="0" w:evenHBand="0" w:firstRowFirstColumn="0" w:firstRowLastColumn="0" w:lastRowFirstColumn="0" w:lastRowLastColumn="0"/>
-            <w:tcW w:w="9606" w:type="dxa"/>
-            <w:shd w:val="clear" w:color="auto" w:fill="auto"/>
-          </w:tcPr>
-          <w:p>
-            <w:pPr>
-              <w:rPr>
-                <w:rFonts w:ascii="Malgun Gothic Semilight" w:eastAsia="Malgun Gothic Semilight" w:hAnsi="Malgun Gothic Semilight" w:cs="Malgun Gothic Semilight"/>
-                <w:sz w:val="18"/>
-              </w:rPr>
-            </w:pPr>
-            <w:r>
-              <w:rPr>
-                <w:rFonts w:ascii="Malgun Gothic Semilight" w:eastAsia="Malgun Gothic Semilight" w:hAnsi="Malgun Gothic Semilight" w:cs="Malgun Gothic Semilight"/>
-                <w:sz w:val="18"/>
-              </w:rPr>
               <w:t>Selezione struttura di pernottamento</w:t>
-            </w:r>
-          </w:p>
-        </w:tc>
-      </w:tr>
-      <w:tr>
-        <w:trPr>
-          <w:cnfStyle w:val="000000010000" w:firstRow="0" w:lastRow="0" w:firstColumn="0" w:lastColumn="0" w:oddVBand="0" w:evenVBand="0" w:oddHBand="0" w:evenHBand="1" w:firstRowFirstColumn="0" w:firstRowLastColumn="0" w:lastRowFirstColumn="0" w:lastRowLastColumn="0"/>
-        </w:trPr>
-        <w:tc>
-          <w:tcPr>
-            <w:cnfStyle w:val="001000000000" w:firstRow="0" w:lastRow="0" w:firstColumn="1" w:lastColumn="0" w:oddVBand="0" w:evenVBand="0" w:oddHBand="0" w:evenHBand="0" w:firstRowFirstColumn="0" w:firstRowLastColumn="0" w:lastRowFirstColumn="0" w:lastRowLastColumn="0"/>
-            <w:tcW w:w="9606" w:type="dxa"/>
-            <w:shd w:val="clear" w:color="auto" w:fill="auto"/>
-          </w:tcPr>
-          <w:p>
-            <w:pPr>
-              <w:rPr>
-                <w:rFonts w:ascii="Malgun Gothic Semilight" w:eastAsia="Malgun Gothic Semilight" w:hAnsi="Malgun Gothic Semilight" w:cs="Malgun Gothic Semilight"/>
-                <w:sz w:val="18"/>
-              </w:rPr>
-            </w:pPr>
-            <w:r>
-              <w:rPr>
-                <w:rFonts w:ascii="Malgun Gothic Semilight" w:eastAsia="Malgun Gothic Semilight" w:hAnsi="Malgun Gothic Semilight" w:cs="Malgun Gothic Semilight"/>
-                <w:color w:val="FF0000"/>
-                <w:sz w:val="18"/>
-              </w:rPr>
-              <w:t>Selezione di filtri personalizzabili</w:t>
             </w:r>
           </w:p>
         </w:tc>
@@ -5118,49 +5013,132 @@
           <w:rFonts w:ascii="Malgun Gothic Semilight" w:eastAsia="Malgun Gothic Semilight" w:hAnsi="Malgun Gothic Semilight" w:cs="Malgun Gothic Semilight"/>
           <w:sz w:val="18"/>
         </w:rPr>
+        <w:t>8.</w:t>
+      </w:r>
+      <w:r>
+        <w:rPr>
+          <w:rFonts w:ascii="Malgun Gothic Semilight" w:eastAsia="Malgun Gothic Semilight" w:hAnsi="Malgun Gothic Semilight" w:cs="Malgun Gothic Semilight"/>
+          <w:b/>
+          <w:sz w:val="18"/>
+        </w:rPr>
+        <w:t xml:space="preserve"> </w:t>
+      </w:r>
+      <w:r>
+        <w:rPr>
+          <w:rFonts w:ascii="Malgun Gothic Semilight" w:eastAsia="Malgun Gothic Semilight" w:hAnsi="Malgun Gothic Semilight" w:cs="Malgun Gothic Semilight"/>
+          <w:b/>
+          <w:sz w:val="18"/>
+        </w:rPr>
+        <w:t>LINGUA E LOCALIZZAZIONE:</w:t>
+      </w:r>
+      <w:r>
+        <w:rPr>
+          <w:rFonts w:ascii="Malgun Gothic Semilight" w:eastAsia="Malgun Gothic Semilight" w:hAnsi="Malgun Gothic Semilight" w:cs="Malgun Gothic Semilight"/>
+          <w:b/>
+          <w:sz w:val="18"/>
+          <w:u w:val="single"/>
+        </w:rPr>
+        <w:t xml:space="preserve"> </w:t>
+      </w:r>
+    </w:p>
+    <w:p>
+      <w:pPr>
+        <w:rPr>
+          <w:rFonts w:ascii="Malgun Gothic Semilight" w:eastAsia="Malgun Gothic Semilight" w:hAnsi="Malgun Gothic Semilight" w:cs="Malgun Gothic Semilight"/>
+          <w:sz w:val="18"/>
+        </w:rPr>
+      </w:pPr>
+      <w:r>
+        <w:rPr>
+          <w:rFonts w:ascii="Malgun Gothic Semilight" w:eastAsia="Malgun Gothic Semilight" w:hAnsi="Malgun Gothic Semilight" w:cs="Malgun Gothic Semilight"/>
+          <w:sz w:val="18"/>
+        </w:rPr>
+        <w:t xml:space="preserve">l’applicazione e il sito saranno completamente in italiano </w:t>
+      </w:r>
+      <w:r>
+        <w:rPr>
+          <w:rFonts w:ascii="Malgun Gothic Semilight" w:eastAsia="Malgun Gothic Semilight" w:hAnsi="Malgun Gothic Semilight" w:cs="Malgun Gothic Semilight"/>
+          <w:color w:val="FF0000"/>
+          <w:sz w:val="18"/>
+        </w:rPr>
+        <w:t xml:space="preserve"> </w:t>
+      </w:r>
+    </w:p>
+    <w:p>
+      <w:pPr>
+        <w:spacing w:after="0"/>
+        <w:rPr>
+          <w:rFonts w:ascii="Malgun Gothic Semilight" w:eastAsia="Malgun Gothic Semilight" w:hAnsi="Malgun Gothic Semilight" w:cs="Malgun Gothic Semilight"/>
+          <w:b/>
+          <w:sz w:val="18"/>
+          <w:u w:val="single"/>
+        </w:rPr>
+      </w:pPr>
+      <w:r>
+        <w:rPr>
+          <w:rFonts w:ascii="Malgun Gothic Semilight" w:eastAsia="Malgun Gothic Semilight" w:hAnsi="Malgun Gothic Semilight" w:cs="Malgun Gothic Semilight"/>
+          <w:sz w:val="18"/>
+        </w:rPr>
         <w:lastRenderedPageBreak/>
-        <w:t>8.</w:t>
-      </w:r>
-      <w:r>
-        <w:rPr>
-          <w:rFonts w:ascii="Malgun Gothic Semilight" w:eastAsia="Malgun Gothic Semilight" w:hAnsi="Malgun Gothic Semilight" w:cs="Malgun Gothic Semilight"/>
-          <w:b/>
-          <w:sz w:val="18"/>
+        <w:t xml:space="preserve">9. </w:t>
+      </w:r>
+      <w:r>
+        <w:rPr>
+          <w:rFonts w:ascii="Malgun Gothic Semilight" w:eastAsia="Malgun Gothic Semilight" w:hAnsi="Malgun Gothic Semilight" w:cs="Malgun Gothic Semilight"/>
+          <w:b/>
+          <w:sz w:val="18"/>
+        </w:rPr>
+        <w:t>REQUISITI FUNZIONALI:</w:t>
+      </w:r>
+      <w:r>
+        <w:rPr>
+          <w:rFonts w:ascii="Malgun Gothic Semilight" w:eastAsia="Malgun Gothic Semilight" w:hAnsi="Malgun Gothic Semilight" w:cs="Malgun Gothic Semilight"/>
+          <w:b/>
+          <w:sz w:val="18"/>
+          <w:u w:val="single"/>
         </w:rPr>
         <w:t xml:space="preserve"> </w:t>
       </w:r>
-      <w:r>
-        <w:rPr>
-          <w:rFonts w:ascii="Malgun Gothic Semilight" w:eastAsia="Malgun Gothic Semilight" w:hAnsi="Malgun Gothic Semilight" w:cs="Malgun Gothic Semilight"/>
-          <w:b/>
-          <w:sz w:val="18"/>
-        </w:rPr>
-        <w:t>LINGUA E LOCALIZZAZIONE:</w:t>
-      </w:r>
-      <w:r>
-        <w:rPr>
-          <w:rFonts w:ascii="Malgun Gothic Semilight" w:eastAsia="Malgun Gothic Semilight" w:hAnsi="Malgun Gothic Semilight" w:cs="Malgun Gothic Semilight"/>
-          <w:b/>
-          <w:sz w:val="18"/>
-          <w:u w:val="single"/>
+    </w:p>
+    <w:p>
+      <w:pPr>
+        <w:spacing w:after="0"/>
+        <w:rPr>
+          <w:rFonts w:ascii="Malgun Gothic Semilight" w:eastAsia="Malgun Gothic Semilight" w:hAnsi="Malgun Gothic Semilight" w:cs="Malgun Gothic Semilight"/>
+          <w:sz w:val="18"/>
+        </w:rPr>
+      </w:pPr>
+      <w:r>
+        <w:rPr>
+          <w:rFonts w:ascii="Malgun Gothic Semilight" w:eastAsia="Malgun Gothic Semilight" w:hAnsi="Malgun Gothic Semilight" w:cs="Malgun Gothic Semilight"/>
+          <w:noProof/>
+          <w:sz w:val="18"/>
+          <w:lang w:eastAsia="it-IT"/>
         </w:rPr>
         <w:t xml:space="preserve"> </w:t>
       </w:r>
-    </w:p>
-    <w:p>
-      <w:pPr>
-        <w:rPr>
-          <w:rFonts w:ascii="Malgun Gothic Semilight" w:eastAsia="Malgun Gothic Semilight" w:hAnsi="Malgun Gothic Semilight" w:cs="Malgun Gothic Semilight"/>
-          <w:sz w:val="18"/>
-        </w:rPr>
-      </w:pPr>
-      <w:r>
-        <w:rPr>
-          <w:rFonts w:ascii="Malgun Gothic Semilight" w:eastAsia="Malgun Gothic Semilight" w:hAnsi="Malgun Gothic Semilight" w:cs="Malgun Gothic Semilight"/>
-          <w:color w:val="FF0000"/>
-          <w:sz w:val="18"/>
-        </w:rPr>
-        <w:t xml:space="preserve">Il sito dovrà implementare oltre all’Italiano anche la possibilità di scegliere la lingua inglese </w:t>
+      <w:r>
+        <w:rPr>
+          <w:rFonts w:ascii="Malgun Gothic Semilight" w:eastAsia="Malgun Gothic Semilight" w:hAnsi="Malgun Gothic Semilight" w:cs="Malgun Gothic Semilight"/>
+          <w:sz w:val="18"/>
+        </w:rPr>
+        <w:t xml:space="preserve">Use case </w:t>
+      </w:r>
+      <w:proofErr w:type="spellStart"/>
+      <w:r>
+        <w:rPr>
+          <w:rFonts w:ascii="Malgun Gothic Semilight" w:eastAsia="Malgun Gothic Semilight" w:hAnsi="Malgun Gothic Semilight" w:cs="Malgun Gothic Semilight"/>
+          <w:sz w:val="18"/>
+        </w:rPr>
+        <w:t>diagram</w:t>
+      </w:r>
+      <w:proofErr w:type="spellEnd"/>
+      <w:r>
+        <w:rPr>
+          <w:rFonts w:ascii="Malgun Gothic Semilight" w:eastAsia="Malgun Gothic Semilight" w:hAnsi="Malgun Gothic Semilight" w:cs="Malgun Gothic Semilight"/>
+          <w:sz w:val="18"/>
+        </w:rPr>
+        <w:t xml:space="preserve"> </w:t>
       </w:r>
     </w:p>
     <w:p>
@@ -5168,41 +5146,6 @@
         <w:spacing w:after="0"/>
         <w:rPr>
           <w:rFonts w:ascii="Malgun Gothic Semilight" w:eastAsia="Malgun Gothic Semilight" w:hAnsi="Malgun Gothic Semilight" w:cs="Malgun Gothic Semilight"/>
-          <w:b/>
-          <w:sz w:val="18"/>
-          <w:u w:val="single"/>
-        </w:rPr>
-      </w:pPr>
-      <w:r>
-        <w:rPr>
-          <w:rFonts w:ascii="Malgun Gothic Semilight" w:eastAsia="Malgun Gothic Semilight" w:hAnsi="Malgun Gothic Semilight" w:cs="Malgun Gothic Semilight"/>
-          <w:sz w:val="18"/>
-        </w:rPr>
-        <w:t xml:space="preserve">9. </w:t>
-      </w:r>
-      <w:r>
-        <w:rPr>
-          <w:rFonts w:ascii="Malgun Gothic Semilight" w:eastAsia="Malgun Gothic Semilight" w:hAnsi="Malgun Gothic Semilight" w:cs="Malgun Gothic Semilight"/>
-          <w:b/>
-          <w:sz w:val="18"/>
-        </w:rPr>
-        <w:t>REQUISITI FUNZIONALI:</w:t>
-      </w:r>
-      <w:r>
-        <w:rPr>
-          <w:rFonts w:ascii="Malgun Gothic Semilight" w:eastAsia="Malgun Gothic Semilight" w:hAnsi="Malgun Gothic Semilight" w:cs="Malgun Gothic Semilight"/>
-          <w:b/>
-          <w:sz w:val="18"/>
-          <w:u w:val="single"/>
-        </w:rPr>
-        <w:t xml:space="preserve"> </w:t>
-      </w:r>
-    </w:p>
-    <w:p>
-      <w:pPr>
-        <w:spacing w:after="0"/>
-        <w:rPr>
-          <w:rFonts w:ascii="Malgun Gothic Semilight" w:eastAsia="Malgun Gothic Semilight" w:hAnsi="Malgun Gothic Semilight" w:cs="Malgun Gothic Semilight"/>
           <w:sz w:val="18"/>
         </w:rPr>
       </w:pPr>
@@ -5214,18 +5157,10 @@
           <w:lang w:eastAsia="it-IT"/>
         </w:rPr>
         <w:drawing>
-          <wp:anchor distT="0" distB="0" distL="114300" distR="114300" simplePos="0" relativeHeight="251664384" behindDoc="0" locked="0" layoutInCell="1" allowOverlap="1" wp14:anchorId="7A0387BD" wp14:editId="747B57A4">
-            <wp:simplePos x="0" y="0"/>
-            <wp:positionH relativeFrom="column">
-              <wp:posOffset>-220345</wp:posOffset>
-            </wp:positionH>
-            <wp:positionV relativeFrom="paragraph">
-              <wp:posOffset>365760</wp:posOffset>
-            </wp:positionV>
-            <wp:extent cx="5147310" cy="2113915"/>
-            <wp:effectExtent l="0" t="0" r="0" b="635"/>
-            <wp:wrapSquare wrapText="bothSides"/>
-            <wp:docPr id="9" name="Immagine 9"/>
+          <wp:inline distT="0" distB="0" distL="0" distR="0">
+            <wp:extent cx="6120130" cy="2962275"/>
+            <wp:effectExtent l="0" t="0" r="0" b="9525"/>
+            <wp:docPr id="23" name="Immagine 23"/>
             <wp:cNvGraphicFramePr>
               <a:graphicFrameLocks xmlns:a="http://schemas.openxmlformats.org/drawingml/2006/main" noChangeAspect="1"/>
             </wp:cNvGraphicFramePr>
@@ -5233,7 +5168,7 @@
               <a:graphicData uri="http://schemas.openxmlformats.org/drawingml/2006/picture">
                 <pic:pic xmlns:pic="http://schemas.openxmlformats.org/drawingml/2006/picture">
                   <pic:nvPicPr>
-                    <pic:cNvPr id="0" name="Cattura.PNG"/>
+                    <pic:cNvPr id="0" name="use case.PNG"/>
                     <pic:cNvPicPr/>
                   </pic:nvPicPr>
                   <pic:blipFill>
@@ -5251,7 +5186,7 @@
                   <pic:spPr>
                     <a:xfrm>
                       <a:off x="0" y="0"/>
-                      <a:ext cx="5147310" cy="2113915"/>
+                      <a:ext cx="6120130" cy="2962275"/>
                     </a:xfrm>
                     <a:prstGeom prst="rect">
                       <a:avLst/>
@@ -5260,95 +5195,9 @@
                 </pic:pic>
               </a:graphicData>
             </a:graphic>
-            <wp14:sizeRelH relativeFrom="page">
-              <wp14:pctWidth>0</wp14:pctWidth>
-            </wp14:sizeRelH>
-            <wp14:sizeRelV relativeFrom="page">
-              <wp14:pctHeight>0</wp14:pctHeight>
-            </wp14:sizeRelV>
-          </wp:anchor>
+          </wp:inline>
         </w:drawing>
       </w:r>
-      <w:r>
-        <w:rPr>
-          <w:rFonts w:ascii="Malgun Gothic Semilight" w:eastAsia="Malgun Gothic Semilight" w:hAnsi="Malgun Gothic Semilight" w:cs="Malgun Gothic Semilight"/>
-          <w:noProof/>
-          <w:sz w:val="18"/>
-          <w:lang w:eastAsia="it-IT"/>
-        </w:rPr>
-        <w:t xml:space="preserve"> </w:t>
-      </w:r>
-      <w:r>
-        <w:rPr>
-          <w:rFonts w:ascii="Malgun Gothic Semilight" w:eastAsia="Malgun Gothic Semilight" w:hAnsi="Malgun Gothic Semilight" w:cs="Malgun Gothic Semilight"/>
-          <w:sz w:val="18"/>
-        </w:rPr>
-        <w:t xml:space="preserve">Use case </w:t>
-      </w:r>
-      <w:proofErr w:type="spellStart"/>
-      <w:r>
-        <w:rPr>
-          <w:rFonts w:ascii="Malgun Gothic Semilight" w:eastAsia="Malgun Gothic Semilight" w:hAnsi="Malgun Gothic Semilight" w:cs="Malgun Gothic Semilight"/>
-          <w:sz w:val="18"/>
-        </w:rPr>
-        <w:t>diagram</w:t>
-      </w:r>
-      <w:proofErr w:type="spellEnd"/>
-      <w:r>
-        <w:rPr>
-          <w:rFonts w:ascii="Malgun Gothic Semilight" w:eastAsia="Malgun Gothic Semilight" w:hAnsi="Malgun Gothic Semilight" w:cs="Malgun Gothic Semilight"/>
-          <w:sz w:val="18"/>
-        </w:rPr>
-        <w:t xml:space="preserve"> </w:t>
-      </w:r>
-    </w:p>
-    <w:p>
-      <w:pPr>
-        <w:rPr>
-          <w:rFonts w:ascii="Malgun Gothic Semilight" w:eastAsia="Malgun Gothic Semilight" w:hAnsi="Malgun Gothic Semilight" w:cs="Malgun Gothic Semilight"/>
-          <w:sz w:val="18"/>
-        </w:rPr>
-      </w:pPr>
-    </w:p>
-    <w:p>
-      <w:pPr>
-        <w:rPr>
-          <w:rFonts w:ascii="Malgun Gothic Semilight" w:eastAsia="Malgun Gothic Semilight" w:hAnsi="Malgun Gothic Semilight" w:cs="Malgun Gothic Semilight"/>
-          <w:sz w:val="18"/>
-        </w:rPr>
-      </w:pPr>
-    </w:p>
-    <w:p>
-      <w:pPr>
-        <w:rPr>
-          <w:rFonts w:ascii="Malgun Gothic Semilight" w:eastAsia="Malgun Gothic Semilight" w:hAnsi="Malgun Gothic Semilight" w:cs="Malgun Gothic Semilight"/>
-          <w:sz w:val="18"/>
-        </w:rPr>
-      </w:pPr>
-    </w:p>
-    <w:p>
-      <w:pPr>
-        <w:rPr>
-          <w:rFonts w:ascii="Malgun Gothic Semilight" w:eastAsia="Malgun Gothic Semilight" w:hAnsi="Malgun Gothic Semilight" w:cs="Malgun Gothic Semilight"/>
-          <w:sz w:val="18"/>
-        </w:rPr>
-      </w:pPr>
-    </w:p>
-    <w:p>
-      <w:pPr>
-        <w:rPr>
-          <w:rFonts w:ascii="Malgun Gothic Semilight" w:eastAsia="Malgun Gothic Semilight" w:hAnsi="Malgun Gothic Semilight" w:cs="Malgun Gothic Semilight"/>
-          <w:sz w:val="18"/>
-        </w:rPr>
-      </w:pPr>
-    </w:p>
-    <w:p>
-      <w:pPr>
-        <w:rPr>
-          <w:rFonts w:ascii="Malgun Gothic Semilight" w:eastAsia="Malgun Gothic Semilight" w:hAnsi="Malgun Gothic Semilight" w:cs="Malgun Gothic Semilight"/>
-          <w:sz w:val="18"/>
-        </w:rPr>
-      </w:pPr>
     </w:p>
     <w:p>
       <w:pPr>
@@ -5368,6 +5217,8 @@
           <w:u w:val="single"/>
         </w:rPr>
       </w:pPr>
+      <w:bookmarkStart w:id="0" w:name="_GoBack"/>
+      <w:bookmarkEnd w:id="0"/>
       <w:r>
         <w:rPr>
           <w:rFonts w:ascii="Malgun Gothic Semilight" w:eastAsia="Malgun Gothic Semilight" w:hAnsi="Malgun Gothic Semilight" w:cs="Malgun Gothic Semilight"/>
@@ -5673,6 +5524,24 @@
     </w:p>
     <w:p>
       <w:pPr>
+        <w:rPr>
+          <w:rFonts w:ascii="Malgun Gothic Semilight" w:eastAsia="Malgun Gothic Semilight" w:hAnsi="Malgun Gothic Semilight" w:cs="Malgun Gothic Semilight"/>
+          <w:b/>
+          <w:sz w:val="18"/>
+        </w:rPr>
+      </w:pPr>
+    </w:p>
+    <w:p>
+      <w:pPr>
+        <w:rPr>
+          <w:rFonts w:ascii="Malgun Gothic Semilight" w:eastAsia="Malgun Gothic Semilight" w:hAnsi="Malgun Gothic Semilight" w:cs="Malgun Gothic Semilight"/>
+          <w:b/>
+          <w:sz w:val="18"/>
+        </w:rPr>
+      </w:pPr>
+    </w:p>
+    <w:p>
+      <w:pPr>
         <w:jc w:val="center"/>
         <w:rPr>
           <w:rFonts w:ascii="Malgun Gothic Semilight" w:eastAsia="Malgun Gothic Semilight" w:hAnsi="Malgun Gothic Semilight" w:cs="Malgun Gothic Semilight"/>
@@ -5694,7 +5563,6 @@
           <w:szCs w:val="18"/>
           <w:lang w:eastAsia="it-IT"/>
         </w:rPr>
-        <w:lastRenderedPageBreak/>
         <w:t>INDICE (in ordine alfabetico)</w:t>
       </w:r>
     </w:p>
@@ -8858,646 +8726,6 @@
 </w:styles>
 </file>
 
-<file path=word/glossary/document.xml><?xml version="1.0" encoding="utf-8"?>
-<w:glossaryDocument xmlns:wpc="http://schemas.microsoft.com/office/word/2010/wordprocessingCanvas" xmlns:mc="http://schemas.openxmlformats.org/markup-compatibility/2006" xmlns:o="urn:schemas-microsoft-com:office:office" xmlns:r="http://schemas.openxmlformats.org/officeDocument/2006/relationships" xmlns:m="http://schemas.openxmlformats.org/officeDocument/2006/math" xmlns:v="urn:schemas-microsoft-com:vml" xmlns:wp14="http://schemas.microsoft.com/office/word/2010/wordprocessingDrawing" xmlns:wp="http://schemas.openxmlformats.org/drawingml/2006/wordprocessingDrawing" xmlns:w10="urn:schemas-microsoft-com:office:word" xmlns:w="http://schemas.openxmlformats.org/wordprocessingml/2006/main" xmlns:w14="http://schemas.microsoft.com/office/word/2010/wordml" xmlns:wpg="http://schemas.microsoft.com/office/word/2010/wordprocessingGroup" xmlns:wpi="http://schemas.microsoft.com/office/word/2010/wordprocessingInk" xmlns:wne="http://schemas.microsoft.com/office/word/2006/wordml" xmlns:wps="http://schemas.microsoft.com/office/word/2010/wordprocessingShape" mc:Ignorable="w14 wp14"/>
-</file>
-
-<file path=word/glossary/fontTable.xml><?xml version="1.0" encoding="utf-8"?>
-<w:fonts xmlns:mc="http://schemas.openxmlformats.org/markup-compatibility/2006" xmlns:r="http://schemas.openxmlformats.org/officeDocument/2006/relationships" xmlns:w="http://schemas.openxmlformats.org/wordprocessingml/2006/main" xmlns:w14="http://schemas.microsoft.com/office/word/2010/wordml" mc:Ignorable="w14">
-  <w:font w:name="Symbol">
-    <w:panose1 w:val="05050102010706020507"/>
-    <w:charset w:val="02"/>
-    <w:family w:val="roman"/>
-    <w:pitch w:val="variable"/>
-    <w:sig w:usb0="00000000" w:usb1="10000000" w:usb2="00000000" w:usb3="00000000" w:csb0="80000000" w:csb1="00000000"/>
-  </w:font>
-  <w:font w:name="Malgun Gothic Semilight">
-    <w:panose1 w:val="020B0502040204020203"/>
-    <w:charset w:val="81"/>
-    <w:family w:val="swiss"/>
-    <w:pitch w:val="variable"/>
-    <w:sig w:usb0="B0000AAF" w:usb1="09DF7CFB" w:usb2="00000012" w:usb3="00000000" w:csb0="003E01BD" w:csb1="00000000"/>
-  </w:font>
-  <w:font w:name="Courier New">
-    <w:panose1 w:val="02070309020205020404"/>
-    <w:charset w:val="00"/>
-    <w:family w:val="modern"/>
-    <w:pitch w:val="fixed"/>
-    <w:sig w:usb0="E0002EFF" w:usb1="C0007843" w:usb2="00000009" w:usb3="00000000" w:csb0="000001FF" w:csb1="00000000"/>
-  </w:font>
-  <w:font w:name="Times New Roman">
-    <w:panose1 w:val="02020603050405020304"/>
-    <w:charset w:val="00"/>
-    <w:family w:val="roman"/>
-    <w:pitch w:val="variable"/>
-    <w:sig w:usb0="E0002EFF" w:usb1="C000785B" w:usb2="00000009" w:usb3="00000000" w:csb0="000001FF" w:csb1="00000000"/>
-  </w:font>
-  <w:font w:name="Wingdings">
-    <w:panose1 w:val="05000000000000000000"/>
-    <w:charset w:val="02"/>
-    <w:family w:val="auto"/>
-    <w:pitch w:val="variable"/>
-    <w:sig w:usb0="00000000" w:usb1="10000000" w:usb2="00000000" w:usb3="00000000" w:csb0="80000000" w:csb1="00000000"/>
-  </w:font>
-  <w:font w:name="Calibri">
-    <w:panose1 w:val="020F0502020204030204"/>
-    <w:charset w:val="00"/>
-    <w:family w:val="swiss"/>
-    <w:pitch w:val="variable"/>
-    <w:sig w:usb0="E0002AFF" w:usb1="C000247B" w:usb2="00000009" w:usb3="00000000" w:csb0="000001FF" w:csb1="00000000"/>
-  </w:font>
-  <w:font w:name="Tahoma">
-    <w:panose1 w:val="020B0604030504040204"/>
-    <w:charset w:val="00"/>
-    <w:family w:val="swiss"/>
-    <w:pitch w:val="variable"/>
-    <w:sig w:usb0="E1002EFF" w:usb1="C000605B" w:usb2="00000029" w:usb3="00000000" w:csb0="000101FF" w:csb1="00000000"/>
-  </w:font>
-  <w:font w:name="Cambria">
-    <w:panose1 w:val="02040503050406030204"/>
-    <w:charset w:val="00"/>
-    <w:family w:val="roman"/>
-    <w:pitch w:val="variable"/>
-    <w:sig w:usb0="E00006FF" w:usb1="400004FF" w:usb2="00000000" w:usb3="00000000" w:csb0="0000019F" w:csb1="00000000"/>
-  </w:font>
-</w:fonts>
-</file>
-
-<file path=word/glossary/settings.xml><?xml version="1.0" encoding="utf-8"?>
-<w:settings xmlns:mc="http://schemas.openxmlformats.org/markup-compatibility/2006" xmlns:o="urn:schemas-microsoft-com:office:office" xmlns:r="http://schemas.openxmlformats.org/officeDocument/2006/relationships" xmlns:m="http://schemas.openxmlformats.org/officeDocument/2006/math" xmlns:v="urn:schemas-microsoft-com:vml" xmlns:w10="urn:schemas-microsoft-com:office:word" xmlns:w="http://schemas.openxmlformats.org/wordprocessingml/2006/main" xmlns:w14="http://schemas.microsoft.com/office/word/2010/wordml" xmlns:sl="http://schemas.openxmlformats.org/schemaLibrary/2006/main" mc:Ignorable="w14">
-  <w:view w:val="normal"/>
-  <w:defaultTabStop w:val="708"/>
-  <w:hyphenationZone w:val="283"/>
-  <w:characterSpacingControl w:val="doNotCompress"/>
-  <w:compat>
-    <w:useFELayout/>
-    <w:compatSetting w:name="compatibilityMode" w:uri="http://schemas.microsoft.com/office/word" w:val="14"/>
-    <w:compatSetting w:name="overrideTableStyleFontSizeAndJustification" w:uri="http://schemas.microsoft.com/office/word" w:val="1"/>
-    <w:compatSetting w:name="enableOpenTypeFeatures" w:uri="http://schemas.microsoft.com/office/word" w:val="1"/>
-    <w:compatSetting w:name="doNotFlipMirrorIndents" w:uri="http://schemas.microsoft.com/office/word" w:val="1"/>
-  </w:compat>
-  <w:rsids>
-    <w:rsidRoot w:val="00B27A42"/>
-    <w:rsid w:val="002946FA"/>
-    <w:rsid w:val="004424E3"/>
-    <w:rsid w:val="00724D83"/>
-    <w:rsid w:val="0072553F"/>
-    <w:rsid w:val="00844E68"/>
-    <w:rsid w:val="00B27A42"/>
-    <w:rsid w:val="00D01370"/>
-    <w:rsid w:val="00DC2EAE"/>
-  </w:rsids>
-  <m:mathPr>
-    <m:mathFont m:val="Cambria Math"/>
-    <m:brkBin m:val="before"/>
-    <m:brkBinSub m:val="--"/>
-    <m:smallFrac m:val="0"/>
-    <m:dispDef/>
-    <m:lMargin m:val="0"/>
-    <m:rMargin m:val="0"/>
-    <m:defJc m:val="centerGroup"/>
-    <m:wrapIndent m:val="1440"/>
-    <m:intLim m:val="subSup"/>
-    <m:naryLim m:val="undOvr"/>
-  </m:mathPr>
-  <w:themeFontLang w:val="it-IT"/>
-  <w:clrSchemeMapping w:bg1="light1" w:t1="dark1" w:bg2="light2" w:t2="dark2" w:accent1="accent1" w:accent2="accent2" w:accent3="accent3" w:accent4="accent4" w:accent5="accent5" w:accent6="accent6" w:hyperlink="hyperlink" w:followedHyperlink="followedHyperlink"/>
-  <w:decimalSymbol w:val=","/>
-  <w:listSeparator w:val=";"/>
-</w:settings>
-</file>
-
-<file path=word/glossary/styles.xml><?xml version="1.0" encoding="utf-8"?>
-<w:styles xmlns:mc="http://schemas.openxmlformats.org/markup-compatibility/2006" xmlns:r="http://schemas.openxmlformats.org/officeDocument/2006/relationships" xmlns:w="http://schemas.openxmlformats.org/wordprocessingml/2006/main" xmlns:w14="http://schemas.microsoft.com/office/word/2010/wordml" mc:Ignorable="w14">
-  <w:docDefaults>
-    <w:rPrDefault>
-      <w:rPr>
-        <w:rFonts w:asciiTheme="minorHAnsi" w:eastAsiaTheme="minorEastAsia" w:hAnsiTheme="minorHAnsi" w:cstheme="minorBidi"/>
-        <w:sz w:val="22"/>
-        <w:szCs w:val="22"/>
-        <w:lang w:val="it-IT" w:eastAsia="it-IT" w:bidi="ar-SA"/>
-      </w:rPr>
-    </w:rPrDefault>
-    <w:pPrDefault>
-      <w:pPr>
-        <w:spacing w:after="200" w:line="276" w:lineRule="auto"/>
-      </w:pPr>
-    </w:pPrDefault>
-  </w:docDefaults>
-  <w:latentStyles w:defLockedState="0" w:defUIPriority="99" w:defSemiHidden="1" w:defUnhideWhenUsed="1" w:defQFormat="0" w:count="267">
-    <w:lsdException w:name="Normal" w:semiHidden="0" w:uiPriority="0" w:unhideWhenUsed="0" w:qFormat="1"/>
-    <w:lsdException w:name="heading 1" w:semiHidden="0" w:uiPriority="9" w:unhideWhenUsed="0" w:qFormat="1"/>
-    <w:lsdException w:name="heading 2" w:uiPriority="9" w:qFormat="1"/>
-    <w:lsdException w:name="heading 3" w:uiPriority="9" w:qFormat="1"/>
-    <w:lsdException w:name="heading 4" w:uiPriority="9" w:qFormat="1"/>
-    <w:lsdException w:name="heading 5" w:uiPriority="9" w:qFormat="1"/>
-    <w:lsdException w:name="heading 6" w:uiPriority="9" w:qFormat="1"/>
-    <w:lsdException w:name="heading 7" w:uiPriority="9" w:qFormat="1"/>
-    <w:lsdException w:name="heading 8" w:uiPriority="9" w:qFormat="1"/>
-    <w:lsdException w:name="heading 9" w:uiPriority="9" w:qFormat="1"/>
-    <w:lsdException w:name="toc 1" w:uiPriority="39"/>
-    <w:lsdException w:name="toc 2" w:uiPriority="39"/>
-    <w:lsdException w:name="toc 3" w:uiPriority="39"/>
-    <w:lsdException w:name="toc 4" w:uiPriority="39"/>
-    <w:lsdException w:name="toc 5" w:uiPriority="39"/>
-    <w:lsdException w:name="toc 6" w:uiPriority="39"/>
-    <w:lsdException w:name="toc 7" w:uiPriority="39"/>
-    <w:lsdException w:name="toc 8" w:uiPriority="39"/>
-    <w:lsdException w:name="toc 9" w:uiPriority="39"/>
-    <w:lsdException w:name="caption" w:uiPriority="35" w:qFormat="1"/>
-    <w:lsdException w:name="Title" w:semiHidden="0" w:uiPriority="10" w:unhideWhenUsed="0" w:qFormat="1"/>
-    <w:lsdException w:name="Default Paragraph Font" w:uiPriority="1"/>
-    <w:lsdException w:name="Subtitle" w:semiHidden="0" w:uiPriority="11" w:unhideWhenUsed="0" w:qFormat="1"/>
-    <w:lsdException w:name="Strong" w:semiHidden="0" w:uiPriority="22" w:unhideWhenUsed="0" w:qFormat="1"/>
-    <w:lsdException w:name="Emphasis" w:semiHidden="0" w:uiPriority="20" w:unhideWhenUsed="0" w:qFormat="1"/>
-    <w:lsdException w:name="Table Grid" w:semiHidden="0" w:uiPriority="59" w:unhideWhenUsed="0"/>
-    <w:lsdException w:name="Placeholder Text" w:unhideWhenUsed="0"/>
-    <w:lsdException w:name="No Spacing" w:semiHidden="0" w:uiPriority="1" w:unhideWhenUsed="0" w:qFormat="1"/>
-    <w:lsdException w:name="Light Shading" w:semiHidden="0" w:uiPriority="60" w:unhideWhenUsed="0"/>
-    <w:lsdException w:name="Light List" w:semiHidden="0" w:uiPriority="61" w:unhideWhenUsed="0"/>
-    <w:lsdException w:name="Light Grid" w:semiHidden="0" w:uiPriority="62" w:unhideWhenUsed="0"/>
-    <w:lsdException w:name="Medium Shading 1" w:semiHidden="0" w:uiPriority="63" w:unhideWhenUsed="0"/>
-    <w:lsdException w:name="Medium Shading 2" w:semiHidden="0" w:uiPriority="64" w:unhideWhenUsed="0"/>
-    <w:lsdException w:name="Medium List 1" w:semiHidden="0" w:uiPriority="65" w:unhideWhenUsed="0"/>
-    <w:lsdException w:name="Medium List 2" w:semiHidden="0" w:uiPriority="66" w:unhideWhenUsed="0"/>
-    <w:lsdException w:name="Medium Grid 1" w:semiHidden="0" w:uiPriority="67" w:unhideWhenUsed="0"/>
-    <w:lsdException w:name="Medium Grid 2" w:semiHidden="0" w:uiPriority="68" w:unhideWhenUsed="0"/>
-    <w:lsdException w:name="Medium Grid 3" w:semiHidden="0" w:uiPriority="69" w:unhideWhenUsed="0"/>
-    <w:lsdException w:name="Dark List" w:semiHidden="0" w:uiPriority="70" w:unhideWhenUsed="0"/>
-    <w:lsdException w:name="Colorful Shading" w:semiHidden="0" w:uiPriority="71" w:unhideWhenUsed="0"/>
-    <w:lsdException w:name="Colorful List" w:semiHidden="0" w:uiPriority="72" w:unhideWhenUsed="0"/>
-    <w:lsdException w:name="Colorful Grid" w:semiHidden="0" w:uiPriority="73" w:unhideWhenUsed="0"/>
-    <w:lsdException w:name="Light Shading Accent 1" w:semiHidden="0" w:uiPriority="60" w:unhideWhenUsed="0"/>
-    <w:lsdException w:name="Light List Accent 1" w:semiHidden="0" w:uiPriority="61" w:unhideWhenUsed="0"/>
-    <w:lsdException w:name="Light Grid Accent 1" w:semiHidden="0" w:uiPriority="62" w:unhideWhenUsed="0"/>
-    <w:lsdException w:name="Medium Shading 1 Accent 1" w:semiHidden="0" w:uiPriority="63" w:unhideWhenUsed="0"/>
-    <w:lsdException w:name="Medium Shading 2 Accent 1" w:semiHidden="0" w:uiPriority="64" w:unhideWhenUsed="0"/>
-    <w:lsdException w:name="Medium List 1 Accent 1" w:semiHidden="0" w:uiPriority="65" w:unhideWhenUsed="0"/>
-    <w:lsdException w:name="Revision" w:unhideWhenUsed="0"/>
-    <w:lsdException w:name="List Paragraph" w:semiHidden="0" w:uiPriority="34" w:unhideWhenUsed="0" w:qFormat="1"/>
-    <w:lsdException w:name="Quote" w:semiHidden="0" w:uiPriority="29" w:unhideWhenUsed="0" w:qFormat="1"/>
-    <w:lsdException w:name="Intense Quote" w:semiHidden="0" w:uiPriority="30" w:unhideWhenUsed="0" w:qFormat="1"/>
-    <w:lsdException w:name="Medium List 2 Accent 1" w:semiHidden="0" w:uiPriority="66" w:unhideWhenUsed="0"/>
-    <w:lsdException w:name="Medium Grid 1 Accent 1" w:semiHidden="0" w:uiPriority="67" w:unhideWhenUsed="0"/>
-    <w:lsdException w:name="Medium Grid 2 Accent 1" w:semiHidden="0" w:uiPriority="68" w:unhideWhenUsed="0"/>
-    <w:lsdException w:name="Medium Grid 3 Accent 1" w:semiHidden="0" w:uiPriority="69" w:unhideWhenUsed="0"/>
-    <w:lsdException w:name="Dark List Accent 1" w:semiHidden="0" w:uiPriority="70" w:unhideWhenUsed="0"/>
-    <w:lsdException w:name="Colorful Shading Accent 1" w:semiHidden="0" w:uiPriority="71" w:unhideWhenUsed="0"/>
-    <w:lsdException w:name="Colorful List Accent 1" w:semiHidden="0" w:uiPriority="72" w:unhideWhenUsed="0"/>
-    <w:lsdException w:name="Colorful Grid Accent 1" w:semiHidden="0" w:uiPriority="73" w:unhideWhenUsed="0"/>
-    <w:lsdException w:name="Light Shading Accent 2" w:semiHidden="0" w:uiPriority="60" w:unhideWhenUsed="0"/>
-    <w:lsdException w:name="Light List Accent 2" w:semiHidden="0" w:uiPriority="61" w:unhideWhenUsed="0"/>
-    <w:lsdException w:name="Light Grid Accent 2" w:semiHidden="0" w:uiPriority="62" w:unhideWhenUsed="0"/>
-    <w:lsdException w:name="Medium Shading 1 Accent 2" w:semiHidden="0" w:uiPriority="63" w:unhideWhenUsed="0"/>
-    <w:lsdException w:name="Medium Shading 2 Accent 2" w:semiHidden="0" w:uiPriority="64" w:unhideWhenUsed="0"/>
-    <w:lsdException w:name="Medium List 1 Accent 2" w:semiHidden="0" w:uiPriority="65" w:unhideWhenUsed="0"/>
-    <w:lsdException w:name="Medium List 2 Accent 2" w:semiHidden="0" w:uiPriority="66" w:unhideWhenUsed="0"/>
-    <w:lsdException w:name="Medium Grid 1 Accent 2" w:semiHidden="0" w:uiPriority="67" w:unhideWhenUsed="0"/>
-    <w:lsdException w:name="Medium Grid 2 Accent 2" w:semiHidden="0" w:uiPriority="68" w:unhideWhenUsed="0"/>
-    <w:lsdException w:name="Medium Grid 3 Accent 2" w:semiHidden="0" w:uiPriority="69" w:unhideWhenUsed="0"/>
-    <w:lsdException w:name="Dark List Accent 2" w:semiHidden="0" w:uiPriority="70" w:unhideWhenUsed="0"/>
-    <w:lsdException w:name="Colorful Shading Accent 2" w:semiHidden="0" w:uiPriority="71" w:unhideWhenUsed="0"/>
-    <w:lsdException w:name="Colorful List Accent 2" w:semiHidden="0" w:uiPriority="72" w:unhideWhenUsed="0"/>
-    <w:lsdException w:name="Colorful Grid Accent 2" w:semiHidden="0" w:uiPriority="73" w:unhideWhenUsed="0"/>
-    <w:lsdException w:name="Light Shading Accent 3" w:semiHidden="0" w:uiPriority="60" w:unhideWhenUsed="0"/>
-    <w:lsdException w:name="Light List Accent 3" w:semiHidden="0" w:uiPriority="61" w:unhideWhenUsed="0"/>
-    <w:lsdException w:name="Light Grid Accent 3" w:semiHidden="0" w:uiPriority="62" w:unhideWhenUsed="0"/>
-    <w:lsdException w:name="Medium Shading 1 Accent 3" w:semiHidden="0" w:uiPriority="63" w:unhideWhenUsed="0"/>
-    <w:lsdException w:name="Medium Shading 2 Accent 3" w:semiHidden="0" w:uiPriority="64" w:unhideWhenUsed="0"/>
-    <w:lsdException w:name="Medium List 1 Accent 3" w:semiHidden="0" w:uiPriority="65" w:unhideWhenUsed="0"/>
-    <w:lsdException w:name="Medium List 2 Accent 3" w:semiHidden="0" w:uiPriority="66" w:unhideWhenUsed="0"/>
-    <w:lsdException w:name="Medium Grid 1 Accent 3" w:semiHidden="0" w:uiPriority="67" w:unhideWhenUsed="0"/>
-    <w:lsdException w:name="Medium Grid 2 Accent 3" w:semiHidden="0" w:uiPriority="68" w:unhideWhenUsed="0"/>
-    <w:lsdException w:name="Medium Grid 3 Accent 3" w:semiHidden="0" w:uiPriority="69" w:unhideWhenUsed="0"/>
-    <w:lsdException w:name="Dark List Accent 3" w:semiHidden="0" w:uiPriority="70" w:unhideWhenUsed="0"/>
-    <w:lsdException w:name="Colorful Shading Accent 3" w:semiHidden="0" w:uiPriority="71" w:unhideWhenUsed="0"/>
-    <w:lsdException w:name="Colorful List Accent 3" w:semiHidden="0" w:uiPriority="72" w:unhideWhenUsed="0"/>
-    <w:lsdException w:name="Colorful Grid Accent 3" w:semiHidden="0" w:uiPriority="73" w:unhideWhenUsed="0"/>
-    <w:lsdException w:name="Light Shading Accent 4" w:semiHidden="0" w:uiPriority="60" w:unhideWhenUsed="0"/>
-    <w:lsdException w:name="Light List Accent 4" w:semiHidden="0" w:uiPriority="61" w:unhideWhenUsed="0"/>
-    <w:lsdException w:name="Light Grid Accent 4" w:semiHidden="0" w:uiPriority="62" w:unhideWhenUsed="0"/>
-    <w:lsdException w:name="Medium Shading 1 Accent 4" w:semiHidden="0" w:uiPriority="63" w:unhideWhenUsed="0"/>
-    <w:lsdException w:name="Medium Shading 2 Accent 4" w:semiHidden="0" w:uiPriority="64" w:unhideWhenUsed="0"/>
-    <w:lsdException w:name="Medium List 1 Accent 4" w:semiHidden="0" w:uiPriority="65" w:unhideWhenUsed="0"/>
-    <w:lsdException w:name="Medium List 2 Accent 4" w:semiHidden="0" w:uiPriority="66" w:unhideWhenUsed="0"/>
-    <w:lsdException w:name="Medium Grid 1 Accent 4" w:semiHidden="0" w:uiPriority="67" w:unhideWhenUsed="0"/>
-    <w:lsdException w:name="Medium Grid 2 Accent 4" w:semiHidden="0" w:uiPriority="68" w:unhideWhenUsed="0"/>
-    <w:lsdException w:name="Medium Grid 3 Accent 4" w:semiHidden="0" w:uiPriority="69" w:unhideWhenUsed="0"/>
-    <w:lsdException w:name="Dark List Accent 4" w:semiHidden="0" w:uiPriority="70" w:unhideWhenUsed="0"/>
-    <w:lsdException w:name="Colorful Shading Accent 4" w:semiHidden="0" w:uiPriority="71" w:unhideWhenUsed="0"/>
-    <w:lsdException w:name="Colorful List Accent 4" w:semiHidden="0" w:uiPriority="72" w:unhideWhenUsed="0"/>
-    <w:lsdException w:name="Colorful Grid Accent 4" w:semiHidden="0" w:uiPriority="73" w:unhideWhenUsed="0"/>
-    <w:lsdException w:name="Light Shading Accent 5" w:semiHidden="0" w:uiPriority="60" w:unhideWhenUsed="0"/>
-    <w:lsdException w:name="Light List Accent 5" w:semiHidden="0" w:uiPriority="61" w:unhideWhenUsed="0"/>
-    <w:lsdException w:name="Light Grid Accent 5" w:semiHidden="0" w:uiPriority="62" w:unhideWhenUsed="0"/>
-    <w:lsdException w:name="Medium Shading 1 Accent 5" w:semiHidden="0" w:uiPriority="63" w:unhideWhenUsed="0"/>
-    <w:lsdException w:name="Medium Shading 2 Accent 5" w:semiHidden="0" w:uiPriority="64" w:unhideWhenUsed="0"/>
-    <w:lsdException w:name="Medium List 1 Accent 5" w:semiHidden="0" w:uiPriority="65" w:unhideWhenUsed="0"/>
-    <w:lsdException w:name="Medium List 2 Accent 5" w:semiHidden="0" w:uiPriority="66" w:unhideWhenUsed="0"/>
-    <w:lsdException w:name="Medium Grid 1 Accent 5" w:semiHidden="0" w:uiPriority="67" w:unhideWhenUsed="0"/>
-    <w:lsdException w:name="Medium Grid 2 Accent 5" w:semiHidden="0" w:uiPriority="68" w:unhideWhenUsed="0"/>
-    <w:lsdException w:name="Medium Grid 3 Accent 5" w:semiHidden="0" w:uiPriority="69" w:unhideWhenUsed="0"/>
-    <w:lsdException w:name="Dark List Accent 5" w:semiHidden="0" w:uiPriority="70" w:unhideWhenUsed="0"/>
-    <w:lsdException w:name="Colorful Shading Accent 5" w:semiHidden="0" w:uiPriority="71" w:unhideWhenUsed="0"/>
-    <w:lsdException w:name="Colorful List Accent 5" w:semiHidden="0" w:uiPriority="72" w:unhideWhenUsed="0"/>
-    <w:lsdException w:name="Colorful Grid Accent 5" w:semiHidden="0" w:uiPriority="73" w:unhideWhenUsed="0"/>
-    <w:lsdException w:name="Light Shading Accent 6" w:semiHidden="0" w:uiPriority="60" w:unhideWhenUsed="0"/>
-    <w:lsdException w:name="Light List Accent 6" w:semiHidden="0" w:uiPriority="61" w:unhideWhenUsed="0"/>
-    <w:lsdException w:name="Light Grid Accent 6" w:semiHidden="0" w:uiPriority="62" w:unhideWhenUsed="0"/>
-    <w:lsdException w:name="Medium Shading 1 Accent 6" w:semiHidden="0" w:uiPriority="63" w:unhideWhenUsed="0"/>
-    <w:lsdException w:name="Medium Shading 2 Accent 6" w:semiHidden="0" w:uiPriority="64" w:unhideWhenUsed="0"/>
-    <w:lsdException w:name="Medium List 1 Accent 6" w:semiHidden="0" w:uiPriority="65" w:unhideWhenUsed="0"/>
-    <w:lsdException w:name="Medium List 2 Accent 6" w:semiHidden="0" w:uiPriority="66" w:unhideWhenUsed="0"/>
-    <w:lsdException w:name="Medium Grid 1 Accent 6" w:semiHidden="0" w:uiPriority="67" w:unhideWhenUsed="0"/>
-    <w:lsdException w:name="Medium Grid 2 Accent 6" w:semiHidden="0" w:uiPriority="68" w:unhideWhenUsed="0"/>
-    <w:lsdException w:name="Medium Grid 3 Accent 6" w:semiHidden="0" w:uiPriority="69" w:unhideWhenUsed="0"/>
-    <w:lsdException w:name="Dark List Accent 6" w:semiHidden="0" w:uiPriority="70" w:unhideWhenUsed="0"/>
-    <w:lsdException w:name="Colorful Shading Accent 6" w:semiHidden="0" w:uiPriority="71" w:unhideWhenUsed="0"/>
-    <w:lsdException w:name="Colorful List Accent 6" w:semiHidden="0" w:uiPriority="72" w:unhideWhenUsed="0"/>
-    <w:lsdException w:name="Colorful Grid Accent 6" w:semiHidden="0" w:uiPriority="73" w:unhideWhenUsed="0"/>
-    <w:lsdException w:name="Subtle Emphasis" w:semiHidden="0" w:uiPriority="19" w:unhideWhenUsed="0" w:qFormat="1"/>
-    <w:lsdException w:name="Intense Emphasis" w:semiHidden="0" w:uiPriority="21" w:unhideWhenUsed="0" w:qFormat="1"/>
-    <w:lsdException w:name="Subtle Reference" w:semiHidden="0" w:uiPriority="31" w:unhideWhenUsed="0" w:qFormat="1"/>
-    <w:lsdException w:name="Intense Reference" w:semiHidden="0" w:uiPriority="32" w:unhideWhenUsed="0" w:qFormat="1"/>
-    <w:lsdException w:name="Book Title" w:semiHidden="0" w:uiPriority="33" w:unhideWhenUsed="0" w:qFormat="1"/>
-    <w:lsdException w:name="Bibliography" w:uiPriority="37"/>
-    <w:lsdException w:name="TOC Heading" w:uiPriority="39" w:qFormat="1"/>
-  </w:latentStyles>
-  <w:style w:type="paragraph" w:default="1" w:styleId="Normale">
-    <w:name w:val="Normal"/>
-    <w:qFormat/>
-  </w:style>
-  <w:style w:type="character" w:default="1" w:styleId="Carpredefinitoparagrafo">
-    <w:name w:val="Default Paragraph Font"/>
-    <w:uiPriority w:val="1"/>
-    <w:semiHidden/>
-    <w:unhideWhenUsed/>
-  </w:style>
-  <w:style w:type="table" w:default="1" w:styleId="Tabellanormale">
-    <w:name w:val="Normal Table"/>
-    <w:uiPriority w:val="99"/>
-    <w:semiHidden/>
-    <w:unhideWhenUsed/>
-    <w:tblPr>
-      <w:tblInd w:w="0" w:type="dxa"/>
-      <w:tblCellMar>
-        <w:top w:w="0" w:type="dxa"/>
-        <w:left w:w="108" w:type="dxa"/>
-        <w:bottom w:w="0" w:type="dxa"/>
-        <w:right w:w="108" w:type="dxa"/>
-      </w:tblCellMar>
-    </w:tblPr>
-  </w:style>
-  <w:style w:type="numbering" w:default="1" w:styleId="Nessunelenco">
-    <w:name w:val="No List"/>
-    <w:uiPriority w:val="99"/>
-    <w:semiHidden/>
-    <w:unhideWhenUsed/>
-  </w:style>
-  <w:style w:type="paragraph" w:customStyle="1" w:styleId="E4D68CF8055740C6B8B658781295ABA8">
-    <w:name w:val="E4D68CF8055740C6B8B658781295ABA8"/>
-    <w:rsid w:val="00B27A42"/>
-  </w:style>
-  <w:style w:type="paragraph" w:customStyle="1" w:styleId="65B84B9E5ED947B6AD9D09DB779F3288">
-    <w:name w:val="65B84B9E5ED947B6AD9D09DB779F3288"/>
-    <w:rsid w:val="00B27A42"/>
-  </w:style>
-  <w:style w:type="paragraph" w:customStyle="1" w:styleId="1D7C02A561524C609464A21ACAAD6F36">
-    <w:name w:val="1D7C02A561524C609464A21ACAAD6F36"/>
-    <w:rsid w:val="00B27A42"/>
-  </w:style>
-  <w:style w:type="paragraph" w:customStyle="1" w:styleId="C62C19A2C9D44544ACF08483CBD34003">
-    <w:name w:val="C62C19A2C9D44544ACF08483CBD34003"/>
-    <w:rsid w:val="00B27A42"/>
-  </w:style>
-  <w:style w:type="paragraph" w:customStyle="1" w:styleId="380A2FC5D356497F84038ED027606979">
-    <w:name w:val="380A2FC5D356497F84038ED027606979"/>
-    <w:rsid w:val="00B27A42"/>
-  </w:style>
-  <w:style w:type="paragraph" w:customStyle="1" w:styleId="DCC5FFC7ED674131AB83E7C132DFB8CB">
-    <w:name w:val="DCC5FFC7ED674131AB83E7C132DFB8CB"/>
-    <w:rsid w:val="00B27A42"/>
-  </w:style>
-  <w:style w:type="paragraph" w:customStyle="1" w:styleId="D58C5D4EE8024890BD1B24E02D905904">
-    <w:name w:val="D58C5D4EE8024890BD1B24E02D905904"/>
-    <w:rsid w:val="00B27A42"/>
-  </w:style>
-  <w:style w:type="paragraph" w:customStyle="1" w:styleId="42BCAF670473427F9786399C9401DF07">
-    <w:name w:val="42BCAF670473427F9786399C9401DF07"/>
-    <w:rsid w:val="00B27A42"/>
-  </w:style>
-  <w:style w:type="paragraph" w:customStyle="1" w:styleId="CD59CCA3CC314DABB7CD34331953BADA">
-    <w:name w:val="CD59CCA3CC314DABB7CD34331953BADA"/>
-    <w:rsid w:val="00B27A42"/>
-  </w:style>
-  <w:style w:type="paragraph" w:customStyle="1" w:styleId="E411A74D5BF84183B40465E8C1AA2DDA">
-    <w:name w:val="E411A74D5BF84183B40465E8C1AA2DDA"/>
-    <w:rsid w:val="00B27A42"/>
-  </w:style>
-  <w:style w:type="paragraph" w:customStyle="1" w:styleId="B9988F8F885647D89EA3D7A551172FEA">
-    <w:name w:val="B9988F8F885647D89EA3D7A551172FEA"/>
-    <w:rsid w:val="00B27A42"/>
-  </w:style>
-  <w:style w:type="paragraph" w:customStyle="1" w:styleId="6712C6246A0D45C1BD2A4DE05A85EED0">
-    <w:name w:val="6712C6246A0D45C1BD2A4DE05A85EED0"/>
-    <w:rsid w:val="00B27A42"/>
-  </w:style>
-  <w:style w:type="paragraph" w:customStyle="1" w:styleId="3481C6C6A2194F01AADB2FE0CE4CDC11">
-    <w:name w:val="3481C6C6A2194F01AADB2FE0CE4CDC11"/>
-    <w:rsid w:val="00B27A42"/>
-  </w:style>
-  <w:style w:type="paragraph" w:customStyle="1" w:styleId="F0D82401FDBA41799663FB97A641416E">
-    <w:name w:val="F0D82401FDBA41799663FB97A641416E"/>
-    <w:rsid w:val="00B27A42"/>
-  </w:style>
-  <w:style w:type="paragraph" w:customStyle="1" w:styleId="347BD2E57DC44472BCDD239B5CC8BB0C">
-    <w:name w:val="347BD2E57DC44472BCDD239B5CC8BB0C"/>
-    <w:rsid w:val="00B27A42"/>
-  </w:style>
-  <w:style w:type="paragraph" w:customStyle="1" w:styleId="E22D5899D5F24895AF561E8E468FACFE">
-    <w:name w:val="E22D5899D5F24895AF561E8E468FACFE"/>
-    <w:rsid w:val="00B27A42"/>
-  </w:style>
-  <w:style w:type="paragraph" w:customStyle="1" w:styleId="2A3C269D2C6A4815BC8AAB7F8A81D9AC">
-    <w:name w:val="2A3C269D2C6A4815BC8AAB7F8A81D9AC"/>
-    <w:rsid w:val="00B27A42"/>
-  </w:style>
-  <w:style w:type="paragraph" w:customStyle="1" w:styleId="A8DBCC6C95D349C89A44711ED5559FA4">
-    <w:name w:val="A8DBCC6C95D349C89A44711ED5559FA4"/>
-    <w:rsid w:val="00DC2EAE"/>
-  </w:style>
-</w:styles>
-</file>
-
-<file path=word/glossary/stylesWithEffects.xml><?xml version="1.0" encoding="utf-8"?>
-<w:styles xmlns:wpc="http://schemas.microsoft.com/office/word/2010/wordprocessingCanvas" xmlns:mc="http://schemas.openxmlformats.org/markup-compatibility/2006" xmlns:o="urn:schemas-microsoft-com:office:office" xmlns:r="http://schemas.openxmlformats.org/officeDocument/2006/relationships" xmlns:m="http://schemas.openxmlformats.org/officeDocument/2006/math" xmlns:v="urn:schemas-microsoft-com:vml" xmlns:wp14="http://schemas.microsoft.com/office/word/2010/wordprocessingDrawing" xmlns:wp="http://schemas.openxmlformats.org/drawingml/2006/wordprocessingDrawing" xmlns:w10="urn:schemas-microsoft-com:office:word" xmlns:w="http://schemas.openxmlformats.org/wordprocessingml/2006/main" xmlns:w14="http://schemas.microsoft.com/office/word/2010/wordml" xmlns:wpg="http://schemas.microsoft.com/office/word/2010/wordprocessingGroup" xmlns:wpi="http://schemas.microsoft.com/office/word/2010/wordprocessingInk" xmlns:wne="http://schemas.microsoft.com/office/word/2006/wordml" xmlns:wps="http://schemas.microsoft.com/office/word/2010/wordprocessingShape" mc:Ignorable="w14 wp14">
-  <w:docDefaults>
-    <w:rPrDefault>
-      <w:rPr>
-        <w:rFonts w:asciiTheme="minorHAnsi" w:eastAsiaTheme="minorEastAsia" w:hAnsiTheme="minorHAnsi" w:cstheme="minorBidi"/>
-        <w:sz w:val="22"/>
-        <w:szCs w:val="22"/>
-        <w:lang w:val="it-IT" w:eastAsia="it-IT" w:bidi="ar-SA"/>
-      </w:rPr>
-    </w:rPrDefault>
-    <w:pPrDefault>
-      <w:pPr>
-        <w:spacing w:after="200" w:line="276" w:lineRule="auto"/>
-      </w:pPr>
-    </w:pPrDefault>
-  </w:docDefaults>
-  <w:latentStyles w:defLockedState="0" w:defUIPriority="99" w:defSemiHidden="1" w:defUnhideWhenUsed="1" w:defQFormat="0" w:count="267">
-    <w:lsdException w:name="Normal" w:semiHidden="0" w:uiPriority="0" w:unhideWhenUsed="0" w:qFormat="1"/>
-    <w:lsdException w:name="heading 1" w:semiHidden="0" w:uiPriority="9" w:unhideWhenUsed="0" w:qFormat="1"/>
-    <w:lsdException w:name="heading 2" w:uiPriority="9" w:qFormat="1"/>
-    <w:lsdException w:name="heading 3" w:uiPriority="9" w:qFormat="1"/>
-    <w:lsdException w:name="heading 4" w:uiPriority="9" w:qFormat="1"/>
-    <w:lsdException w:name="heading 5" w:uiPriority="9" w:qFormat="1"/>
-    <w:lsdException w:name="heading 6" w:uiPriority="9" w:qFormat="1"/>
-    <w:lsdException w:name="heading 7" w:uiPriority="9" w:qFormat="1"/>
-    <w:lsdException w:name="heading 8" w:uiPriority="9" w:qFormat="1"/>
-    <w:lsdException w:name="heading 9" w:uiPriority="9" w:qFormat="1"/>
-    <w:lsdException w:name="toc 1" w:uiPriority="39"/>
-    <w:lsdException w:name="toc 2" w:uiPriority="39"/>
-    <w:lsdException w:name="toc 3" w:uiPriority="39"/>
-    <w:lsdException w:name="toc 4" w:uiPriority="39"/>
-    <w:lsdException w:name="toc 5" w:uiPriority="39"/>
-    <w:lsdException w:name="toc 6" w:uiPriority="39"/>
-    <w:lsdException w:name="toc 7" w:uiPriority="39"/>
-    <w:lsdException w:name="toc 8" w:uiPriority="39"/>
-    <w:lsdException w:name="toc 9" w:uiPriority="39"/>
-    <w:lsdException w:name="caption" w:uiPriority="35" w:qFormat="1"/>
-    <w:lsdException w:name="Title" w:semiHidden="0" w:uiPriority="10" w:unhideWhenUsed="0" w:qFormat="1"/>
-    <w:lsdException w:name="Default Paragraph Font" w:uiPriority="1"/>
-    <w:lsdException w:name="Subtitle" w:semiHidden="0" w:uiPriority="11" w:unhideWhenUsed="0" w:qFormat="1"/>
-    <w:lsdException w:name="Strong" w:semiHidden="0" w:uiPriority="22" w:unhideWhenUsed="0" w:qFormat="1"/>
-    <w:lsdException w:name="Emphasis" w:semiHidden="0" w:uiPriority="20" w:unhideWhenUsed="0" w:qFormat="1"/>
-    <w:lsdException w:name="Table Grid" w:semiHidden="0" w:uiPriority="59" w:unhideWhenUsed="0"/>
-    <w:lsdException w:name="Placeholder Text" w:unhideWhenUsed="0"/>
-    <w:lsdException w:name="No Spacing" w:semiHidden="0" w:uiPriority="1" w:unhideWhenUsed="0" w:qFormat="1"/>
-    <w:lsdException w:name="Light Shading" w:semiHidden="0" w:uiPriority="60" w:unhideWhenUsed="0"/>
-    <w:lsdException w:name="Light List" w:semiHidden="0" w:uiPriority="61" w:unhideWhenUsed="0"/>
-    <w:lsdException w:name="Light Grid" w:semiHidden="0" w:uiPriority="62" w:unhideWhenUsed="0"/>
-    <w:lsdException w:name="Medium Shading 1" w:semiHidden="0" w:uiPriority="63" w:unhideWhenUsed="0"/>
-    <w:lsdException w:name="Medium Shading 2" w:semiHidden="0" w:uiPriority="64" w:unhideWhenUsed="0"/>
-    <w:lsdException w:name="Medium List 1" w:semiHidden="0" w:uiPriority="65" w:unhideWhenUsed="0"/>
-    <w:lsdException w:name="Medium List 2" w:semiHidden="0" w:uiPriority="66" w:unhideWhenUsed="0"/>
-    <w:lsdException w:name="Medium Grid 1" w:semiHidden="0" w:uiPriority="67" w:unhideWhenUsed="0"/>
-    <w:lsdException w:name="Medium Grid 2" w:semiHidden="0" w:uiPriority="68" w:unhideWhenUsed="0"/>
-    <w:lsdException w:name="Medium Grid 3" w:semiHidden="0" w:uiPriority="69" w:unhideWhenUsed="0"/>
-    <w:lsdException w:name="Dark List" w:semiHidden="0" w:uiPriority="70" w:unhideWhenUsed="0"/>
-    <w:lsdException w:name="Colorful Shading" w:semiHidden="0" w:uiPriority="71" w:unhideWhenUsed="0"/>
-    <w:lsdException w:name="Colorful List" w:semiHidden="0" w:uiPriority="72" w:unhideWhenUsed="0"/>
-    <w:lsdException w:name="Colorful Grid" w:semiHidden="0" w:uiPriority="73" w:unhideWhenUsed="0"/>
-    <w:lsdException w:name="Light Shading Accent 1" w:semiHidden="0" w:uiPriority="60" w:unhideWhenUsed="0"/>
-    <w:lsdException w:name="Light List Accent 1" w:semiHidden="0" w:uiPriority="61" w:unhideWhenUsed="0"/>
-    <w:lsdException w:name="Light Grid Accent 1" w:semiHidden="0" w:uiPriority="62" w:unhideWhenUsed="0"/>
-    <w:lsdException w:name="Medium Shading 1 Accent 1" w:semiHidden="0" w:uiPriority="63" w:unhideWhenUsed="0"/>
-    <w:lsdException w:name="Medium Shading 2 Accent 1" w:semiHidden="0" w:uiPriority="64" w:unhideWhenUsed="0"/>
-    <w:lsdException w:name="Medium List 1 Accent 1" w:semiHidden="0" w:uiPriority="65" w:unhideWhenUsed="0"/>
-    <w:lsdException w:name="Revision" w:unhideWhenUsed="0"/>
-    <w:lsdException w:name="List Paragraph" w:semiHidden="0" w:uiPriority="34" w:unhideWhenUsed="0" w:qFormat="1"/>
-    <w:lsdException w:name="Quote" w:semiHidden="0" w:uiPriority="29" w:unhideWhenUsed="0" w:qFormat="1"/>
-    <w:lsdException w:name="Intense Quote" w:semiHidden="0" w:uiPriority="30" w:unhideWhenUsed="0" w:qFormat="1"/>
-    <w:lsdException w:name="Medium List 2 Accent 1" w:semiHidden="0" w:uiPriority="66" w:unhideWhenUsed="0"/>
-    <w:lsdException w:name="Medium Grid 1 Accent 1" w:semiHidden="0" w:uiPriority="67" w:unhideWhenUsed="0"/>
-    <w:lsdException w:name="Medium Grid 2 Accent 1" w:semiHidden="0" w:uiPriority="68" w:unhideWhenUsed="0"/>
-    <w:lsdException w:name="Medium Grid 3 Accent 1" w:semiHidden="0" w:uiPriority="69" w:unhideWhenUsed="0"/>
-    <w:lsdException w:name="Dark List Accent 1" w:semiHidden="0" w:uiPriority="70" w:unhideWhenUsed="0"/>
-    <w:lsdException w:name="Colorful Shading Accent 1" w:semiHidden="0" w:uiPriority="71" w:unhideWhenUsed="0"/>
-    <w:lsdException w:name="Colorful List Accent 1" w:semiHidden="0" w:uiPriority="72" w:unhideWhenUsed="0"/>
-    <w:lsdException w:name="Colorful Grid Accent 1" w:semiHidden="0" w:uiPriority="73" w:unhideWhenUsed="0"/>
-    <w:lsdException w:name="Light Shading Accent 2" w:semiHidden="0" w:uiPriority="60" w:unhideWhenUsed="0"/>
-    <w:lsdException w:name="Light List Accent 2" w:semiHidden="0" w:uiPriority="61" w:unhideWhenUsed="0"/>
-    <w:lsdException w:name="Light Grid Accent 2" w:semiHidden="0" w:uiPriority="62" w:unhideWhenUsed="0"/>
-    <w:lsdException w:name="Medium Shading 1 Accent 2" w:semiHidden="0" w:uiPriority="63" w:unhideWhenUsed="0"/>
-    <w:lsdException w:name="Medium Shading 2 Accent 2" w:semiHidden="0" w:uiPriority="64" w:unhideWhenUsed="0"/>
-    <w:lsdException w:name="Medium List 1 Accent 2" w:semiHidden="0" w:uiPriority="65" w:unhideWhenUsed="0"/>
-    <w:lsdException w:name="Medium List 2 Accent 2" w:semiHidden="0" w:uiPriority="66" w:unhideWhenUsed="0"/>
-    <w:lsdException w:name="Medium Grid 1 Accent 2" w:semiHidden="0" w:uiPriority="67" w:unhideWhenUsed="0"/>
-    <w:lsdException w:name="Medium Grid 2 Accent 2" w:semiHidden="0" w:uiPriority="68" w:unhideWhenUsed="0"/>
-    <w:lsdException w:name="Medium Grid 3 Accent 2" w:semiHidden="0" w:uiPriority="69" w:unhideWhenUsed="0"/>
-    <w:lsdException w:name="Dark List Accent 2" w:semiHidden="0" w:uiPriority="70" w:unhideWhenUsed="0"/>
-    <w:lsdException w:name="Colorful Shading Accent 2" w:semiHidden="0" w:uiPriority="71" w:unhideWhenUsed="0"/>
-    <w:lsdException w:name="Colorful List Accent 2" w:semiHidden="0" w:uiPriority="72" w:unhideWhenUsed="0"/>
-    <w:lsdException w:name="Colorful Grid Accent 2" w:semiHidden="0" w:uiPriority="73" w:unhideWhenUsed="0"/>
-    <w:lsdException w:name="Light Shading Accent 3" w:semiHidden="0" w:uiPriority="60" w:unhideWhenUsed="0"/>
-    <w:lsdException w:name="Light List Accent 3" w:semiHidden="0" w:uiPriority="61" w:unhideWhenUsed="0"/>
-    <w:lsdException w:name="Light Grid Accent 3" w:semiHidden="0" w:uiPriority="62" w:unhideWhenUsed="0"/>
-    <w:lsdException w:name="Medium Shading 1 Accent 3" w:semiHidden="0" w:uiPriority="63" w:unhideWhenUsed="0"/>
-    <w:lsdException w:name="Medium Shading 2 Accent 3" w:semiHidden="0" w:uiPriority="64" w:unhideWhenUsed="0"/>
-    <w:lsdException w:name="Medium List 1 Accent 3" w:semiHidden="0" w:uiPriority="65" w:unhideWhenUsed="0"/>
-    <w:lsdException w:name="Medium List 2 Accent 3" w:semiHidden="0" w:uiPriority="66" w:unhideWhenUsed="0"/>
-    <w:lsdException w:name="Medium Grid 1 Accent 3" w:semiHidden="0" w:uiPriority="67" w:unhideWhenUsed="0"/>
-    <w:lsdException w:name="Medium Grid 2 Accent 3" w:semiHidden="0" w:uiPriority="68" w:unhideWhenUsed="0"/>
-    <w:lsdException w:name="Medium Grid 3 Accent 3" w:semiHidden="0" w:uiPriority="69" w:unhideWhenUsed="0"/>
-    <w:lsdException w:name="Dark List Accent 3" w:semiHidden="0" w:uiPriority="70" w:unhideWhenUsed="0"/>
-    <w:lsdException w:name="Colorful Shading Accent 3" w:semiHidden="0" w:uiPriority="71" w:unhideWhenUsed="0"/>
-    <w:lsdException w:name="Colorful List Accent 3" w:semiHidden="0" w:uiPriority="72" w:unhideWhenUsed="0"/>
-    <w:lsdException w:name="Colorful Grid Accent 3" w:semiHidden="0" w:uiPriority="73" w:unhideWhenUsed="0"/>
-    <w:lsdException w:name="Light Shading Accent 4" w:semiHidden="0" w:uiPriority="60" w:unhideWhenUsed="0"/>
-    <w:lsdException w:name="Light List Accent 4" w:semiHidden="0" w:uiPriority="61" w:unhideWhenUsed="0"/>
-    <w:lsdException w:name="Light Grid Accent 4" w:semiHidden="0" w:uiPriority="62" w:unhideWhenUsed="0"/>
-    <w:lsdException w:name="Medium Shading 1 Accent 4" w:semiHidden="0" w:uiPriority="63" w:unhideWhenUsed="0"/>
-    <w:lsdException w:name="Medium Shading 2 Accent 4" w:semiHidden="0" w:uiPriority="64" w:unhideWhenUsed="0"/>
-    <w:lsdException w:name="Medium List 1 Accent 4" w:semiHidden="0" w:uiPriority="65" w:unhideWhenUsed="0"/>
-    <w:lsdException w:name="Medium List 2 Accent 4" w:semiHidden="0" w:uiPriority="66" w:unhideWhenUsed="0"/>
-    <w:lsdException w:name="Medium Grid 1 Accent 4" w:semiHidden="0" w:uiPriority="67" w:unhideWhenUsed="0"/>
-    <w:lsdException w:name="Medium Grid 2 Accent 4" w:semiHidden="0" w:uiPriority="68" w:unhideWhenUsed="0"/>
-    <w:lsdException w:name="Medium Grid 3 Accent 4" w:semiHidden="0" w:uiPriority="69" w:unhideWhenUsed="0"/>
-    <w:lsdException w:name="Dark List Accent 4" w:semiHidden="0" w:uiPriority="70" w:unhideWhenUsed="0"/>
-    <w:lsdException w:name="Colorful Shading Accent 4" w:semiHidden="0" w:uiPriority="71" w:unhideWhenUsed="0"/>
-    <w:lsdException w:name="Colorful List Accent 4" w:semiHidden="0" w:uiPriority="72" w:unhideWhenUsed="0"/>
-    <w:lsdException w:name="Colorful Grid Accent 4" w:semiHidden="0" w:uiPriority="73" w:unhideWhenUsed="0"/>
-    <w:lsdException w:name="Light Shading Accent 5" w:semiHidden="0" w:uiPriority="60" w:unhideWhenUsed="0"/>
-    <w:lsdException w:name="Light List Accent 5" w:semiHidden="0" w:uiPriority="61" w:unhideWhenUsed="0"/>
-    <w:lsdException w:name="Light Grid Accent 5" w:semiHidden="0" w:uiPriority="62" w:unhideWhenUsed="0"/>
-    <w:lsdException w:name="Medium Shading 1 Accent 5" w:semiHidden="0" w:uiPriority="63" w:unhideWhenUsed="0"/>
-    <w:lsdException w:name="Medium Shading 2 Accent 5" w:semiHidden="0" w:uiPriority="64" w:unhideWhenUsed="0"/>
-    <w:lsdException w:name="Medium List 1 Accent 5" w:semiHidden="0" w:uiPriority="65" w:unhideWhenUsed="0"/>
-    <w:lsdException w:name="Medium List 2 Accent 5" w:semiHidden="0" w:uiPriority="66" w:unhideWhenUsed="0"/>
-    <w:lsdException w:name="Medium Grid 1 Accent 5" w:semiHidden="0" w:uiPriority="67" w:unhideWhenUsed="0"/>
-    <w:lsdException w:name="Medium Grid 2 Accent 5" w:semiHidden="0" w:uiPriority="68" w:unhideWhenUsed="0"/>
-    <w:lsdException w:name="Medium Grid 3 Accent 5" w:semiHidden="0" w:uiPriority="69" w:unhideWhenUsed="0"/>
-    <w:lsdException w:name="Dark List Accent 5" w:semiHidden="0" w:uiPriority="70" w:unhideWhenUsed="0"/>
-    <w:lsdException w:name="Colorful Shading Accent 5" w:semiHidden="0" w:uiPriority="71" w:unhideWhenUsed="0"/>
-    <w:lsdException w:name="Colorful List Accent 5" w:semiHidden="0" w:uiPriority="72" w:unhideWhenUsed="0"/>
-    <w:lsdException w:name="Colorful Grid Accent 5" w:semiHidden="0" w:uiPriority="73" w:unhideWhenUsed="0"/>
-    <w:lsdException w:name="Light Shading Accent 6" w:semiHidden="0" w:uiPriority="60" w:unhideWhenUsed="0"/>
-    <w:lsdException w:name="Light List Accent 6" w:semiHidden="0" w:uiPriority="61" w:unhideWhenUsed="0"/>
-    <w:lsdException w:name="Light Grid Accent 6" w:semiHidden="0" w:uiPriority="62" w:unhideWhenUsed="0"/>
-    <w:lsdException w:name="Medium Shading 1 Accent 6" w:semiHidden="0" w:uiPriority="63" w:unhideWhenUsed="0"/>
-    <w:lsdException w:name="Medium Shading 2 Accent 6" w:semiHidden="0" w:uiPriority="64" w:unhideWhenUsed="0"/>
-    <w:lsdException w:name="Medium List 1 Accent 6" w:semiHidden="0" w:uiPriority="65" w:unhideWhenUsed="0"/>
-    <w:lsdException w:name="Medium List 2 Accent 6" w:semiHidden="0" w:uiPriority="66" w:unhideWhenUsed="0"/>
-    <w:lsdException w:name="Medium Grid 1 Accent 6" w:semiHidden="0" w:uiPriority="67" w:unhideWhenUsed="0"/>
-    <w:lsdException w:name="Medium Grid 2 Accent 6" w:semiHidden="0" w:uiPriority="68" w:unhideWhenUsed="0"/>
-    <w:lsdException w:name="Medium Grid 3 Accent 6" w:semiHidden="0" w:uiPriority="69" w:unhideWhenUsed="0"/>
-    <w:lsdException w:name="Dark List Accent 6" w:semiHidden="0" w:uiPriority="70" w:unhideWhenUsed="0"/>
-    <w:lsdException w:name="Colorful Shading Accent 6" w:semiHidden="0" w:uiPriority="71" w:unhideWhenUsed="0"/>
-    <w:lsdException w:name="Colorful List Accent 6" w:semiHidden="0" w:uiPriority="72" w:unhideWhenUsed="0"/>
-    <w:lsdException w:name="Colorful Grid Accent 6" w:semiHidden="0" w:uiPriority="73" w:unhideWhenUsed="0"/>
-    <w:lsdException w:name="Subtle Emphasis" w:semiHidden="0" w:uiPriority="19" w:unhideWhenUsed="0" w:qFormat="1"/>
-    <w:lsdException w:name="Intense Emphasis" w:semiHidden="0" w:uiPriority="21" w:unhideWhenUsed="0" w:qFormat="1"/>
-    <w:lsdException w:name="Subtle Reference" w:semiHidden="0" w:uiPriority="31" w:unhideWhenUsed="0" w:qFormat="1"/>
-    <w:lsdException w:name="Intense Reference" w:semiHidden="0" w:uiPriority="32" w:unhideWhenUsed="0" w:qFormat="1"/>
-    <w:lsdException w:name="Book Title" w:semiHidden="0" w:uiPriority="33" w:unhideWhenUsed="0" w:qFormat="1"/>
-    <w:lsdException w:name="Bibliography" w:uiPriority="37"/>
-    <w:lsdException w:name="TOC Heading" w:uiPriority="39" w:qFormat="1"/>
-  </w:latentStyles>
-  <w:style w:type="paragraph" w:default="1" w:styleId="Normale">
-    <w:name w:val="Normal"/>
-    <w:qFormat/>
-  </w:style>
-  <w:style w:type="character" w:default="1" w:styleId="Carpredefinitoparagrafo">
-    <w:name w:val="Default Paragraph Font"/>
-    <w:uiPriority w:val="1"/>
-    <w:semiHidden/>
-    <w:unhideWhenUsed/>
-  </w:style>
-  <w:style w:type="table" w:default="1" w:styleId="Tabellanormale">
-    <w:name w:val="Normal Table"/>
-    <w:uiPriority w:val="99"/>
-    <w:semiHidden/>
-    <w:unhideWhenUsed/>
-    <w:tblPr>
-      <w:tblInd w:w="0" w:type="dxa"/>
-      <w:tblCellMar>
-        <w:top w:w="0" w:type="dxa"/>
-        <w:left w:w="108" w:type="dxa"/>
-        <w:bottom w:w="0" w:type="dxa"/>
-        <w:right w:w="108" w:type="dxa"/>
-      </w:tblCellMar>
-    </w:tblPr>
-  </w:style>
-  <w:style w:type="numbering" w:default="1" w:styleId="Nessunelenco">
-    <w:name w:val="No List"/>
-    <w:uiPriority w:val="99"/>
-    <w:semiHidden/>
-    <w:unhideWhenUsed/>
-  </w:style>
-  <w:style w:type="paragraph" w:customStyle="1" w:styleId="E4D68CF8055740C6B8B658781295ABA8">
-    <w:name w:val="E4D68CF8055740C6B8B658781295ABA8"/>
-    <w:rsid w:val="00B27A42"/>
-  </w:style>
-  <w:style w:type="paragraph" w:customStyle="1" w:styleId="65B84B9E5ED947B6AD9D09DB779F3288">
-    <w:name w:val="65B84B9E5ED947B6AD9D09DB779F3288"/>
-    <w:rsid w:val="00B27A42"/>
-  </w:style>
-  <w:style w:type="paragraph" w:customStyle="1" w:styleId="1D7C02A561524C609464A21ACAAD6F36">
-    <w:name w:val="1D7C02A561524C609464A21ACAAD6F36"/>
-    <w:rsid w:val="00B27A42"/>
-  </w:style>
-  <w:style w:type="paragraph" w:customStyle="1" w:styleId="C62C19A2C9D44544ACF08483CBD34003">
-    <w:name w:val="C62C19A2C9D44544ACF08483CBD34003"/>
-    <w:rsid w:val="00B27A42"/>
-  </w:style>
-  <w:style w:type="paragraph" w:customStyle="1" w:styleId="380A2FC5D356497F84038ED027606979">
-    <w:name w:val="380A2FC5D356497F84038ED027606979"/>
-    <w:rsid w:val="00B27A42"/>
-  </w:style>
-  <w:style w:type="paragraph" w:customStyle="1" w:styleId="DCC5FFC7ED674131AB83E7C132DFB8CB">
-    <w:name w:val="DCC5FFC7ED674131AB83E7C132DFB8CB"/>
-    <w:rsid w:val="00B27A42"/>
-  </w:style>
-  <w:style w:type="paragraph" w:customStyle="1" w:styleId="D58C5D4EE8024890BD1B24E02D905904">
-    <w:name w:val="D58C5D4EE8024890BD1B24E02D905904"/>
-    <w:rsid w:val="00B27A42"/>
-  </w:style>
-  <w:style w:type="paragraph" w:customStyle="1" w:styleId="42BCAF670473427F9786399C9401DF07">
-    <w:name w:val="42BCAF670473427F9786399C9401DF07"/>
-    <w:rsid w:val="00B27A42"/>
-  </w:style>
-  <w:style w:type="paragraph" w:customStyle="1" w:styleId="CD59CCA3CC314DABB7CD34331953BADA">
-    <w:name w:val="CD59CCA3CC314DABB7CD34331953BADA"/>
-    <w:rsid w:val="00B27A42"/>
-  </w:style>
-  <w:style w:type="paragraph" w:customStyle="1" w:styleId="E411A74D5BF84183B40465E8C1AA2DDA">
-    <w:name w:val="E411A74D5BF84183B40465E8C1AA2DDA"/>
-    <w:rsid w:val="00B27A42"/>
-  </w:style>
-  <w:style w:type="paragraph" w:customStyle="1" w:styleId="B9988F8F885647D89EA3D7A551172FEA">
-    <w:name w:val="B9988F8F885647D89EA3D7A551172FEA"/>
-    <w:rsid w:val="00B27A42"/>
-  </w:style>
-  <w:style w:type="paragraph" w:customStyle="1" w:styleId="6712C6246A0D45C1BD2A4DE05A85EED0">
-    <w:name w:val="6712C6246A0D45C1BD2A4DE05A85EED0"/>
-    <w:rsid w:val="00B27A42"/>
-  </w:style>
-  <w:style w:type="paragraph" w:customStyle="1" w:styleId="3481C6C6A2194F01AADB2FE0CE4CDC11">
-    <w:name w:val="3481C6C6A2194F01AADB2FE0CE4CDC11"/>
-    <w:rsid w:val="00B27A42"/>
-  </w:style>
-  <w:style w:type="paragraph" w:customStyle="1" w:styleId="F0D82401FDBA41799663FB97A641416E">
-    <w:name w:val="F0D82401FDBA41799663FB97A641416E"/>
-    <w:rsid w:val="00B27A42"/>
-  </w:style>
-  <w:style w:type="paragraph" w:customStyle="1" w:styleId="347BD2E57DC44472BCDD239B5CC8BB0C">
-    <w:name w:val="347BD2E57DC44472BCDD239B5CC8BB0C"/>
-    <w:rsid w:val="00B27A42"/>
-  </w:style>
-  <w:style w:type="paragraph" w:customStyle="1" w:styleId="E22D5899D5F24895AF561E8E468FACFE">
-    <w:name w:val="E22D5899D5F24895AF561E8E468FACFE"/>
-    <w:rsid w:val="00B27A42"/>
-  </w:style>
-  <w:style w:type="paragraph" w:customStyle="1" w:styleId="2A3C269D2C6A4815BC8AAB7F8A81D9AC">
-    <w:name w:val="2A3C269D2C6A4815BC8AAB7F8A81D9AC"/>
-    <w:rsid w:val="00B27A42"/>
-  </w:style>
-  <w:style w:type="paragraph" w:customStyle="1" w:styleId="A8DBCC6C95D349C89A44711ED5559FA4">
-    <w:name w:val="A8DBCC6C95D349C89A44711ED5559FA4"/>
-    <w:rsid w:val="00DC2EAE"/>
-  </w:style>
-</w:styles>
-</file>
-
-<file path=word/glossary/webSettings.xml><?xml version="1.0" encoding="utf-8"?>
-<w:webSettings xmlns:mc="http://schemas.openxmlformats.org/markup-compatibility/2006" xmlns:r="http://schemas.openxmlformats.org/officeDocument/2006/relationships" xmlns:w="http://schemas.openxmlformats.org/wordprocessingml/2006/main" xmlns:w14="http://schemas.microsoft.com/office/word/2010/wordml" mc:Ignorable="w14">
-  <w:optimizeForBrowser/>
-  <w:allowPNG/>
-</w:webSettings>
-</file>
-
 <file path=word/theme/theme1.xml><?xml version="1.0" encoding="utf-8"?>
 <a:theme xmlns:a="http://schemas.openxmlformats.org/drawingml/2006/main" name="Tema di Office">
   <a:themeElements>
@@ -9807,7 +9035,7 @@
 </file>
 
 <file path=customXml/itemProps2.xml><?xml version="1.0" encoding="utf-8"?>
-<ds:datastoreItem xmlns:ds="http://schemas.openxmlformats.org/officeDocument/2006/customXml" ds:itemID="{3AFE3801-0671-4C50-9C60-E803B5F0EB6B}">
+<ds:datastoreItem xmlns:ds="http://schemas.openxmlformats.org/officeDocument/2006/customXml" ds:itemID="{E2F0DC5C-2E1D-4BC0-AF93-46F3E1E11EDB}">
   <ds:schemaRefs>
     <ds:schemaRef ds:uri="http://schemas.openxmlformats.org/officeDocument/2006/bibliography"/>
   </ds:schemaRefs>

</xml_diff>